<commit_message>
update Báo cáo Doanh Thu, Thống Kê sau review
</commit_message>
<xml_diff>
--- a/BaoCao/Interface/1412689/Báo Cáo doanh thu.docx
+++ b/BaoCao/Interface/1412689/Báo Cáo doanh thu.docx
@@ -153,11 +153,8 @@
       <w:proofErr w:type="spellEnd"/>
     </w:p>
     <w:p>
-      <w:pPr>
-        <w:ind w:left="360"/>
-      </w:pPr>
       <w:r>
-        <w:object w:dxaOrig="10561" w:dyaOrig="6420">
+        <w:object w:dxaOrig="13666" w:dyaOrig="7756">
           <v:shapetype id="_x0000_t75" coordsize="21600,21600" o:spt="75" o:preferrelative="t" path="m@4@5l@4@11@9@11@9@5xe" filled="f" stroked="f">
             <v:stroke joinstyle="miter"/>
             <v:formulas>
@@ -177,10 +174,10 @@
             <v:path o:extrusionok="f" gradientshapeok="t" o:connecttype="rect"/>
             <o:lock v:ext="edit" aspectratio="t"/>
           </v:shapetype>
-          <v:shape id="_x0000_i1033" type="#_x0000_t75" style="width:468pt;height:284.25pt" o:ole="">
+          <v:shape id="_x0000_i1039" type="#_x0000_t75" style="width:467.25pt;height:265.5pt" o:ole="">
             <v:imagedata r:id="rId5" o:title=""/>
           </v:shape>
-          <o:OLEObject Type="Embed" ProgID="Visio.Drawing.15" ShapeID="_x0000_i1033" DrawAspect="Content" ObjectID="_1572475427" r:id="rId6"/>
+          <o:OLEObject Type="Embed" ProgID="Visio.Drawing.15" ShapeID="_x0000_i1039" DrawAspect="Content" ObjectID="_1572969440" r:id="rId6"/>
         </w:object>
       </w:r>
     </w:p>
@@ -591,14 +588,88 @@
                 <w:szCs w:val="26"/>
               </w:rPr>
             </w:pPr>
-            <w:r>
-              <w:rPr>
-                <w:rFonts w:ascii="Times New Roman" w:hAnsi="Times New Roman" w:cs="Times New Roman"/>
-                <w:sz w:val="26"/>
-                <w:szCs w:val="26"/>
-              </w:rPr>
-              <w:t>Control mở rộng trang</w:t>
-            </w:r>
+            <w:proofErr w:type="spellStart"/>
+            <w:r>
+              <w:rPr>
+                <w:rFonts w:ascii="Times New Roman" w:hAnsi="Times New Roman" w:cs="Times New Roman"/>
+                <w:sz w:val="26"/>
+                <w:szCs w:val="26"/>
+              </w:rPr>
+              <w:t>Danh</w:t>
+            </w:r>
+            <w:proofErr w:type="spellEnd"/>
+            <w:r>
+              <w:rPr>
+                <w:rFonts w:ascii="Times New Roman" w:hAnsi="Times New Roman" w:cs="Times New Roman"/>
+                <w:sz w:val="26"/>
+                <w:szCs w:val="26"/>
+              </w:rPr>
+              <w:t xml:space="preserve"> </w:t>
+            </w:r>
+            <w:proofErr w:type="spellStart"/>
+            <w:r>
+              <w:rPr>
+                <w:rFonts w:ascii="Times New Roman" w:hAnsi="Times New Roman" w:cs="Times New Roman"/>
+                <w:sz w:val="26"/>
+                <w:szCs w:val="26"/>
+              </w:rPr>
+              <w:t>sách</w:t>
+            </w:r>
+            <w:proofErr w:type="spellEnd"/>
+            <w:r>
+              <w:rPr>
+                <w:rFonts w:ascii="Times New Roman" w:hAnsi="Times New Roman" w:cs="Times New Roman"/>
+                <w:sz w:val="26"/>
+                <w:szCs w:val="26"/>
+              </w:rPr>
+              <w:t xml:space="preserve"> </w:t>
+            </w:r>
+            <w:proofErr w:type="spellStart"/>
+            <w:r>
+              <w:rPr>
+                <w:rFonts w:ascii="Times New Roman" w:hAnsi="Times New Roman" w:cs="Times New Roman"/>
+                <w:sz w:val="26"/>
+                <w:szCs w:val="26"/>
+              </w:rPr>
+              <w:t>thông</w:t>
+            </w:r>
+            <w:proofErr w:type="spellEnd"/>
+            <w:r>
+              <w:rPr>
+                <w:rFonts w:ascii="Times New Roman" w:hAnsi="Times New Roman" w:cs="Times New Roman"/>
+                <w:sz w:val="26"/>
+                <w:szCs w:val="26"/>
+              </w:rPr>
+              <w:t xml:space="preserve"> tin </w:t>
+            </w:r>
+            <w:proofErr w:type="spellStart"/>
+            <w:r>
+              <w:rPr>
+                <w:rFonts w:ascii="Times New Roman" w:hAnsi="Times New Roman" w:cs="Times New Roman"/>
+                <w:sz w:val="26"/>
+                <w:szCs w:val="26"/>
+              </w:rPr>
+              <w:t>hóa</w:t>
+            </w:r>
+            <w:proofErr w:type="spellEnd"/>
+            <w:r>
+              <w:rPr>
+                <w:rFonts w:ascii="Times New Roman" w:hAnsi="Times New Roman" w:cs="Times New Roman"/>
+                <w:sz w:val="26"/>
+                <w:szCs w:val="26"/>
+              </w:rPr>
+              <w:t xml:space="preserve"> </w:t>
+            </w:r>
+            <w:proofErr w:type="spellStart"/>
+            <w:r>
+              <w:rPr>
+                <w:rFonts w:ascii="Times New Roman" w:hAnsi="Times New Roman" w:cs="Times New Roman"/>
+                <w:sz w:val="26"/>
+                <w:szCs w:val="26"/>
+              </w:rPr>
+              <w:t>đơn</w:t>
+            </w:r>
+            <w:proofErr w:type="spellEnd"/>
           </w:p>
         </w:tc>
       </w:tr>
@@ -695,8 +766,36 @@
                 <w:sz w:val="26"/>
                 <w:szCs w:val="26"/>
               </w:rPr>
-              <w:t>Danh sách thông tin hóa đơn</w:t>
-            </w:r>
+              <w:t xml:space="preserve">Control </w:t>
+            </w:r>
+            <w:proofErr w:type="spellStart"/>
+            <w:r>
+              <w:rPr>
+                <w:rFonts w:ascii="Times New Roman" w:hAnsi="Times New Roman" w:cs="Times New Roman"/>
+                <w:sz w:val="26"/>
+                <w:szCs w:val="26"/>
+              </w:rPr>
+              <w:t>phân</w:t>
+            </w:r>
+            <w:proofErr w:type="spellEnd"/>
+            <w:r>
+              <w:rPr>
+                <w:rFonts w:ascii="Times New Roman" w:hAnsi="Times New Roman" w:cs="Times New Roman"/>
+                <w:sz w:val="26"/>
+                <w:szCs w:val="26"/>
+              </w:rPr>
+              <w:t xml:space="preserve"> </w:t>
+            </w:r>
+            <w:proofErr w:type="spellStart"/>
+            <w:r>
+              <w:rPr>
+                <w:rFonts w:ascii="Times New Roman" w:hAnsi="Times New Roman" w:cs="Times New Roman"/>
+                <w:sz w:val="26"/>
+                <w:szCs w:val="26"/>
+              </w:rPr>
+              <w:t>trang</w:t>
+            </w:r>
+            <w:proofErr w:type="spellEnd"/>
           </w:p>
         </w:tc>
       </w:tr>
@@ -755,19 +854,17 @@
         </w:numPr>
       </w:pPr>
       <w:r>
+        <w:lastRenderedPageBreak/>
         <w:t>Giao diện danh sách đơn giao hàng</w:t>
       </w:r>
     </w:p>
     <w:p>
-      <w:pPr>
-        <w:ind w:left="360"/>
-      </w:pPr>
       <w:r>
-        <w:object w:dxaOrig="10561" w:dyaOrig="6420">
-          <v:shape id="_x0000_i1026" type="#_x0000_t75" style="width:468pt;height:284.25pt" o:ole="">
+        <w:object w:dxaOrig="13966" w:dyaOrig="7756">
+          <v:shape id="_x0000_i1048" type="#_x0000_t75" style="width:468pt;height:259.5pt" o:ole="">
             <v:imagedata r:id="rId7" o:title=""/>
           </v:shape>
-          <o:OLEObject Type="Embed" ProgID="Visio.Drawing.15" ShapeID="_x0000_i1026" DrawAspect="Content" ObjectID="_1572475428" r:id="rId8"/>
+          <o:OLEObject Type="Embed" ProgID="Visio.Drawing.15" ShapeID="_x0000_i1048" DrawAspect="Content" ObjectID="_1572969441" r:id="rId8"/>
         </w:object>
       </w:r>
     </w:p>
@@ -1178,14 +1275,106 @@
                 <w:szCs w:val="26"/>
               </w:rPr>
             </w:pPr>
-            <w:r>
-              <w:rPr>
-                <w:rFonts w:ascii="Times New Roman" w:hAnsi="Times New Roman" w:cs="Times New Roman"/>
-                <w:sz w:val="26"/>
-                <w:szCs w:val="26"/>
-              </w:rPr>
-              <w:t>Control mở rộng trang</w:t>
-            </w:r>
+            <w:proofErr w:type="spellStart"/>
+            <w:r>
+              <w:rPr>
+                <w:rFonts w:ascii="Times New Roman" w:hAnsi="Times New Roman" w:cs="Times New Roman"/>
+                <w:sz w:val="26"/>
+                <w:szCs w:val="26"/>
+              </w:rPr>
+              <w:t>Danh</w:t>
+            </w:r>
+            <w:proofErr w:type="spellEnd"/>
+            <w:r>
+              <w:rPr>
+                <w:rFonts w:ascii="Times New Roman" w:hAnsi="Times New Roman" w:cs="Times New Roman"/>
+                <w:sz w:val="26"/>
+                <w:szCs w:val="26"/>
+              </w:rPr>
+              <w:t xml:space="preserve"> </w:t>
+            </w:r>
+            <w:proofErr w:type="spellStart"/>
+            <w:r>
+              <w:rPr>
+                <w:rFonts w:ascii="Times New Roman" w:hAnsi="Times New Roman" w:cs="Times New Roman"/>
+                <w:sz w:val="26"/>
+                <w:szCs w:val="26"/>
+              </w:rPr>
+              <w:t>sách</w:t>
+            </w:r>
+            <w:proofErr w:type="spellEnd"/>
+            <w:r>
+              <w:rPr>
+                <w:rFonts w:ascii="Times New Roman" w:hAnsi="Times New Roman" w:cs="Times New Roman"/>
+                <w:sz w:val="26"/>
+                <w:szCs w:val="26"/>
+              </w:rPr>
+              <w:t xml:space="preserve"> </w:t>
+            </w:r>
+            <w:proofErr w:type="spellStart"/>
+            <w:r>
+              <w:rPr>
+                <w:rFonts w:ascii="Times New Roman" w:hAnsi="Times New Roman" w:cs="Times New Roman"/>
+                <w:sz w:val="26"/>
+                <w:szCs w:val="26"/>
+              </w:rPr>
+              <w:t>thông</w:t>
+            </w:r>
+            <w:proofErr w:type="spellEnd"/>
+            <w:r>
+              <w:rPr>
+                <w:rFonts w:ascii="Times New Roman" w:hAnsi="Times New Roman" w:cs="Times New Roman"/>
+                <w:sz w:val="26"/>
+                <w:szCs w:val="26"/>
+              </w:rPr>
+              <w:t xml:space="preserve"> tin </w:t>
+            </w:r>
+            <w:proofErr w:type="spellStart"/>
+            <w:r>
+              <w:rPr>
+                <w:rFonts w:ascii="Times New Roman" w:hAnsi="Times New Roman" w:cs="Times New Roman"/>
+                <w:sz w:val="26"/>
+                <w:szCs w:val="26"/>
+              </w:rPr>
+              <w:t>Đơn</w:t>
+            </w:r>
+            <w:proofErr w:type="spellEnd"/>
+            <w:r>
+              <w:rPr>
+                <w:rFonts w:ascii="Times New Roman" w:hAnsi="Times New Roman" w:cs="Times New Roman"/>
+                <w:sz w:val="26"/>
+                <w:szCs w:val="26"/>
+              </w:rPr>
+              <w:t xml:space="preserve"> </w:t>
+            </w:r>
+            <w:proofErr w:type="spellStart"/>
+            <w:r>
+              <w:rPr>
+                <w:rFonts w:ascii="Times New Roman" w:hAnsi="Times New Roman" w:cs="Times New Roman"/>
+                <w:sz w:val="26"/>
+                <w:szCs w:val="26"/>
+              </w:rPr>
+              <w:t>Giao</w:t>
+            </w:r>
+            <w:proofErr w:type="spellEnd"/>
+            <w:r>
+              <w:rPr>
+                <w:rFonts w:ascii="Times New Roman" w:hAnsi="Times New Roman" w:cs="Times New Roman"/>
+                <w:sz w:val="26"/>
+                <w:szCs w:val="26"/>
+              </w:rPr>
+              <w:t xml:space="preserve"> </w:t>
+            </w:r>
+            <w:proofErr w:type="spellStart"/>
+            <w:r>
+              <w:rPr>
+                <w:rFonts w:ascii="Times New Roman" w:hAnsi="Times New Roman" w:cs="Times New Roman"/>
+                <w:sz w:val="26"/>
+                <w:szCs w:val="26"/>
+              </w:rPr>
+              <w:t>Hàng</w:t>
+            </w:r>
+            <w:proofErr w:type="spellEnd"/>
           </w:p>
         </w:tc>
       </w:tr>
@@ -1282,8 +1471,36 @@
                 <w:sz w:val="26"/>
                 <w:szCs w:val="26"/>
               </w:rPr>
-              <w:t>Danh sách thông tin Đơn Giao Hàng</w:t>
-            </w:r>
+              <w:t xml:space="preserve">Control </w:t>
+            </w:r>
+            <w:proofErr w:type="spellStart"/>
+            <w:r>
+              <w:rPr>
+                <w:rFonts w:ascii="Times New Roman" w:hAnsi="Times New Roman" w:cs="Times New Roman"/>
+                <w:sz w:val="26"/>
+                <w:szCs w:val="26"/>
+              </w:rPr>
+              <w:t>phân</w:t>
+            </w:r>
+            <w:proofErr w:type="spellEnd"/>
+            <w:r>
+              <w:rPr>
+                <w:rFonts w:ascii="Times New Roman" w:hAnsi="Times New Roman" w:cs="Times New Roman"/>
+                <w:sz w:val="26"/>
+                <w:szCs w:val="26"/>
+              </w:rPr>
+              <w:t xml:space="preserve"> </w:t>
+            </w:r>
+            <w:proofErr w:type="spellStart"/>
+            <w:r>
+              <w:rPr>
+                <w:rFonts w:ascii="Times New Roman" w:hAnsi="Times New Roman" w:cs="Times New Roman"/>
+                <w:sz w:val="26"/>
+                <w:szCs w:val="26"/>
+              </w:rPr>
+              <w:t>trang</w:t>
+            </w:r>
+            <w:proofErr w:type="spellEnd"/>
           </w:p>
         </w:tc>
       </w:tr>
@@ -1291,6 +1508,16 @@
     <w:p>
       <w:pPr>
         <w:ind w:left="360"/>
+      </w:pPr>
+    </w:p>
+    <w:p>
+      <w:pPr>
+        <w:pStyle w:val="oancuaDanhsach"/>
+      </w:pPr>
+    </w:p>
+    <w:p>
+      <w:pPr>
+        <w:pStyle w:val="oancuaDanhsach"/>
       </w:pPr>
     </w:p>
     <w:p>
@@ -1367,19 +1594,17 @@
         </w:numPr>
       </w:pPr>
       <w:r>
+        <w:lastRenderedPageBreak/>
         <w:t>Giao Diện danh sách đơn đặt hàng</w:t>
       </w:r>
     </w:p>
     <w:p>
-      <w:pPr>
-        <w:ind w:left="360"/>
-      </w:pPr>
       <w:r>
-        <w:object w:dxaOrig="10561" w:dyaOrig="6420">
-          <v:shape id="_x0000_i1027" type="#_x0000_t75" style="width:468pt;height:284.25pt" o:ole="">
+        <w:object w:dxaOrig="13966" w:dyaOrig="7756">
+          <v:shape id="_x0000_i1073" type="#_x0000_t75" style="width:468pt;height:259.5pt" o:ole="">
             <v:imagedata r:id="rId9" o:title=""/>
           </v:shape>
-          <o:OLEObject Type="Embed" ProgID="Visio.Drawing.15" ShapeID="_x0000_i1027" DrawAspect="Content" ObjectID="_1572475429" r:id="rId10"/>
+          <o:OLEObject Type="Embed" ProgID="Visio.Drawing.15" ShapeID="_x0000_i1073" DrawAspect="Content" ObjectID="_1572969442" r:id="rId10"/>
         </w:object>
       </w:r>
     </w:p>
@@ -1782,7 +2007,6 @@
           <w:p>
             <w:pPr>
               <w:spacing w:line="360" w:lineRule="auto"/>
-              <w:ind w:left="0" w:firstLine="0"/>
               <w:jc w:val="both"/>
               <w:rPr>
                 <w:rFonts w:ascii="Times New Roman" w:hAnsi="Times New Roman" w:cs="Times New Roman"/>
@@ -1790,14 +2014,106 @@
                 <w:szCs w:val="26"/>
               </w:rPr>
             </w:pPr>
-            <w:r>
-              <w:rPr>
-                <w:rFonts w:ascii="Times New Roman" w:hAnsi="Times New Roman" w:cs="Times New Roman"/>
-                <w:sz w:val="26"/>
-                <w:szCs w:val="26"/>
-              </w:rPr>
-              <w:t>Control mở rộng trang</w:t>
-            </w:r>
+            <w:proofErr w:type="spellStart"/>
+            <w:r>
+              <w:rPr>
+                <w:rFonts w:ascii="Times New Roman" w:hAnsi="Times New Roman" w:cs="Times New Roman"/>
+                <w:sz w:val="26"/>
+                <w:szCs w:val="26"/>
+              </w:rPr>
+              <w:t>Danh</w:t>
+            </w:r>
+            <w:proofErr w:type="spellEnd"/>
+            <w:r>
+              <w:rPr>
+                <w:rFonts w:ascii="Times New Roman" w:hAnsi="Times New Roman" w:cs="Times New Roman"/>
+                <w:sz w:val="26"/>
+                <w:szCs w:val="26"/>
+              </w:rPr>
+              <w:t xml:space="preserve"> </w:t>
+            </w:r>
+            <w:proofErr w:type="spellStart"/>
+            <w:r>
+              <w:rPr>
+                <w:rFonts w:ascii="Times New Roman" w:hAnsi="Times New Roman" w:cs="Times New Roman"/>
+                <w:sz w:val="26"/>
+                <w:szCs w:val="26"/>
+              </w:rPr>
+              <w:t>sách</w:t>
+            </w:r>
+            <w:proofErr w:type="spellEnd"/>
+            <w:r>
+              <w:rPr>
+                <w:rFonts w:ascii="Times New Roman" w:hAnsi="Times New Roman" w:cs="Times New Roman"/>
+                <w:sz w:val="26"/>
+                <w:szCs w:val="26"/>
+              </w:rPr>
+              <w:t xml:space="preserve"> </w:t>
+            </w:r>
+            <w:proofErr w:type="spellStart"/>
+            <w:r>
+              <w:rPr>
+                <w:rFonts w:ascii="Times New Roman" w:hAnsi="Times New Roman" w:cs="Times New Roman"/>
+                <w:sz w:val="26"/>
+                <w:szCs w:val="26"/>
+              </w:rPr>
+              <w:t>thông</w:t>
+            </w:r>
+            <w:proofErr w:type="spellEnd"/>
+            <w:r>
+              <w:rPr>
+                <w:rFonts w:ascii="Times New Roman" w:hAnsi="Times New Roman" w:cs="Times New Roman"/>
+                <w:sz w:val="26"/>
+                <w:szCs w:val="26"/>
+              </w:rPr>
+              <w:t xml:space="preserve"> tin </w:t>
+            </w:r>
+            <w:proofErr w:type="spellStart"/>
+            <w:r>
+              <w:rPr>
+                <w:rFonts w:ascii="Times New Roman" w:hAnsi="Times New Roman" w:cs="Times New Roman"/>
+                <w:sz w:val="26"/>
+                <w:szCs w:val="26"/>
+              </w:rPr>
+              <w:t>Đơn</w:t>
+            </w:r>
+            <w:proofErr w:type="spellEnd"/>
+            <w:r>
+              <w:rPr>
+                <w:rFonts w:ascii="Times New Roman" w:hAnsi="Times New Roman" w:cs="Times New Roman"/>
+                <w:sz w:val="26"/>
+                <w:szCs w:val="26"/>
+              </w:rPr>
+              <w:t xml:space="preserve"> </w:t>
+            </w:r>
+            <w:proofErr w:type="spellStart"/>
+            <w:r>
+              <w:rPr>
+                <w:rFonts w:ascii="Times New Roman" w:hAnsi="Times New Roman" w:cs="Times New Roman"/>
+                <w:sz w:val="26"/>
+                <w:szCs w:val="26"/>
+              </w:rPr>
+              <w:t>Đặt</w:t>
+            </w:r>
+            <w:proofErr w:type="spellEnd"/>
+            <w:r>
+              <w:rPr>
+                <w:rFonts w:ascii="Times New Roman" w:hAnsi="Times New Roman" w:cs="Times New Roman"/>
+                <w:sz w:val="26"/>
+                <w:szCs w:val="26"/>
+              </w:rPr>
+              <w:t xml:space="preserve"> </w:t>
+            </w:r>
+            <w:proofErr w:type="spellStart"/>
+            <w:r>
+              <w:rPr>
+                <w:rFonts w:ascii="Times New Roman" w:hAnsi="Times New Roman" w:cs="Times New Roman"/>
+                <w:sz w:val="26"/>
+                <w:szCs w:val="26"/>
+              </w:rPr>
+              <w:t>hàng</w:t>
+            </w:r>
+            <w:proofErr w:type="spellEnd"/>
           </w:p>
         </w:tc>
       </w:tr>
@@ -1894,8 +2210,1177 @@
                 <w:sz w:val="26"/>
                 <w:szCs w:val="26"/>
               </w:rPr>
-              <w:t>Danh sách thông tin Đơn Đặt hàng</w:t>
-            </w:r>
+              <w:t xml:space="preserve">Control </w:t>
+            </w:r>
+            <w:proofErr w:type="spellStart"/>
+            <w:r>
+              <w:rPr>
+                <w:rFonts w:ascii="Times New Roman" w:hAnsi="Times New Roman" w:cs="Times New Roman"/>
+                <w:sz w:val="26"/>
+                <w:szCs w:val="26"/>
+              </w:rPr>
+              <w:t>phân</w:t>
+            </w:r>
+            <w:proofErr w:type="spellEnd"/>
+            <w:r>
+              <w:rPr>
+                <w:rFonts w:ascii="Times New Roman" w:hAnsi="Times New Roman" w:cs="Times New Roman"/>
+                <w:sz w:val="26"/>
+                <w:szCs w:val="26"/>
+              </w:rPr>
+              <w:t xml:space="preserve"> </w:t>
+            </w:r>
+            <w:proofErr w:type="spellStart"/>
+            <w:r>
+              <w:rPr>
+                <w:rFonts w:ascii="Times New Roman" w:hAnsi="Times New Roman" w:cs="Times New Roman"/>
+                <w:sz w:val="26"/>
+                <w:szCs w:val="26"/>
+              </w:rPr>
+              <w:t>trang</w:t>
+            </w:r>
+            <w:proofErr w:type="spellEnd"/>
+          </w:p>
+        </w:tc>
+      </w:tr>
+    </w:tbl>
+    <w:p>
+      <w:pPr>
+        <w:ind w:left="360"/>
+      </w:pPr>
+    </w:p>
+    <w:p>
+      <w:pPr>
+        <w:ind w:left="360"/>
+      </w:pPr>
+    </w:p>
+    <w:p>
+      <w:pPr>
+        <w:ind w:left="360"/>
+      </w:pPr>
+    </w:p>
+    <w:p>
+      <w:pPr>
+        <w:ind w:left="360"/>
+      </w:pPr>
+    </w:p>
+    <w:p>
+      <w:pPr>
+        <w:ind w:left="360"/>
+      </w:pPr>
+    </w:p>
+    <w:p>
+      <w:pPr>
+        <w:ind w:left="360"/>
+      </w:pPr>
+    </w:p>
+    <w:p>
+      <w:pPr>
+        <w:ind w:left="360"/>
+      </w:pPr>
+    </w:p>
+    <w:p>
+      <w:pPr>
+        <w:ind w:left="360"/>
+      </w:pPr>
+    </w:p>
+    <w:p>
+      <w:pPr>
+        <w:ind w:left="360"/>
+      </w:pPr>
+    </w:p>
+    <w:p>
+      <w:pPr>
+        <w:ind w:left="360"/>
+      </w:pPr>
+    </w:p>
+    <w:p>
+      <w:pPr>
+        <w:ind w:left="360"/>
+      </w:pPr>
+    </w:p>
+    <w:p>
+      <w:pPr>
+        <w:pStyle w:val="oancuaDanhsach"/>
+        <w:numPr>
+          <w:ilvl w:val="0"/>
+          <w:numId w:val="2"/>
+        </w:numPr>
+      </w:pPr>
+      <w:r>
+        <w:lastRenderedPageBreak/>
+        <w:t>Báo Cáo Kinh Doanh</w:t>
+      </w:r>
+    </w:p>
+    <w:p>
+      <w:r>
+        <w:object w:dxaOrig="14131" w:dyaOrig="7756">
+          <v:shape id="_x0000_i1075" type="#_x0000_t75" style="width:468pt;height:256.5pt" o:ole="">
+            <v:imagedata r:id="rId11" o:title=""/>
+          </v:shape>
+          <o:OLEObject Type="Embed" ProgID="Visio.Drawing.15" ShapeID="_x0000_i1075" DrawAspect="Content" ObjectID="_1572969443" r:id="rId12"/>
+        </w:object>
+      </w:r>
+    </w:p>
+    <w:tbl>
+      <w:tblPr>
+        <w:tblStyle w:val="LiBang"/>
+        <w:tblW w:w="9180" w:type="dxa"/>
+        <w:jc w:val="center"/>
+        <w:tblInd w:w="0" w:type="dxa"/>
+        <w:tblLook w:val="04A0" w:firstRow="1" w:lastRow="0" w:firstColumn="1" w:lastColumn="0" w:noHBand="0" w:noVBand="1"/>
+      </w:tblPr>
+      <w:tblGrid>
+        <w:gridCol w:w="763"/>
+        <w:gridCol w:w="1676"/>
+        <w:gridCol w:w="6741"/>
+      </w:tblGrid>
+      <w:tr>
+        <w:trPr>
+          <w:jc w:val="center"/>
+        </w:trPr>
+        <w:tc>
+          <w:tcPr>
+            <w:tcW w:w="763" w:type="dxa"/>
+            <w:tcBorders>
+              <w:top w:val="single" w:sz="4" w:space="0" w:color="auto"/>
+              <w:left w:val="single" w:sz="4" w:space="0" w:color="auto"/>
+              <w:bottom w:val="single" w:sz="4" w:space="0" w:color="auto"/>
+              <w:right w:val="single" w:sz="4" w:space="0" w:color="auto"/>
+            </w:tcBorders>
+            <w:vAlign w:val="center"/>
+            <w:hideMark/>
+          </w:tcPr>
+          <w:p>
+            <w:pPr>
+              <w:spacing w:line="360" w:lineRule="auto"/>
+              <w:jc w:val="center"/>
+              <w:rPr>
+                <w:rFonts w:ascii="Times New Roman" w:hAnsi="Times New Roman" w:cs="Times New Roman"/>
+                <w:sz w:val="26"/>
+                <w:szCs w:val="26"/>
+              </w:rPr>
+            </w:pPr>
+            <w:r>
+              <w:rPr>
+                <w:rFonts w:ascii="Times New Roman" w:hAnsi="Times New Roman" w:cs="Times New Roman"/>
+                <w:sz w:val="26"/>
+                <w:szCs w:val="26"/>
+              </w:rPr>
+              <w:t>STT</w:t>
+            </w:r>
+          </w:p>
+        </w:tc>
+        <w:tc>
+          <w:tcPr>
+            <w:tcW w:w="1676" w:type="dxa"/>
+            <w:tcBorders>
+              <w:top w:val="single" w:sz="4" w:space="0" w:color="auto"/>
+              <w:left w:val="single" w:sz="4" w:space="0" w:color="auto"/>
+              <w:bottom w:val="single" w:sz="4" w:space="0" w:color="auto"/>
+              <w:right w:val="single" w:sz="4" w:space="0" w:color="auto"/>
+            </w:tcBorders>
+            <w:vAlign w:val="center"/>
+            <w:hideMark/>
+          </w:tcPr>
+          <w:p>
+            <w:pPr>
+              <w:spacing w:line="360" w:lineRule="auto"/>
+              <w:jc w:val="center"/>
+              <w:rPr>
+                <w:rFonts w:ascii="Times New Roman" w:hAnsi="Times New Roman" w:cs="Times New Roman"/>
+                <w:sz w:val="26"/>
+                <w:szCs w:val="26"/>
+              </w:rPr>
+            </w:pPr>
+            <w:r>
+              <w:rPr>
+                <w:rFonts w:ascii="Times New Roman" w:hAnsi="Times New Roman" w:cs="Times New Roman"/>
+                <w:sz w:val="26"/>
+                <w:szCs w:val="26"/>
+              </w:rPr>
+              <w:t>Nhóm control</w:t>
+            </w:r>
+          </w:p>
+        </w:tc>
+        <w:tc>
+          <w:tcPr>
+            <w:tcW w:w="6741" w:type="dxa"/>
+            <w:tcBorders>
+              <w:top w:val="single" w:sz="4" w:space="0" w:color="auto"/>
+              <w:left w:val="single" w:sz="4" w:space="0" w:color="auto"/>
+              <w:bottom w:val="single" w:sz="4" w:space="0" w:color="auto"/>
+              <w:right w:val="single" w:sz="4" w:space="0" w:color="auto"/>
+            </w:tcBorders>
+            <w:vAlign w:val="center"/>
+            <w:hideMark/>
+          </w:tcPr>
+          <w:p>
+            <w:pPr>
+              <w:spacing w:line="360" w:lineRule="auto"/>
+              <w:jc w:val="center"/>
+              <w:rPr>
+                <w:rFonts w:ascii="Times New Roman" w:hAnsi="Times New Roman" w:cs="Times New Roman"/>
+                <w:sz w:val="26"/>
+                <w:szCs w:val="26"/>
+              </w:rPr>
+            </w:pPr>
+            <w:r>
+              <w:rPr>
+                <w:rFonts w:ascii="Times New Roman" w:hAnsi="Times New Roman" w:cs="Times New Roman"/>
+                <w:sz w:val="26"/>
+                <w:szCs w:val="26"/>
+              </w:rPr>
+              <w:t>Mô tả</w:t>
+            </w:r>
+          </w:p>
+        </w:tc>
+      </w:tr>
+      <w:tr>
+        <w:trPr>
+          <w:jc w:val="center"/>
+        </w:trPr>
+        <w:tc>
+          <w:tcPr>
+            <w:tcW w:w="763" w:type="dxa"/>
+            <w:tcBorders>
+              <w:top w:val="single" w:sz="4" w:space="0" w:color="auto"/>
+              <w:left w:val="single" w:sz="4" w:space="0" w:color="auto"/>
+              <w:bottom w:val="single" w:sz="4" w:space="0" w:color="auto"/>
+              <w:right w:val="single" w:sz="4" w:space="0" w:color="auto"/>
+            </w:tcBorders>
+            <w:vAlign w:val="center"/>
+            <w:hideMark/>
+          </w:tcPr>
+          <w:p>
+            <w:pPr>
+              <w:spacing w:line="360" w:lineRule="auto"/>
+              <w:jc w:val="center"/>
+              <w:rPr>
+                <w:rFonts w:ascii="Times New Roman" w:hAnsi="Times New Roman" w:cs="Times New Roman"/>
+                <w:sz w:val="26"/>
+                <w:szCs w:val="26"/>
+              </w:rPr>
+            </w:pPr>
+            <w:r>
+              <w:rPr>
+                <w:rFonts w:ascii="Times New Roman" w:hAnsi="Times New Roman" w:cs="Times New Roman"/>
+                <w:sz w:val="26"/>
+                <w:szCs w:val="26"/>
+              </w:rPr>
+              <w:t>1</w:t>
+            </w:r>
+          </w:p>
+        </w:tc>
+        <w:tc>
+          <w:tcPr>
+            <w:tcW w:w="1676" w:type="dxa"/>
+            <w:tcBorders>
+              <w:top w:val="single" w:sz="4" w:space="0" w:color="auto"/>
+              <w:left w:val="single" w:sz="4" w:space="0" w:color="auto"/>
+              <w:bottom w:val="single" w:sz="4" w:space="0" w:color="auto"/>
+              <w:right w:val="single" w:sz="4" w:space="0" w:color="auto"/>
+            </w:tcBorders>
+            <w:vAlign w:val="center"/>
+            <w:hideMark/>
+          </w:tcPr>
+          <w:p>
+            <w:pPr>
+              <w:spacing w:line="360" w:lineRule="auto"/>
+              <w:jc w:val="center"/>
+              <w:rPr>
+                <w:rFonts w:ascii="Times New Roman" w:hAnsi="Times New Roman" w:cs="Times New Roman"/>
+                <w:sz w:val="26"/>
+                <w:szCs w:val="26"/>
+              </w:rPr>
+            </w:pPr>
+            <w:r>
+              <w:rPr>
+                <w:rFonts w:ascii="Times New Roman" w:hAnsi="Times New Roman" w:cs="Times New Roman"/>
+                <w:sz w:val="26"/>
+                <w:szCs w:val="26"/>
+              </w:rPr>
+              <w:t>1</w:t>
+            </w:r>
+          </w:p>
+        </w:tc>
+        <w:tc>
+          <w:tcPr>
+            <w:tcW w:w="6741" w:type="dxa"/>
+            <w:tcBorders>
+              <w:top w:val="single" w:sz="4" w:space="0" w:color="auto"/>
+              <w:left w:val="single" w:sz="4" w:space="0" w:color="auto"/>
+              <w:bottom w:val="single" w:sz="4" w:space="0" w:color="auto"/>
+              <w:right w:val="single" w:sz="4" w:space="0" w:color="auto"/>
+            </w:tcBorders>
+            <w:vAlign w:val="center"/>
+            <w:hideMark/>
+          </w:tcPr>
+          <w:p>
+            <w:pPr>
+              <w:spacing w:line="360" w:lineRule="auto"/>
+              <w:ind w:left="0" w:firstLine="0"/>
+              <w:jc w:val="both"/>
+              <w:rPr>
+                <w:rFonts w:ascii="Times New Roman" w:hAnsi="Times New Roman" w:cs="Times New Roman"/>
+                <w:sz w:val="26"/>
+                <w:szCs w:val="26"/>
+              </w:rPr>
+            </w:pPr>
+            <w:r>
+              <w:rPr>
+                <w:rFonts w:ascii="Times New Roman" w:hAnsi="Times New Roman" w:cs="Times New Roman"/>
+                <w:sz w:val="26"/>
+                <w:szCs w:val="26"/>
+              </w:rPr>
+              <w:t xml:space="preserve">Control </w:t>
+            </w:r>
+            <w:proofErr w:type="spellStart"/>
+            <w:r>
+              <w:rPr>
+                <w:rFonts w:ascii="Times New Roman" w:hAnsi="Times New Roman" w:cs="Times New Roman"/>
+                <w:sz w:val="26"/>
+                <w:szCs w:val="26"/>
+              </w:rPr>
+              <w:t>hiển</w:t>
+            </w:r>
+            <w:proofErr w:type="spellEnd"/>
+            <w:r>
+              <w:rPr>
+                <w:rFonts w:ascii="Times New Roman" w:hAnsi="Times New Roman" w:cs="Times New Roman"/>
+                <w:sz w:val="26"/>
+                <w:szCs w:val="26"/>
+              </w:rPr>
+              <w:t xml:space="preserve"> </w:t>
+            </w:r>
+            <w:proofErr w:type="spellStart"/>
+            <w:r>
+              <w:rPr>
+                <w:rFonts w:ascii="Times New Roman" w:hAnsi="Times New Roman" w:cs="Times New Roman"/>
+                <w:sz w:val="26"/>
+                <w:szCs w:val="26"/>
+              </w:rPr>
+              <w:t>thị</w:t>
+            </w:r>
+            <w:proofErr w:type="spellEnd"/>
+            <w:r>
+              <w:rPr>
+                <w:rFonts w:ascii="Times New Roman" w:hAnsi="Times New Roman" w:cs="Times New Roman"/>
+                <w:sz w:val="26"/>
+                <w:szCs w:val="26"/>
+              </w:rPr>
+              <w:t xml:space="preserve"> </w:t>
+            </w:r>
+            <w:proofErr w:type="spellStart"/>
+            <w:r>
+              <w:rPr>
+                <w:rFonts w:ascii="Times New Roman" w:hAnsi="Times New Roman" w:cs="Times New Roman"/>
+                <w:sz w:val="26"/>
+                <w:szCs w:val="26"/>
+              </w:rPr>
+              <w:t>thông</w:t>
+            </w:r>
+            <w:proofErr w:type="spellEnd"/>
+            <w:r>
+              <w:rPr>
+                <w:rFonts w:ascii="Times New Roman" w:hAnsi="Times New Roman" w:cs="Times New Roman"/>
+                <w:sz w:val="26"/>
+                <w:szCs w:val="26"/>
+              </w:rPr>
+              <w:t xml:space="preserve"> tin </w:t>
+            </w:r>
+            <w:proofErr w:type="spellStart"/>
+            <w:r>
+              <w:rPr>
+                <w:rFonts w:ascii="Times New Roman" w:hAnsi="Times New Roman" w:cs="Times New Roman"/>
+                <w:sz w:val="26"/>
+                <w:szCs w:val="26"/>
+              </w:rPr>
+              <w:t>nhà</w:t>
+            </w:r>
+            <w:proofErr w:type="spellEnd"/>
+            <w:r>
+              <w:rPr>
+                <w:rFonts w:ascii="Times New Roman" w:hAnsi="Times New Roman" w:cs="Times New Roman"/>
+                <w:sz w:val="26"/>
+                <w:szCs w:val="26"/>
+              </w:rPr>
+              <w:t xml:space="preserve"> </w:t>
+            </w:r>
+            <w:proofErr w:type="spellStart"/>
+            <w:r>
+              <w:rPr>
+                <w:rFonts w:ascii="Times New Roman" w:hAnsi="Times New Roman" w:cs="Times New Roman"/>
+                <w:sz w:val="26"/>
+                <w:szCs w:val="26"/>
+              </w:rPr>
+              <w:t>phân</w:t>
+            </w:r>
+            <w:proofErr w:type="spellEnd"/>
+            <w:r>
+              <w:rPr>
+                <w:rFonts w:ascii="Times New Roman" w:hAnsi="Times New Roman" w:cs="Times New Roman"/>
+                <w:sz w:val="26"/>
+                <w:szCs w:val="26"/>
+              </w:rPr>
+              <w:t xml:space="preserve"> </w:t>
+            </w:r>
+            <w:proofErr w:type="spellStart"/>
+            <w:r>
+              <w:rPr>
+                <w:rFonts w:ascii="Times New Roman" w:hAnsi="Times New Roman" w:cs="Times New Roman"/>
+                <w:sz w:val="26"/>
+                <w:szCs w:val="26"/>
+              </w:rPr>
+              <w:t>phối</w:t>
+            </w:r>
+            <w:proofErr w:type="spellEnd"/>
+          </w:p>
+        </w:tc>
+      </w:tr>
+      <w:tr>
+        <w:trPr>
+          <w:jc w:val="center"/>
+        </w:trPr>
+        <w:tc>
+          <w:tcPr>
+            <w:tcW w:w="763" w:type="dxa"/>
+            <w:tcBorders>
+              <w:top w:val="single" w:sz="4" w:space="0" w:color="auto"/>
+              <w:left w:val="single" w:sz="4" w:space="0" w:color="auto"/>
+              <w:bottom w:val="single" w:sz="4" w:space="0" w:color="auto"/>
+              <w:right w:val="single" w:sz="4" w:space="0" w:color="auto"/>
+            </w:tcBorders>
+            <w:vAlign w:val="center"/>
+            <w:hideMark/>
+          </w:tcPr>
+          <w:p>
+            <w:pPr>
+              <w:spacing w:line="360" w:lineRule="auto"/>
+              <w:jc w:val="center"/>
+              <w:rPr>
+                <w:rFonts w:ascii="Times New Roman" w:hAnsi="Times New Roman" w:cs="Times New Roman"/>
+                <w:sz w:val="26"/>
+                <w:szCs w:val="26"/>
+              </w:rPr>
+            </w:pPr>
+            <w:r>
+              <w:rPr>
+                <w:rFonts w:ascii="Times New Roman" w:hAnsi="Times New Roman" w:cs="Times New Roman"/>
+                <w:sz w:val="26"/>
+                <w:szCs w:val="26"/>
+              </w:rPr>
+              <w:t>2</w:t>
+            </w:r>
+          </w:p>
+        </w:tc>
+        <w:tc>
+          <w:tcPr>
+            <w:tcW w:w="1676" w:type="dxa"/>
+            <w:tcBorders>
+              <w:top w:val="single" w:sz="4" w:space="0" w:color="auto"/>
+              <w:left w:val="single" w:sz="4" w:space="0" w:color="auto"/>
+              <w:bottom w:val="single" w:sz="4" w:space="0" w:color="auto"/>
+              <w:right w:val="single" w:sz="4" w:space="0" w:color="auto"/>
+            </w:tcBorders>
+            <w:vAlign w:val="center"/>
+            <w:hideMark/>
+          </w:tcPr>
+          <w:p>
+            <w:pPr>
+              <w:spacing w:line="360" w:lineRule="auto"/>
+              <w:jc w:val="center"/>
+              <w:rPr>
+                <w:rFonts w:ascii="Times New Roman" w:hAnsi="Times New Roman" w:cs="Times New Roman"/>
+                <w:sz w:val="26"/>
+                <w:szCs w:val="26"/>
+              </w:rPr>
+            </w:pPr>
+            <w:r>
+              <w:rPr>
+                <w:rFonts w:ascii="Times New Roman" w:hAnsi="Times New Roman" w:cs="Times New Roman"/>
+                <w:sz w:val="26"/>
+                <w:szCs w:val="26"/>
+              </w:rPr>
+              <w:t>2</w:t>
+            </w:r>
+          </w:p>
+        </w:tc>
+        <w:tc>
+          <w:tcPr>
+            <w:tcW w:w="6741" w:type="dxa"/>
+            <w:tcBorders>
+              <w:top w:val="single" w:sz="4" w:space="0" w:color="auto"/>
+              <w:left w:val="single" w:sz="4" w:space="0" w:color="auto"/>
+              <w:bottom w:val="single" w:sz="4" w:space="0" w:color="auto"/>
+              <w:right w:val="single" w:sz="4" w:space="0" w:color="auto"/>
+            </w:tcBorders>
+            <w:vAlign w:val="center"/>
+            <w:hideMark/>
+          </w:tcPr>
+          <w:p>
+            <w:pPr>
+              <w:pStyle w:val="oancuaDanhsach"/>
+              <w:spacing w:line="360" w:lineRule="auto"/>
+              <w:ind w:left="0" w:firstLine="0"/>
+              <w:jc w:val="both"/>
+              <w:rPr>
+                <w:rFonts w:ascii="Times New Roman" w:hAnsi="Times New Roman" w:cs="Times New Roman"/>
+                <w:sz w:val="26"/>
+                <w:szCs w:val="26"/>
+              </w:rPr>
+            </w:pPr>
+            <w:r>
+              <w:rPr>
+                <w:rFonts w:ascii="Times New Roman" w:hAnsi="Times New Roman" w:cs="Times New Roman"/>
+                <w:sz w:val="26"/>
+                <w:szCs w:val="26"/>
+              </w:rPr>
+              <w:t xml:space="preserve">Control </w:t>
+            </w:r>
+            <w:proofErr w:type="spellStart"/>
+            <w:proofErr w:type="gramStart"/>
+            <w:r>
+              <w:rPr>
+                <w:rFonts w:ascii="Times New Roman" w:hAnsi="Times New Roman" w:cs="Times New Roman"/>
+                <w:sz w:val="26"/>
+                <w:szCs w:val="26"/>
+              </w:rPr>
+              <w:t>tính</w:t>
+            </w:r>
+            <w:proofErr w:type="spellEnd"/>
+            <w:r>
+              <w:rPr>
+                <w:rFonts w:ascii="Times New Roman" w:hAnsi="Times New Roman" w:cs="Times New Roman"/>
+                <w:sz w:val="26"/>
+                <w:szCs w:val="26"/>
+              </w:rPr>
+              <w:t xml:space="preserve">  </w:t>
+            </w:r>
+            <w:proofErr w:type="spellStart"/>
+            <w:r>
+              <w:rPr>
+                <w:rFonts w:ascii="Times New Roman" w:hAnsi="Times New Roman" w:cs="Times New Roman"/>
+                <w:sz w:val="26"/>
+                <w:szCs w:val="26"/>
+              </w:rPr>
+              <w:t>tổng</w:t>
+            </w:r>
+            <w:proofErr w:type="spellEnd"/>
+            <w:proofErr w:type="gramEnd"/>
+            <w:r>
+              <w:rPr>
+                <w:rFonts w:ascii="Times New Roman" w:hAnsi="Times New Roman" w:cs="Times New Roman"/>
+                <w:sz w:val="26"/>
+                <w:szCs w:val="26"/>
+              </w:rPr>
+              <w:t xml:space="preserve"> </w:t>
+            </w:r>
+            <w:proofErr w:type="spellStart"/>
+            <w:r>
+              <w:rPr>
+                <w:rFonts w:ascii="Times New Roman" w:hAnsi="Times New Roman" w:cs="Times New Roman"/>
+                <w:sz w:val="26"/>
+                <w:szCs w:val="26"/>
+              </w:rPr>
+              <w:t>tiền</w:t>
+            </w:r>
+            <w:proofErr w:type="spellEnd"/>
+            <w:r>
+              <w:rPr>
+                <w:rFonts w:ascii="Times New Roman" w:hAnsi="Times New Roman" w:cs="Times New Roman"/>
+                <w:sz w:val="26"/>
+                <w:szCs w:val="26"/>
+              </w:rPr>
+              <w:t xml:space="preserve"> </w:t>
+            </w:r>
+          </w:p>
+        </w:tc>
+      </w:tr>
+      <w:tr>
+        <w:trPr>
+          <w:jc w:val="center"/>
+        </w:trPr>
+        <w:tc>
+          <w:tcPr>
+            <w:tcW w:w="763" w:type="dxa"/>
+            <w:tcBorders>
+              <w:top w:val="single" w:sz="4" w:space="0" w:color="auto"/>
+              <w:left w:val="single" w:sz="4" w:space="0" w:color="auto"/>
+              <w:bottom w:val="single" w:sz="4" w:space="0" w:color="auto"/>
+              <w:right w:val="single" w:sz="4" w:space="0" w:color="auto"/>
+            </w:tcBorders>
+            <w:vAlign w:val="center"/>
+          </w:tcPr>
+          <w:p>
+            <w:pPr>
+              <w:spacing w:line="360" w:lineRule="auto"/>
+              <w:jc w:val="center"/>
+              <w:rPr>
+                <w:rFonts w:ascii="Times New Roman" w:hAnsi="Times New Roman" w:cs="Times New Roman"/>
+                <w:sz w:val="26"/>
+                <w:szCs w:val="26"/>
+              </w:rPr>
+            </w:pPr>
+            <w:r>
+              <w:rPr>
+                <w:rFonts w:ascii="Times New Roman" w:hAnsi="Times New Roman" w:cs="Times New Roman"/>
+                <w:sz w:val="26"/>
+                <w:szCs w:val="26"/>
+              </w:rPr>
+              <w:t>3</w:t>
+            </w:r>
+          </w:p>
+        </w:tc>
+        <w:tc>
+          <w:tcPr>
+            <w:tcW w:w="1676" w:type="dxa"/>
+            <w:tcBorders>
+              <w:top w:val="single" w:sz="4" w:space="0" w:color="auto"/>
+              <w:left w:val="single" w:sz="4" w:space="0" w:color="auto"/>
+              <w:bottom w:val="single" w:sz="4" w:space="0" w:color="auto"/>
+              <w:right w:val="single" w:sz="4" w:space="0" w:color="auto"/>
+            </w:tcBorders>
+            <w:vAlign w:val="center"/>
+          </w:tcPr>
+          <w:p>
+            <w:pPr>
+              <w:spacing w:line="360" w:lineRule="auto"/>
+              <w:jc w:val="center"/>
+              <w:rPr>
+                <w:rFonts w:ascii="Times New Roman" w:hAnsi="Times New Roman" w:cs="Times New Roman"/>
+                <w:sz w:val="26"/>
+                <w:szCs w:val="26"/>
+              </w:rPr>
+            </w:pPr>
+            <w:r>
+              <w:rPr>
+                <w:rFonts w:ascii="Times New Roman" w:hAnsi="Times New Roman" w:cs="Times New Roman"/>
+                <w:sz w:val="26"/>
+                <w:szCs w:val="26"/>
+              </w:rPr>
+              <w:t>3</w:t>
+            </w:r>
+          </w:p>
+        </w:tc>
+        <w:tc>
+          <w:tcPr>
+            <w:tcW w:w="6741" w:type="dxa"/>
+            <w:tcBorders>
+              <w:top w:val="single" w:sz="4" w:space="0" w:color="auto"/>
+              <w:left w:val="single" w:sz="4" w:space="0" w:color="auto"/>
+              <w:bottom w:val="single" w:sz="4" w:space="0" w:color="auto"/>
+              <w:right w:val="single" w:sz="4" w:space="0" w:color="auto"/>
+            </w:tcBorders>
+            <w:vAlign w:val="center"/>
+          </w:tcPr>
+          <w:p>
+            <w:pPr>
+              <w:spacing w:line="360" w:lineRule="auto"/>
+              <w:ind w:left="0" w:firstLine="0"/>
+              <w:jc w:val="both"/>
+              <w:rPr>
+                <w:rFonts w:ascii="Times New Roman" w:hAnsi="Times New Roman" w:cs="Times New Roman"/>
+                <w:sz w:val="26"/>
+                <w:szCs w:val="26"/>
+              </w:rPr>
+            </w:pPr>
+            <w:r>
+              <w:rPr>
+                <w:rFonts w:ascii="Times New Roman" w:hAnsi="Times New Roman" w:cs="Times New Roman"/>
+                <w:sz w:val="26"/>
+                <w:szCs w:val="26"/>
+              </w:rPr>
+              <w:t xml:space="preserve">Control </w:t>
+            </w:r>
+            <w:proofErr w:type="spellStart"/>
+            <w:r>
+              <w:rPr>
+                <w:rFonts w:ascii="Times New Roman" w:hAnsi="Times New Roman" w:cs="Times New Roman"/>
+                <w:sz w:val="26"/>
+                <w:szCs w:val="26"/>
+              </w:rPr>
+              <w:t>tính</w:t>
+            </w:r>
+            <w:proofErr w:type="spellEnd"/>
+            <w:r>
+              <w:rPr>
+                <w:rFonts w:ascii="Times New Roman" w:hAnsi="Times New Roman" w:cs="Times New Roman"/>
+                <w:sz w:val="26"/>
+                <w:szCs w:val="26"/>
+              </w:rPr>
+              <w:t xml:space="preserve"> </w:t>
+            </w:r>
+            <w:proofErr w:type="spellStart"/>
+            <w:r>
+              <w:rPr>
+                <w:rFonts w:ascii="Times New Roman" w:hAnsi="Times New Roman" w:cs="Times New Roman"/>
+                <w:sz w:val="26"/>
+                <w:szCs w:val="26"/>
+              </w:rPr>
+              <w:t>tổng</w:t>
+            </w:r>
+            <w:proofErr w:type="spellEnd"/>
+            <w:r>
+              <w:rPr>
+                <w:rFonts w:ascii="Times New Roman" w:hAnsi="Times New Roman" w:cs="Times New Roman"/>
+                <w:sz w:val="26"/>
+                <w:szCs w:val="26"/>
+              </w:rPr>
+              <w:t xml:space="preserve"> </w:t>
+            </w:r>
+            <w:proofErr w:type="spellStart"/>
+            <w:r>
+              <w:rPr>
+                <w:rFonts w:ascii="Times New Roman" w:hAnsi="Times New Roman" w:cs="Times New Roman"/>
+                <w:sz w:val="26"/>
+                <w:szCs w:val="26"/>
+              </w:rPr>
+              <w:t>số</w:t>
+            </w:r>
+            <w:proofErr w:type="spellEnd"/>
+            <w:r>
+              <w:rPr>
+                <w:rFonts w:ascii="Times New Roman" w:hAnsi="Times New Roman" w:cs="Times New Roman"/>
+                <w:sz w:val="26"/>
+                <w:szCs w:val="26"/>
+              </w:rPr>
+              <w:t xml:space="preserve"> </w:t>
+            </w:r>
+            <w:proofErr w:type="spellStart"/>
+            <w:r>
+              <w:rPr>
+                <w:rFonts w:ascii="Times New Roman" w:hAnsi="Times New Roman" w:cs="Times New Roman"/>
+                <w:sz w:val="26"/>
+                <w:szCs w:val="26"/>
+              </w:rPr>
+              <w:t>lượng</w:t>
+            </w:r>
+            <w:proofErr w:type="spellEnd"/>
+            <w:r>
+              <w:rPr>
+                <w:rFonts w:ascii="Times New Roman" w:hAnsi="Times New Roman" w:cs="Times New Roman"/>
+                <w:sz w:val="26"/>
+                <w:szCs w:val="26"/>
+              </w:rPr>
+              <w:t xml:space="preserve"> </w:t>
+            </w:r>
+            <w:proofErr w:type="spellStart"/>
+            <w:r>
+              <w:rPr>
+                <w:rFonts w:ascii="Times New Roman" w:hAnsi="Times New Roman" w:cs="Times New Roman"/>
+                <w:sz w:val="26"/>
+                <w:szCs w:val="26"/>
+              </w:rPr>
+              <w:t>hàng</w:t>
+            </w:r>
+            <w:proofErr w:type="spellEnd"/>
+            <w:r>
+              <w:rPr>
+                <w:rFonts w:ascii="Times New Roman" w:hAnsi="Times New Roman" w:cs="Times New Roman"/>
+                <w:sz w:val="26"/>
+                <w:szCs w:val="26"/>
+              </w:rPr>
+              <w:t xml:space="preserve"> </w:t>
+            </w:r>
+            <w:proofErr w:type="spellStart"/>
+            <w:r>
+              <w:rPr>
+                <w:rFonts w:ascii="Times New Roman" w:hAnsi="Times New Roman" w:cs="Times New Roman"/>
+                <w:sz w:val="26"/>
+                <w:szCs w:val="26"/>
+              </w:rPr>
+              <w:t>hóa</w:t>
+            </w:r>
+            <w:proofErr w:type="spellEnd"/>
+          </w:p>
+        </w:tc>
+      </w:tr>
+      <w:tr>
+        <w:trPr>
+          <w:jc w:val="center"/>
+        </w:trPr>
+        <w:tc>
+          <w:tcPr>
+            <w:tcW w:w="763" w:type="dxa"/>
+            <w:tcBorders>
+              <w:top w:val="single" w:sz="4" w:space="0" w:color="auto"/>
+              <w:left w:val="single" w:sz="4" w:space="0" w:color="auto"/>
+              <w:bottom w:val="single" w:sz="4" w:space="0" w:color="auto"/>
+              <w:right w:val="single" w:sz="4" w:space="0" w:color="auto"/>
+            </w:tcBorders>
+            <w:vAlign w:val="center"/>
+          </w:tcPr>
+          <w:p>
+            <w:pPr>
+              <w:spacing w:line="360" w:lineRule="auto"/>
+              <w:jc w:val="center"/>
+              <w:rPr>
+                <w:rFonts w:ascii="Times New Roman" w:hAnsi="Times New Roman" w:cs="Times New Roman"/>
+                <w:sz w:val="26"/>
+                <w:szCs w:val="26"/>
+              </w:rPr>
+            </w:pPr>
+            <w:r>
+              <w:rPr>
+                <w:rFonts w:ascii="Times New Roman" w:hAnsi="Times New Roman" w:cs="Times New Roman"/>
+                <w:sz w:val="26"/>
+                <w:szCs w:val="26"/>
+              </w:rPr>
+              <w:t>4</w:t>
+            </w:r>
+          </w:p>
+        </w:tc>
+        <w:tc>
+          <w:tcPr>
+            <w:tcW w:w="1676" w:type="dxa"/>
+            <w:tcBorders>
+              <w:top w:val="single" w:sz="4" w:space="0" w:color="auto"/>
+              <w:left w:val="single" w:sz="4" w:space="0" w:color="auto"/>
+              <w:bottom w:val="single" w:sz="4" w:space="0" w:color="auto"/>
+              <w:right w:val="single" w:sz="4" w:space="0" w:color="auto"/>
+            </w:tcBorders>
+            <w:vAlign w:val="center"/>
+          </w:tcPr>
+          <w:p>
+            <w:pPr>
+              <w:spacing w:line="360" w:lineRule="auto"/>
+              <w:jc w:val="center"/>
+              <w:rPr>
+                <w:rFonts w:ascii="Times New Roman" w:hAnsi="Times New Roman" w:cs="Times New Roman"/>
+                <w:sz w:val="26"/>
+                <w:szCs w:val="26"/>
+              </w:rPr>
+            </w:pPr>
+            <w:r>
+              <w:rPr>
+                <w:rFonts w:ascii="Times New Roman" w:hAnsi="Times New Roman" w:cs="Times New Roman"/>
+                <w:sz w:val="26"/>
+                <w:szCs w:val="26"/>
+              </w:rPr>
+              <w:t>4</w:t>
+            </w:r>
+          </w:p>
+        </w:tc>
+        <w:tc>
+          <w:tcPr>
+            <w:tcW w:w="6741" w:type="dxa"/>
+            <w:tcBorders>
+              <w:top w:val="single" w:sz="4" w:space="0" w:color="auto"/>
+              <w:left w:val="single" w:sz="4" w:space="0" w:color="auto"/>
+              <w:bottom w:val="single" w:sz="4" w:space="0" w:color="auto"/>
+              <w:right w:val="single" w:sz="4" w:space="0" w:color="auto"/>
+            </w:tcBorders>
+            <w:vAlign w:val="center"/>
+          </w:tcPr>
+          <w:p>
+            <w:pPr>
+              <w:spacing w:line="360" w:lineRule="auto"/>
+              <w:jc w:val="both"/>
+              <w:rPr>
+                <w:rFonts w:ascii="Times New Roman" w:hAnsi="Times New Roman" w:cs="Times New Roman"/>
+                <w:sz w:val="26"/>
+                <w:szCs w:val="26"/>
+              </w:rPr>
+            </w:pPr>
+            <w:proofErr w:type="spellStart"/>
+            <w:r>
+              <w:rPr>
+                <w:rFonts w:ascii="Times New Roman" w:hAnsi="Times New Roman" w:cs="Times New Roman"/>
+                <w:sz w:val="26"/>
+                <w:szCs w:val="26"/>
+              </w:rPr>
+              <w:t>Danh</w:t>
+            </w:r>
+            <w:proofErr w:type="spellEnd"/>
+            <w:r>
+              <w:rPr>
+                <w:rFonts w:ascii="Times New Roman" w:hAnsi="Times New Roman" w:cs="Times New Roman"/>
+                <w:sz w:val="26"/>
+                <w:szCs w:val="26"/>
+              </w:rPr>
+              <w:t xml:space="preserve"> </w:t>
+            </w:r>
+            <w:proofErr w:type="spellStart"/>
+            <w:r>
+              <w:rPr>
+                <w:rFonts w:ascii="Times New Roman" w:hAnsi="Times New Roman" w:cs="Times New Roman"/>
+                <w:sz w:val="26"/>
+                <w:szCs w:val="26"/>
+              </w:rPr>
+              <w:t>sách</w:t>
+            </w:r>
+            <w:proofErr w:type="spellEnd"/>
+            <w:r>
+              <w:rPr>
+                <w:rFonts w:ascii="Times New Roman" w:hAnsi="Times New Roman" w:cs="Times New Roman"/>
+                <w:sz w:val="26"/>
+                <w:szCs w:val="26"/>
+              </w:rPr>
+              <w:t xml:space="preserve"> </w:t>
+            </w:r>
+            <w:proofErr w:type="spellStart"/>
+            <w:r>
+              <w:rPr>
+                <w:rFonts w:ascii="Times New Roman" w:hAnsi="Times New Roman" w:cs="Times New Roman"/>
+                <w:sz w:val="26"/>
+                <w:szCs w:val="26"/>
+              </w:rPr>
+              <w:t>thông</w:t>
+            </w:r>
+            <w:proofErr w:type="spellEnd"/>
+            <w:r>
+              <w:rPr>
+                <w:rFonts w:ascii="Times New Roman" w:hAnsi="Times New Roman" w:cs="Times New Roman"/>
+                <w:sz w:val="26"/>
+                <w:szCs w:val="26"/>
+              </w:rPr>
+              <w:t xml:space="preserve"> tin </w:t>
+            </w:r>
+            <w:proofErr w:type="spellStart"/>
+            <w:r>
+              <w:rPr>
+                <w:rFonts w:ascii="Times New Roman" w:hAnsi="Times New Roman" w:cs="Times New Roman"/>
+                <w:sz w:val="26"/>
+                <w:szCs w:val="26"/>
+              </w:rPr>
+              <w:t>nhà</w:t>
+            </w:r>
+            <w:proofErr w:type="spellEnd"/>
+            <w:r>
+              <w:rPr>
+                <w:rFonts w:ascii="Times New Roman" w:hAnsi="Times New Roman" w:cs="Times New Roman"/>
+                <w:sz w:val="26"/>
+                <w:szCs w:val="26"/>
+              </w:rPr>
+              <w:t xml:space="preserve"> </w:t>
+            </w:r>
+            <w:proofErr w:type="spellStart"/>
+            <w:r>
+              <w:rPr>
+                <w:rFonts w:ascii="Times New Roman" w:hAnsi="Times New Roman" w:cs="Times New Roman"/>
+                <w:sz w:val="26"/>
+                <w:szCs w:val="26"/>
+              </w:rPr>
+              <w:t>phân</w:t>
+            </w:r>
+            <w:proofErr w:type="spellEnd"/>
+            <w:r>
+              <w:rPr>
+                <w:rFonts w:ascii="Times New Roman" w:hAnsi="Times New Roman" w:cs="Times New Roman"/>
+                <w:sz w:val="26"/>
+                <w:szCs w:val="26"/>
+              </w:rPr>
+              <w:t xml:space="preserve"> </w:t>
+            </w:r>
+            <w:proofErr w:type="spellStart"/>
+            <w:r>
+              <w:rPr>
+                <w:rFonts w:ascii="Times New Roman" w:hAnsi="Times New Roman" w:cs="Times New Roman"/>
+                <w:sz w:val="26"/>
+                <w:szCs w:val="26"/>
+              </w:rPr>
+              <w:t>phối</w:t>
+            </w:r>
+            <w:proofErr w:type="spellEnd"/>
+            <w:r>
+              <w:rPr>
+                <w:rFonts w:ascii="Times New Roman" w:hAnsi="Times New Roman" w:cs="Times New Roman"/>
+                <w:sz w:val="26"/>
+                <w:szCs w:val="26"/>
+              </w:rPr>
+              <w:t xml:space="preserve">, </w:t>
+            </w:r>
+            <w:proofErr w:type="spellStart"/>
+            <w:r>
+              <w:rPr>
+                <w:rFonts w:ascii="Times New Roman" w:hAnsi="Times New Roman" w:cs="Times New Roman"/>
+                <w:sz w:val="26"/>
+                <w:szCs w:val="26"/>
+              </w:rPr>
+              <w:t>số</w:t>
+            </w:r>
+            <w:proofErr w:type="spellEnd"/>
+            <w:r>
+              <w:rPr>
+                <w:rFonts w:ascii="Times New Roman" w:hAnsi="Times New Roman" w:cs="Times New Roman"/>
+                <w:sz w:val="26"/>
+                <w:szCs w:val="26"/>
+              </w:rPr>
+              <w:t xml:space="preserve"> </w:t>
+            </w:r>
+            <w:proofErr w:type="spellStart"/>
+            <w:r>
+              <w:rPr>
+                <w:rFonts w:ascii="Times New Roman" w:hAnsi="Times New Roman" w:cs="Times New Roman"/>
+                <w:sz w:val="26"/>
+                <w:szCs w:val="26"/>
+              </w:rPr>
+              <w:t>lượng</w:t>
+            </w:r>
+            <w:proofErr w:type="spellEnd"/>
+            <w:r>
+              <w:rPr>
+                <w:rFonts w:ascii="Times New Roman" w:hAnsi="Times New Roman" w:cs="Times New Roman"/>
+                <w:sz w:val="26"/>
+                <w:szCs w:val="26"/>
+              </w:rPr>
+              <w:t xml:space="preserve">, </w:t>
+            </w:r>
+            <w:proofErr w:type="spellStart"/>
+            <w:r>
+              <w:rPr>
+                <w:rFonts w:ascii="Times New Roman" w:hAnsi="Times New Roman" w:cs="Times New Roman"/>
+                <w:sz w:val="26"/>
+                <w:szCs w:val="26"/>
+              </w:rPr>
+              <w:t>thành</w:t>
+            </w:r>
+            <w:proofErr w:type="spellEnd"/>
+            <w:r>
+              <w:rPr>
+                <w:rFonts w:ascii="Times New Roman" w:hAnsi="Times New Roman" w:cs="Times New Roman"/>
+                <w:sz w:val="26"/>
+                <w:szCs w:val="26"/>
+              </w:rPr>
+              <w:t xml:space="preserve"> </w:t>
+            </w:r>
+            <w:proofErr w:type="spellStart"/>
+            <w:r>
+              <w:rPr>
+                <w:rFonts w:ascii="Times New Roman" w:hAnsi="Times New Roman" w:cs="Times New Roman"/>
+                <w:sz w:val="26"/>
+                <w:szCs w:val="26"/>
+              </w:rPr>
+              <w:t>tiền</w:t>
+            </w:r>
+            <w:proofErr w:type="spellEnd"/>
+          </w:p>
+        </w:tc>
+      </w:tr>
+      <w:tr>
+        <w:trPr>
+          <w:jc w:val="center"/>
+        </w:trPr>
+        <w:tc>
+          <w:tcPr>
+            <w:tcW w:w="763" w:type="dxa"/>
+            <w:tcBorders>
+              <w:top w:val="single" w:sz="4" w:space="0" w:color="auto"/>
+              <w:left w:val="single" w:sz="4" w:space="0" w:color="auto"/>
+              <w:bottom w:val="single" w:sz="4" w:space="0" w:color="auto"/>
+              <w:right w:val="single" w:sz="4" w:space="0" w:color="auto"/>
+            </w:tcBorders>
+            <w:vAlign w:val="center"/>
+          </w:tcPr>
+          <w:p>
+            <w:pPr>
+              <w:spacing w:line="360" w:lineRule="auto"/>
+              <w:jc w:val="center"/>
+              <w:rPr>
+                <w:rFonts w:ascii="Times New Roman" w:hAnsi="Times New Roman" w:cs="Times New Roman"/>
+                <w:sz w:val="26"/>
+                <w:szCs w:val="26"/>
+              </w:rPr>
+            </w:pPr>
+            <w:r>
+              <w:rPr>
+                <w:rFonts w:ascii="Times New Roman" w:hAnsi="Times New Roman" w:cs="Times New Roman"/>
+                <w:sz w:val="26"/>
+                <w:szCs w:val="26"/>
+              </w:rPr>
+              <w:t>5</w:t>
+            </w:r>
+          </w:p>
+        </w:tc>
+        <w:tc>
+          <w:tcPr>
+            <w:tcW w:w="1676" w:type="dxa"/>
+            <w:tcBorders>
+              <w:top w:val="single" w:sz="4" w:space="0" w:color="auto"/>
+              <w:left w:val="single" w:sz="4" w:space="0" w:color="auto"/>
+              <w:bottom w:val="single" w:sz="4" w:space="0" w:color="auto"/>
+              <w:right w:val="single" w:sz="4" w:space="0" w:color="auto"/>
+            </w:tcBorders>
+            <w:vAlign w:val="center"/>
+          </w:tcPr>
+          <w:p>
+            <w:pPr>
+              <w:spacing w:line="360" w:lineRule="auto"/>
+              <w:jc w:val="center"/>
+              <w:rPr>
+                <w:rFonts w:ascii="Times New Roman" w:hAnsi="Times New Roman" w:cs="Times New Roman"/>
+                <w:sz w:val="26"/>
+                <w:szCs w:val="26"/>
+              </w:rPr>
+            </w:pPr>
+            <w:r>
+              <w:rPr>
+                <w:rFonts w:ascii="Times New Roman" w:hAnsi="Times New Roman" w:cs="Times New Roman"/>
+                <w:sz w:val="26"/>
+                <w:szCs w:val="26"/>
+              </w:rPr>
+              <w:t>5</w:t>
+            </w:r>
+          </w:p>
+        </w:tc>
+        <w:tc>
+          <w:tcPr>
+            <w:tcW w:w="6741" w:type="dxa"/>
+            <w:tcBorders>
+              <w:top w:val="single" w:sz="4" w:space="0" w:color="auto"/>
+              <w:left w:val="single" w:sz="4" w:space="0" w:color="auto"/>
+              <w:bottom w:val="single" w:sz="4" w:space="0" w:color="auto"/>
+              <w:right w:val="single" w:sz="4" w:space="0" w:color="auto"/>
+            </w:tcBorders>
+            <w:vAlign w:val="center"/>
+          </w:tcPr>
+          <w:p>
+            <w:pPr>
+              <w:spacing w:line="360" w:lineRule="auto"/>
+              <w:jc w:val="both"/>
+              <w:rPr>
+                <w:rFonts w:ascii="Times New Roman" w:hAnsi="Times New Roman" w:cs="Times New Roman"/>
+                <w:sz w:val="26"/>
+                <w:szCs w:val="26"/>
+              </w:rPr>
+            </w:pPr>
+            <w:r>
+              <w:rPr>
+                <w:rFonts w:ascii="Times New Roman" w:hAnsi="Times New Roman" w:cs="Times New Roman"/>
+                <w:sz w:val="26"/>
+                <w:szCs w:val="26"/>
+              </w:rPr>
+              <w:t xml:space="preserve">Control </w:t>
+            </w:r>
+            <w:proofErr w:type="spellStart"/>
+            <w:r>
+              <w:rPr>
+                <w:rFonts w:ascii="Times New Roman" w:hAnsi="Times New Roman" w:cs="Times New Roman"/>
+                <w:sz w:val="26"/>
+                <w:szCs w:val="26"/>
+              </w:rPr>
+              <w:t>phân</w:t>
+            </w:r>
+            <w:proofErr w:type="spellEnd"/>
+            <w:r>
+              <w:rPr>
+                <w:rFonts w:ascii="Times New Roman" w:hAnsi="Times New Roman" w:cs="Times New Roman"/>
+                <w:sz w:val="26"/>
+                <w:szCs w:val="26"/>
+              </w:rPr>
+              <w:t xml:space="preserve"> </w:t>
+            </w:r>
+            <w:proofErr w:type="spellStart"/>
+            <w:r>
+              <w:rPr>
+                <w:rFonts w:ascii="Times New Roman" w:hAnsi="Times New Roman" w:cs="Times New Roman"/>
+                <w:sz w:val="26"/>
+                <w:szCs w:val="26"/>
+              </w:rPr>
+              <w:t>trang</w:t>
+            </w:r>
+            <w:proofErr w:type="spellEnd"/>
           </w:p>
         </w:tc>
       </w:tr>
@@ -1959,19 +3444,17 @@
         </w:numPr>
       </w:pPr>
       <w:r>
-        <w:t>Báo Cáo Kinh Doanh</w:t>
+        <w:lastRenderedPageBreak/>
+        <w:t>Báo Cáo Phân Bổ</w:t>
       </w:r>
     </w:p>
     <w:p>
-      <w:pPr>
-        <w:ind w:left="360"/>
-      </w:pPr>
       <w:r>
-        <w:object w:dxaOrig="10740" w:dyaOrig="7006">
-          <v:shape id="_x0000_i1028" type="#_x0000_t75" style="width:468pt;height:305.25pt" o:ole="">
-            <v:imagedata r:id="rId11" o:title=""/>
+        <w:object w:dxaOrig="14131" w:dyaOrig="7951">
+          <v:shape id="_x0000_i1063" type="#_x0000_t75" style="width:468pt;height:263.25pt" o:ole="">
+            <v:imagedata r:id="rId13" o:title=""/>
           </v:shape>
-          <o:OLEObject Type="Embed" ProgID="Visio.Drawing.15" ShapeID="_x0000_i1028" DrawAspect="Content" ObjectID="_1572475430" r:id="rId12"/>
+          <o:OLEObject Type="Embed" ProgID="Visio.Drawing.15" ShapeID="_x0000_i1063" DrawAspect="Content" ObjectID="_1572969444" r:id="rId14"/>
         </w:object>
       </w:r>
     </w:p>
@@ -2186,8 +3669,108 @@
                 <w:sz w:val="26"/>
                 <w:szCs w:val="26"/>
               </w:rPr>
-              <w:t xml:space="preserve">Control hiển thị menu báo cáo </w:t>
-            </w:r>
+              <w:t xml:space="preserve">Control </w:t>
+            </w:r>
+            <w:proofErr w:type="spellStart"/>
+            <w:r>
+              <w:rPr>
+                <w:rFonts w:ascii="Times New Roman" w:hAnsi="Times New Roman" w:cs="Times New Roman"/>
+                <w:sz w:val="26"/>
+                <w:szCs w:val="26"/>
+              </w:rPr>
+              <w:t>hiển</w:t>
+            </w:r>
+            <w:proofErr w:type="spellEnd"/>
+            <w:r>
+              <w:rPr>
+                <w:rFonts w:ascii="Times New Roman" w:hAnsi="Times New Roman" w:cs="Times New Roman"/>
+                <w:sz w:val="26"/>
+                <w:szCs w:val="26"/>
+              </w:rPr>
+              <w:t xml:space="preserve"> </w:t>
+            </w:r>
+            <w:proofErr w:type="spellStart"/>
+            <w:r>
+              <w:rPr>
+                <w:rFonts w:ascii="Times New Roman" w:hAnsi="Times New Roman" w:cs="Times New Roman"/>
+                <w:sz w:val="26"/>
+                <w:szCs w:val="26"/>
+              </w:rPr>
+              <w:t>thị</w:t>
+            </w:r>
+            <w:proofErr w:type="spellEnd"/>
+            <w:r>
+              <w:rPr>
+                <w:rFonts w:ascii="Times New Roman" w:hAnsi="Times New Roman" w:cs="Times New Roman"/>
+                <w:sz w:val="26"/>
+                <w:szCs w:val="26"/>
+              </w:rPr>
+              <w:t xml:space="preserve"> </w:t>
+            </w:r>
+            <w:proofErr w:type="spellStart"/>
+            <w:r>
+              <w:rPr>
+                <w:rFonts w:ascii="Times New Roman" w:hAnsi="Times New Roman" w:cs="Times New Roman"/>
+                <w:sz w:val="26"/>
+                <w:szCs w:val="26"/>
+              </w:rPr>
+              <w:t>thông</w:t>
+            </w:r>
+            <w:proofErr w:type="spellEnd"/>
+            <w:r>
+              <w:rPr>
+                <w:rFonts w:ascii="Times New Roman" w:hAnsi="Times New Roman" w:cs="Times New Roman"/>
+                <w:sz w:val="26"/>
+                <w:szCs w:val="26"/>
+              </w:rPr>
+              <w:t xml:space="preserve"> tin </w:t>
+            </w:r>
+            <w:proofErr w:type="spellStart"/>
+            <w:r>
+              <w:rPr>
+                <w:rFonts w:ascii="Times New Roman" w:hAnsi="Times New Roman" w:cs="Times New Roman"/>
+                <w:sz w:val="26"/>
+                <w:szCs w:val="26"/>
+              </w:rPr>
+              <w:t>nhà</w:t>
+            </w:r>
+            <w:proofErr w:type="spellEnd"/>
+            <w:r>
+              <w:rPr>
+                <w:rFonts w:ascii="Times New Roman" w:hAnsi="Times New Roman" w:cs="Times New Roman"/>
+                <w:sz w:val="26"/>
+                <w:szCs w:val="26"/>
+              </w:rPr>
+              <w:t xml:space="preserve"> </w:t>
+            </w:r>
+            <w:proofErr w:type="spellStart"/>
+            <w:r>
+              <w:rPr>
+                <w:rFonts w:ascii="Times New Roman" w:hAnsi="Times New Roman" w:cs="Times New Roman"/>
+                <w:sz w:val="26"/>
+                <w:szCs w:val="26"/>
+              </w:rPr>
+              <w:t>phân</w:t>
+            </w:r>
+            <w:proofErr w:type="spellEnd"/>
+            <w:r>
+              <w:rPr>
+                <w:rFonts w:ascii="Times New Roman" w:hAnsi="Times New Roman" w:cs="Times New Roman"/>
+                <w:sz w:val="26"/>
+                <w:szCs w:val="26"/>
+              </w:rPr>
+              <w:t xml:space="preserve"> </w:t>
+            </w:r>
+            <w:proofErr w:type="spellStart"/>
+            <w:r>
+              <w:rPr>
+                <w:rFonts w:ascii="Times New Roman" w:hAnsi="Times New Roman" w:cs="Times New Roman"/>
+                <w:sz w:val="26"/>
+                <w:szCs w:val="26"/>
+              </w:rPr>
+              <w:t>phối</w:t>
+            </w:r>
+            <w:proofErr w:type="spellEnd"/>
           </w:p>
         </w:tc>
       </w:tr>
@@ -2289,8 +3872,54 @@
                 <w:sz w:val="26"/>
                 <w:szCs w:val="26"/>
               </w:rPr>
-              <w:t>Control hiển thị thông tin nhà phân phối</w:t>
-            </w:r>
+              <w:t xml:space="preserve">Control </w:t>
+            </w:r>
+            <w:proofErr w:type="spellStart"/>
+            <w:r>
+              <w:rPr>
+                <w:rFonts w:ascii="Times New Roman" w:hAnsi="Times New Roman" w:cs="Times New Roman"/>
+                <w:sz w:val="26"/>
+                <w:szCs w:val="26"/>
+              </w:rPr>
+              <w:t>tính</w:t>
+            </w:r>
+            <w:proofErr w:type="spellEnd"/>
+            <w:r>
+              <w:rPr>
+                <w:rFonts w:ascii="Times New Roman" w:hAnsi="Times New Roman" w:cs="Times New Roman"/>
+                <w:sz w:val="26"/>
+                <w:szCs w:val="26"/>
+              </w:rPr>
+              <w:t xml:space="preserve"> </w:t>
+            </w:r>
+            <w:proofErr w:type="spellStart"/>
+            <w:r>
+              <w:rPr>
+                <w:rFonts w:ascii="Times New Roman" w:hAnsi="Times New Roman" w:cs="Times New Roman"/>
+                <w:sz w:val="26"/>
+                <w:szCs w:val="26"/>
+              </w:rPr>
+              <w:t>tổng</w:t>
+            </w:r>
+            <w:proofErr w:type="spellEnd"/>
+            <w:r>
+              <w:rPr>
+                <w:rFonts w:ascii="Times New Roman" w:hAnsi="Times New Roman" w:cs="Times New Roman"/>
+                <w:sz w:val="26"/>
+                <w:szCs w:val="26"/>
+              </w:rPr>
+              <w:t xml:space="preserve"> </w:t>
+            </w:r>
+            <w:proofErr w:type="spellStart"/>
+            <w:r>
+              <w:rPr>
+                <w:rFonts w:ascii="Times New Roman" w:hAnsi="Times New Roman" w:cs="Times New Roman"/>
+                <w:sz w:val="26"/>
+                <w:szCs w:val="26"/>
+              </w:rPr>
+              <w:t>tiền</w:t>
+            </w:r>
+            <w:proofErr w:type="spellEnd"/>
           </w:p>
         </w:tc>
       </w:tr>
@@ -2388,8 +4017,90 @@
                 <w:sz w:val="26"/>
                 <w:szCs w:val="26"/>
               </w:rPr>
-              <w:t>Danh sách thông tin nhà phân phối, số lượng, thành tiền</w:t>
-            </w:r>
+              <w:t xml:space="preserve">Control </w:t>
+            </w:r>
+            <w:proofErr w:type="spellStart"/>
+            <w:r>
+              <w:rPr>
+                <w:rFonts w:ascii="Times New Roman" w:hAnsi="Times New Roman" w:cs="Times New Roman"/>
+                <w:sz w:val="26"/>
+                <w:szCs w:val="26"/>
+              </w:rPr>
+              <w:t>tính</w:t>
+            </w:r>
+            <w:proofErr w:type="spellEnd"/>
+            <w:r>
+              <w:rPr>
+                <w:rFonts w:ascii="Times New Roman" w:hAnsi="Times New Roman" w:cs="Times New Roman"/>
+                <w:sz w:val="26"/>
+                <w:szCs w:val="26"/>
+              </w:rPr>
+              <w:t xml:space="preserve"> </w:t>
+            </w:r>
+            <w:proofErr w:type="spellStart"/>
+            <w:r>
+              <w:rPr>
+                <w:rFonts w:ascii="Times New Roman" w:hAnsi="Times New Roman" w:cs="Times New Roman"/>
+                <w:sz w:val="26"/>
+                <w:szCs w:val="26"/>
+              </w:rPr>
+              <w:t>số</w:t>
+            </w:r>
+            <w:proofErr w:type="spellEnd"/>
+            <w:r>
+              <w:rPr>
+                <w:rFonts w:ascii="Times New Roman" w:hAnsi="Times New Roman" w:cs="Times New Roman"/>
+                <w:sz w:val="26"/>
+                <w:szCs w:val="26"/>
+              </w:rPr>
+              <w:t xml:space="preserve"> </w:t>
+            </w:r>
+            <w:proofErr w:type="spellStart"/>
+            <w:r>
+              <w:rPr>
+                <w:rFonts w:ascii="Times New Roman" w:hAnsi="Times New Roman" w:cs="Times New Roman"/>
+                <w:sz w:val="26"/>
+                <w:szCs w:val="26"/>
+              </w:rPr>
+              <w:t>lượng</w:t>
+            </w:r>
+            <w:proofErr w:type="spellEnd"/>
+            <w:r>
+              <w:rPr>
+                <w:rFonts w:ascii="Times New Roman" w:hAnsi="Times New Roman" w:cs="Times New Roman"/>
+                <w:sz w:val="26"/>
+                <w:szCs w:val="26"/>
+              </w:rPr>
+              <w:t xml:space="preserve"> </w:t>
+            </w:r>
+            <w:proofErr w:type="spellStart"/>
+            <w:r>
+              <w:rPr>
+                <w:rFonts w:ascii="Times New Roman" w:hAnsi="Times New Roman" w:cs="Times New Roman"/>
+                <w:sz w:val="26"/>
+                <w:szCs w:val="26"/>
+              </w:rPr>
+              <w:t>đề</w:t>
+            </w:r>
+            <w:proofErr w:type="spellEnd"/>
+            <w:r>
+              <w:rPr>
+                <w:rFonts w:ascii="Times New Roman" w:hAnsi="Times New Roman" w:cs="Times New Roman"/>
+                <w:sz w:val="26"/>
+                <w:szCs w:val="26"/>
+              </w:rPr>
+              <w:t xml:space="preserve"> </w:t>
+            </w:r>
+            <w:proofErr w:type="spellStart"/>
+            <w:r>
+              <w:rPr>
+                <w:rFonts w:ascii="Times New Roman" w:hAnsi="Times New Roman" w:cs="Times New Roman"/>
+                <w:sz w:val="26"/>
+                <w:szCs w:val="26"/>
+              </w:rPr>
+              <w:t>nghị</w:t>
+            </w:r>
+            <w:proofErr w:type="spellEnd"/>
           </w:p>
         </w:tc>
       </w:tr>
@@ -2486,8 +4197,90 @@
                 <w:sz w:val="26"/>
                 <w:szCs w:val="26"/>
               </w:rPr>
-              <w:t>Control phân trang</w:t>
-            </w:r>
+              <w:t xml:space="preserve">Control </w:t>
+            </w:r>
+            <w:proofErr w:type="spellStart"/>
+            <w:r>
+              <w:rPr>
+                <w:rFonts w:ascii="Times New Roman" w:hAnsi="Times New Roman" w:cs="Times New Roman"/>
+                <w:sz w:val="26"/>
+                <w:szCs w:val="26"/>
+              </w:rPr>
+              <w:t>tính</w:t>
+            </w:r>
+            <w:proofErr w:type="spellEnd"/>
+            <w:r>
+              <w:rPr>
+                <w:rFonts w:ascii="Times New Roman" w:hAnsi="Times New Roman" w:cs="Times New Roman"/>
+                <w:sz w:val="26"/>
+                <w:szCs w:val="26"/>
+              </w:rPr>
+              <w:t xml:space="preserve"> </w:t>
+            </w:r>
+            <w:proofErr w:type="spellStart"/>
+            <w:r>
+              <w:rPr>
+                <w:rFonts w:ascii="Times New Roman" w:hAnsi="Times New Roman" w:cs="Times New Roman"/>
+                <w:sz w:val="26"/>
+                <w:szCs w:val="26"/>
+              </w:rPr>
+              <w:t>số</w:t>
+            </w:r>
+            <w:proofErr w:type="spellEnd"/>
+            <w:r>
+              <w:rPr>
+                <w:rFonts w:ascii="Times New Roman" w:hAnsi="Times New Roman" w:cs="Times New Roman"/>
+                <w:sz w:val="26"/>
+                <w:szCs w:val="26"/>
+              </w:rPr>
+              <w:t xml:space="preserve"> </w:t>
+            </w:r>
+            <w:proofErr w:type="spellStart"/>
+            <w:r>
+              <w:rPr>
+                <w:rFonts w:ascii="Times New Roman" w:hAnsi="Times New Roman" w:cs="Times New Roman"/>
+                <w:sz w:val="26"/>
+                <w:szCs w:val="26"/>
+              </w:rPr>
+              <w:t>lượng</w:t>
+            </w:r>
+            <w:proofErr w:type="spellEnd"/>
+            <w:r>
+              <w:rPr>
+                <w:rFonts w:ascii="Times New Roman" w:hAnsi="Times New Roman" w:cs="Times New Roman"/>
+                <w:sz w:val="26"/>
+                <w:szCs w:val="26"/>
+              </w:rPr>
+              <w:t xml:space="preserve"> </w:t>
+            </w:r>
+            <w:proofErr w:type="spellStart"/>
+            <w:r>
+              <w:rPr>
+                <w:rFonts w:ascii="Times New Roman" w:hAnsi="Times New Roman" w:cs="Times New Roman"/>
+                <w:sz w:val="26"/>
+                <w:szCs w:val="26"/>
+              </w:rPr>
+              <w:t>thực</w:t>
+            </w:r>
+            <w:proofErr w:type="spellEnd"/>
+            <w:r>
+              <w:rPr>
+                <w:rFonts w:ascii="Times New Roman" w:hAnsi="Times New Roman" w:cs="Times New Roman"/>
+                <w:sz w:val="26"/>
+                <w:szCs w:val="26"/>
+              </w:rPr>
+              <w:t xml:space="preserve"> </w:t>
+            </w:r>
+            <w:proofErr w:type="spellStart"/>
+            <w:r>
+              <w:rPr>
+                <w:rFonts w:ascii="Times New Roman" w:hAnsi="Times New Roman" w:cs="Times New Roman"/>
+                <w:sz w:val="26"/>
+                <w:szCs w:val="26"/>
+              </w:rPr>
+              <w:t>tế</w:t>
+            </w:r>
+            <w:proofErr w:type="spellEnd"/>
           </w:p>
         </w:tc>
       </w:tr>
@@ -2578,14 +4371,286 @@
                 <w:szCs w:val="26"/>
               </w:rPr>
             </w:pPr>
-            <w:r>
-              <w:rPr>
-                <w:rFonts w:ascii="Times New Roman" w:hAnsi="Times New Roman" w:cs="Times New Roman"/>
-                <w:sz w:val="26"/>
-                <w:szCs w:val="26"/>
-              </w:rPr>
-              <w:t>Control tính tổng tiền</w:t>
-            </w:r>
+            <w:proofErr w:type="spellStart"/>
+            <w:r>
+              <w:rPr>
+                <w:rFonts w:ascii="Times New Roman" w:hAnsi="Times New Roman" w:cs="Times New Roman"/>
+                <w:sz w:val="26"/>
+                <w:szCs w:val="26"/>
+              </w:rPr>
+              <w:t>Danh</w:t>
+            </w:r>
+            <w:proofErr w:type="spellEnd"/>
+            <w:r>
+              <w:rPr>
+                <w:rFonts w:ascii="Times New Roman" w:hAnsi="Times New Roman" w:cs="Times New Roman"/>
+                <w:sz w:val="26"/>
+                <w:szCs w:val="26"/>
+              </w:rPr>
+              <w:t xml:space="preserve"> </w:t>
+            </w:r>
+            <w:proofErr w:type="spellStart"/>
+            <w:r>
+              <w:rPr>
+                <w:rFonts w:ascii="Times New Roman" w:hAnsi="Times New Roman" w:cs="Times New Roman"/>
+                <w:sz w:val="26"/>
+                <w:szCs w:val="26"/>
+              </w:rPr>
+              <w:t>sách</w:t>
+            </w:r>
+            <w:proofErr w:type="spellEnd"/>
+            <w:r>
+              <w:rPr>
+                <w:rFonts w:ascii="Times New Roman" w:hAnsi="Times New Roman" w:cs="Times New Roman"/>
+                <w:sz w:val="26"/>
+                <w:szCs w:val="26"/>
+              </w:rPr>
+              <w:t xml:space="preserve"> </w:t>
+            </w:r>
+            <w:proofErr w:type="spellStart"/>
+            <w:r>
+              <w:rPr>
+                <w:rFonts w:ascii="Times New Roman" w:hAnsi="Times New Roman" w:cs="Times New Roman"/>
+                <w:sz w:val="26"/>
+                <w:szCs w:val="26"/>
+              </w:rPr>
+              <w:t>thông</w:t>
+            </w:r>
+            <w:proofErr w:type="spellEnd"/>
+            <w:r>
+              <w:rPr>
+                <w:rFonts w:ascii="Times New Roman" w:hAnsi="Times New Roman" w:cs="Times New Roman"/>
+                <w:sz w:val="26"/>
+                <w:szCs w:val="26"/>
+              </w:rPr>
+              <w:t xml:space="preserve"> tin </w:t>
+            </w:r>
+            <w:proofErr w:type="spellStart"/>
+            <w:r>
+              <w:rPr>
+                <w:rFonts w:ascii="Times New Roman" w:hAnsi="Times New Roman" w:cs="Times New Roman"/>
+                <w:sz w:val="26"/>
+                <w:szCs w:val="26"/>
+              </w:rPr>
+              <w:t>nhà</w:t>
+            </w:r>
+            <w:proofErr w:type="spellEnd"/>
+            <w:r>
+              <w:rPr>
+                <w:rFonts w:ascii="Times New Roman" w:hAnsi="Times New Roman" w:cs="Times New Roman"/>
+                <w:sz w:val="26"/>
+                <w:szCs w:val="26"/>
+              </w:rPr>
+              <w:t xml:space="preserve"> </w:t>
+            </w:r>
+            <w:proofErr w:type="spellStart"/>
+            <w:r>
+              <w:rPr>
+                <w:rFonts w:ascii="Times New Roman" w:hAnsi="Times New Roman" w:cs="Times New Roman"/>
+                <w:sz w:val="26"/>
+                <w:szCs w:val="26"/>
+              </w:rPr>
+              <w:t>phân</w:t>
+            </w:r>
+            <w:proofErr w:type="spellEnd"/>
+            <w:r>
+              <w:rPr>
+                <w:rFonts w:ascii="Times New Roman" w:hAnsi="Times New Roman" w:cs="Times New Roman"/>
+                <w:sz w:val="26"/>
+                <w:szCs w:val="26"/>
+              </w:rPr>
+              <w:t xml:space="preserve"> </w:t>
+            </w:r>
+            <w:proofErr w:type="spellStart"/>
+            <w:r>
+              <w:rPr>
+                <w:rFonts w:ascii="Times New Roman" w:hAnsi="Times New Roman" w:cs="Times New Roman"/>
+                <w:sz w:val="26"/>
+                <w:szCs w:val="26"/>
+              </w:rPr>
+              <w:t>phối</w:t>
+            </w:r>
+            <w:proofErr w:type="spellEnd"/>
+            <w:r>
+              <w:rPr>
+                <w:rFonts w:ascii="Times New Roman" w:hAnsi="Times New Roman" w:cs="Times New Roman"/>
+                <w:sz w:val="26"/>
+                <w:szCs w:val="26"/>
+              </w:rPr>
+              <w:t xml:space="preserve">, </w:t>
+            </w:r>
+            <w:proofErr w:type="spellStart"/>
+            <w:r>
+              <w:rPr>
+                <w:rFonts w:ascii="Times New Roman" w:hAnsi="Times New Roman" w:cs="Times New Roman"/>
+                <w:sz w:val="26"/>
+                <w:szCs w:val="26"/>
+              </w:rPr>
+              <w:t>số</w:t>
+            </w:r>
+            <w:proofErr w:type="spellEnd"/>
+            <w:r>
+              <w:rPr>
+                <w:rFonts w:ascii="Times New Roman" w:hAnsi="Times New Roman" w:cs="Times New Roman"/>
+                <w:sz w:val="26"/>
+                <w:szCs w:val="26"/>
+              </w:rPr>
+              <w:t xml:space="preserve"> </w:t>
+            </w:r>
+            <w:proofErr w:type="spellStart"/>
+            <w:r>
+              <w:rPr>
+                <w:rFonts w:ascii="Times New Roman" w:hAnsi="Times New Roman" w:cs="Times New Roman"/>
+                <w:sz w:val="26"/>
+                <w:szCs w:val="26"/>
+              </w:rPr>
+              <w:t>lượng</w:t>
+            </w:r>
+            <w:proofErr w:type="spellEnd"/>
+            <w:r>
+              <w:rPr>
+                <w:rFonts w:ascii="Times New Roman" w:hAnsi="Times New Roman" w:cs="Times New Roman"/>
+                <w:sz w:val="26"/>
+                <w:szCs w:val="26"/>
+              </w:rPr>
+              <w:t xml:space="preserve"> </w:t>
+            </w:r>
+            <w:proofErr w:type="spellStart"/>
+            <w:r>
+              <w:rPr>
+                <w:rFonts w:ascii="Times New Roman" w:hAnsi="Times New Roman" w:cs="Times New Roman"/>
+                <w:sz w:val="26"/>
+                <w:szCs w:val="26"/>
+              </w:rPr>
+              <w:t>đề</w:t>
+            </w:r>
+            <w:proofErr w:type="spellEnd"/>
+            <w:r>
+              <w:rPr>
+                <w:rFonts w:ascii="Times New Roman" w:hAnsi="Times New Roman" w:cs="Times New Roman"/>
+                <w:sz w:val="26"/>
+                <w:szCs w:val="26"/>
+              </w:rPr>
+              <w:t xml:space="preserve"> </w:t>
+            </w:r>
+            <w:proofErr w:type="spellStart"/>
+            <w:r>
+              <w:rPr>
+                <w:rFonts w:ascii="Times New Roman" w:hAnsi="Times New Roman" w:cs="Times New Roman"/>
+                <w:sz w:val="26"/>
+                <w:szCs w:val="26"/>
+              </w:rPr>
+              <w:t>nghị</w:t>
+            </w:r>
+            <w:proofErr w:type="spellEnd"/>
+            <w:r>
+              <w:rPr>
+                <w:rFonts w:ascii="Times New Roman" w:hAnsi="Times New Roman" w:cs="Times New Roman"/>
+                <w:sz w:val="26"/>
+                <w:szCs w:val="26"/>
+              </w:rPr>
+              <w:t xml:space="preserve">, </w:t>
+            </w:r>
+            <w:proofErr w:type="spellStart"/>
+            <w:r>
+              <w:rPr>
+                <w:rFonts w:ascii="Times New Roman" w:hAnsi="Times New Roman" w:cs="Times New Roman"/>
+                <w:sz w:val="26"/>
+                <w:szCs w:val="26"/>
+              </w:rPr>
+              <w:t>số</w:t>
+            </w:r>
+            <w:proofErr w:type="spellEnd"/>
+            <w:r>
+              <w:rPr>
+                <w:rFonts w:ascii="Times New Roman" w:hAnsi="Times New Roman" w:cs="Times New Roman"/>
+                <w:sz w:val="26"/>
+                <w:szCs w:val="26"/>
+              </w:rPr>
+              <w:t xml:space="preserve"> </w:t>
+            </w:r>
+            <w:proofErr w:type="spellStart"/>
+            <w:r>
+              <w:rPr>
+                <w:rFonts w:ascii="Times New Roman" w:hAnsi="Times New Roman" w:cs="Times New Roman"/>
+                <w:sz w:val="26"/>
+                <w:szCs w:val="26"/>
+              </w:rPr>
+              <w:t>lượng</w:t>
+            </w:r>
+            <w:proofErr w:type="spellEnd"/>
+            <w:r>
+              <w:rPr>
+                <w:rFonts w:ascii="Times New Roman" w:hAnsi="Times New Roman" w:cs="Times New Roman"/>
+                <w:sz w:val="26"/>
+                <w:szCs w:val="26"/>
+              </w:rPr>
+              <w:t xml:space="preserve"> </w:t>
+            </w:r>
+            <w:proofErr w:type="spellStart"/>
+            <w:r>
+              <w:rPr>
+                <w:rFonts w:ascii="Times New Roman" w:hAnsi="Times New Roman" w:cs="Times New Roman"/>
+                <w:sz w:val="26"/>
+                <w:szCs w:val="26"/>
+              </w:rPr>
+              <w:t>thực</w:t>
+            </w:r>
+            <w:proofErr w:type="spellEnd"/>
+            <w:r>
+              <w:rPr>
+                <w:rFonts w:ascii="Times New Roman" w:hAnsi="Times New Roman" w:cs="Times New Roman"/>
+                <w:sz w:val="26"/>
+                <w:szCs w:val="26"/>
+              </w:rPr>
+              <w:t xml:space="preserve"> </w:t>
+            </w:r>
+            <w:proofErr w:type="spellStart"/>
+            <w:r>
+              <w:rPr>
+                <w:rFonts w:ascii="Times New Roman" w:hAnsi="Times New Roman" w:cs="Times New Roman"/>
+                <w:sz w:val="26"/>
+                <w:szCs w:val="26"/>
+              </w:rPr>
+              <w:t>tế</w:t>
+            </w:r>
+            <w:proofErr w:type="spellEnd"/>
+            <w:r>
+              <w:rPr>
+                <w:rFonts w:ascii="Times New Roman" w:hAnsi="Times New Roman" w:cs="Times New Roman"/>
+                <w:sz w:val="26"/>
+                <w:szCs w:val="26"/>
+              </w:rPr>
+              <w:t xml:space="preserve">, </w:t>
+            </w:r>
+            <w:proofErr w:type="spellStart"/>
+            <w:r>
+              <w:rPr>
+                <w:rFonts w:ascii="Times New Roman" w:hAnsi="Times New Roman" w:cs="Times New Roman"/>
+                <w:sz w:val="26"/>
+                <w:szCs w:val="26"/>
+              </w:rPr>
+              <w:t>thành</w:t>
+            </w:r>
+            <w:proofErr w:type="spellEnd"/>
+            <w:r>
+              <w:rPr>
+                <w:rFonts w:ascii="Times New Roman" w:hAnsi="Times New Roman" w:cs="Times New Roman"/>
+                <w:sz w:val="26"/>
+                <w:szCs w:val="26"/>
+              </w:rPr>
+              <w:t xml:space="preserve"> </w:t>
+            </w:r>
+            <w:proofErr w:type="spellStart"/>
+            <w:r>
+              <w:rPr>
+                <w:rFonts w:ascii="Times New Roman" w:hAnsi="Times New Roman" w:cs="Times New Roman"/>
+                <w:sz w:val="26"/>
+                <w:szCs w:val="26"/>
+              </w:rPr>
+              <w:t>tiền</w:t>
+            </w:r>
+            <w:proofErr w:type="spellEnd"/>
           </w:p>
         </w:tc>
       </w:tr>
@@ -2682,8 +4747,36 @@
                 <w:sz w:val="26"/>
                 <w:szCs w:val="26"/>
               </w:rPr>
-              <w:t>Control tính số lượng hàng hóa</w:t>
-            </w:r>
+              <w:t xml:space="preserve">Control </w:t>
+            </w:r>
+            <w:proofErr w:type="spellStart"/>
+            <w:r>
+              <w:rPr>
+                <w:rFonts w:ascii="Times New Roman" w:hAnsi="Times New Roman" w:cs="Times New Roman"/>
+                <w:sz w:val="26"/>
+                <w:szCs w:val="26"/>
+              </w:rPr>
+              <w:t>phân</w:t>
+            </w:r>
+            <w:proofErr w:type="spellEnd"/>
+            <w:r>
+              <w:rPr>
+                <w:rFonts w:ascii="Times New Roman" w:hAnsi="Times New Roman" w:cs="Times New Roman"/>
+                <w:sz w:val="26"/>
+                <w:szCs w:val="26"/>
+              </w:rPr>
+              <w:t xml:space="preserve"> </w:t>
+            </w:r>
+            <w:proofErr w:type="spellStart"/>
+            <w:r>
+              <w:rPr>
+                <w:rFonts w:ascii="Times New Roman" w:hAnsi="Times New Roman" w:cs="Times New Roman"/>
+                <w:sz w:val="26"/>
+                <w:szCs w:val="26"/>
+              </w:rPr>
+              <w:t>trang</w:t>
+            </w:r>
+            <w:proofErr w:type="spellEnd"/>
           </w:p>
         </w:tc>
       </w:tr>
@@ -2708,857 +4801,6 @@
         <w:ind w:left="360"/>
       </w:pPr>
     </w:p>
-    <w:p>
-      <w:pPr>
-        <w:ind w:left="360"/>
-      </w:pPr>
-    </w:p>
-    <w:p>
-      <w:pPr>
-        <w:ind w:left="360"/>
-      </w:pPr>
-    </w:p>
-    <w:p>
-      <w:pPr>
-        <w:ind w:left="360"/>
-      </w:pPr>
-    </w:p>
-    <w:p>
-      <w:pPr>
-        <w:pStyle w:val="oancuaDanhsach"/>
-        <w:numPr>
-          <w:ilvl w:val="0"/>
-          <w:numId w:val="2"/>
-        </w:numPr>
-      </w:pPr>
-      <w:r>
-        <w:t>Báo Cáo Phân Bổ</w:t>
-      </w:r>
-    </w:p>
-    <w:p>
-      <w:pPr>
-        <w:ind w:left="360"/>
-      </w:pPr>
-      <w:r>
-        <w:object w:dxaOrig="10740" w:dyaOrig="7006">
-          <v:shape id="_x0000_i1029" type="#_x0000_t75" style="width:468pt;height:305.25pt" o:ole="">
-            <v:imagedata r:id="rId13" o:title=""/>
-          </v:shape>
-          <o:OLEObject Type="Embed" ProgID="Visio.Drawing.15" ShapeID="_x0000_i1029" DrawAspect="Content" ObjectID="_1572475431" r:id="rId14"/>
-        </w:object>
-      </w:r>
-    </w:p>
-    <w:tbl>
-      <w:tblPr>
-        <w:tblStyle w:val="LiBang"/>
-        <w:tblW w:w="9180" w:type="dxa"/>
-        <w:jc w:val="center"/>
-        <w:tblInd w:w="0" w:type="dxa"/>
-        <w:tblLook w:val="04A0" w:firstRow="1" w:lastRow="0" w:firstColumn="1" w:lastColumn="0" w:noHBand="0" w:noVBand="1"/>
-      </w:tblPr>
-      <w:tblGrid>
-        <w:gridCol w:w="763"/>
-        <w:gridCol w:w="1676"/>
-        <w:gridCol w:w="6741"/>
-      </w:tblGrid>
-      <w:tr>
-        <w:trPr>
-          <w:jc w:val="center"/>
-        </w:trPr>
-        <w:tc>
-          <w:tcPr>
-            <w:tcW w:w="763" w:type="dxa"/>
-            <w:tcBorders>
-              <w:top w:val="single" w:sz="4" w:space="0" w:color="auto"/>
-              <w:left w:val="single" w:sz="4" w:space="0" w:color="auto"/>
-              <w:bottom w:val="single" w:sz="4" w:space="0" w:color="auto"/>
-              <w:right w:val="single" w:sz="4" w:space="0" w:color="auto"/>
-            </w:tcBorders>
-            <w:vAlign w:val="center"/>
-            <w:hideMark/>
-          </w:tcPr>
-          <w:p>
-            <w:pPr>
-              <w:spacing w:line="360" w:lineRule="auto"/>
-              <w:jc w:val="center"/>
-              <w:rPr>
-                <w:rFonts w:ascii="Times New Roman" w:hAnsi="Times New Roman" w:cs="Times New Roman"/>
-                <w:sz w:val="26"/>
-                <w:szCs w:val="26"/>
-              </w:rPr>
-            </w:pPr>
-            <w:r>
-              <w:rPr>
-                <w:rFonts w:ascii="Times New Roman" w:hAnsi="Times New Roman" w:cs="Times New Roman"/>
-                <w:sz w:val="26"/>
-                <w:szCs w:val="26"/>
-              </w:rPr>
-              <w:t>STT</w:t>
-            </w:r>
-          </w:p>
-        </w:tc>
-        <w:tc>
-          <w:tcPr>
-            <w:tcW w:w="1676" w:type="dxa"/>
-            <w:tcBorders>
-              <w:top w:val="single" w:sz="4" w:space="0" w:color="auto"/>
-              <w:left w:val="single" w:sz="4" w:space="0" w:color="auto"/>
-              <w:bottom w:val="single" w:sz="4" w:space="0" w:color="auto"/>
-              <w:right w:val="single" w:sz="4" w:space="0" w:color="auto"/>
-            </w:tcBorders>
-            <w:vAlign w:val="center"/>
-            <w:hideMark/>
-          </w:tcPr>
-          <w:p>
-            <w:pPr>
-              <w:spacing w:line="360" w:lineRule="auto"/>
-              <w:jc w:val="center"/>
-              <w:rPr>
-                <w:rFonts w:ascii="Times New Roman" w:hAnsi="Times New Roman" w:cs="Times New Roman"/>
-                <w:sz w:val="26"/>
-                <w:szCs w:val="26"/>
-              </w:rPr>
-            </w:pPr>
-            <w:r>
-              <w:rPr>
-                <w:rFonts w:ascii="Times New Roman" w:hAnsi="Times New Roman" w:cs="Times New Roman"/>
-                <w:sz w:val="26"/>
-                <w:szCs w:val="26"/>
-              </w:rPr>
-              <w:t>Nhóm control</w:t>
-            </w:r>
-          </w:p>
-        </w:tc>
-        <w:tc>
-          <w:tcPr>
-            <w:tcW w:w="6741" w:type="dxa"/>
-            <w:tcBorders>
-              <w:top w:val="single" w:sz="4" w:space="0" w:color="auto"/>
-              <w:left w:val="single" w:sz="4" w:space="0" w:color="auto"/>
-              <w:bottom w:val="single" w:sz="4" w:space="0" w:color="auto"/>
-              <w:right w:val="single" w:sz="4" w:space="0" w:color="auto"/>
-            </w:tcBorders>
-            <w:vAlign w:val="center"/>
-            <w:hideMark/>
-          </w:tcPr>
-          <w:p>
-            <w:pPr>
-              <w:spacing w:line="360" w:lineRule="auto"/>
-              <w:jc w:val="center"/>
-              <w:rPr>
-                <w:rFonts w:ascii="Times New Roman" w:hAnsi="Times New Roman" w:cs="Times New Roman"/>
-                <w:sz w:val="26"/>
-                <w:szCs w:val="26"/>
-              </w:rPr>
-            </w:pPr>
-            <w:r>
-              <w:rPr>
-                <w:rFonts w:ascii="Times New Roman" w:hAnsi="Times New Roman" w:cs="Times New Roman"/>
-                <w:sz w:val="26"/>
-                <w:szCs w:val="26"/>
-              </w:rPr>
-              <w:t>Mô tả</w:t>
-            </w:r>
-          </w:p>
-        </w:tc>
-      </w:tr>
-      <w:tr>
-        <w:trPr>
-          <w:jc w:val="center"/>
-        </w:trPr>
-        <w:tc>
-          <w:tcPr>
-            <w:tcW w:w="763" w:type="dxa"/>
-            <w:tcBorders>
-              <w:top w:val="single" w:sz="4" w:space="0" w:color="auto"/>
-              <w:left w:val="single" w:sz="4" w:space="0" w:color="auto"/>
-              <w:bottom w:val="single" w:sz="4" w:space="0" w:color="auto"/>
-              <w:right w:val="single" w:sz="4" w:space="0" w:color="auto"/>
-            </w:tcBorders>
-            <w:vAlign w:val="center"/>
-            <w:hideMark/>
-          </w:tcPr>
-          <w:p>
-            <w:pPr>
-              <w:spacing w:line="360" w:lineRule="auto"/>
-              <w:jc w:val="center"/>
-              <w:rPr>
-                <w:rFonts w:ascii="Times New Roman" w:hAnsi="Times New Roman" w:cs="Times New Roman"/>
-                <w:sz w:val="26"/>
-                <w:szCs w:val="26"/>
-              </w:rPr>
-            </w:pPr>
-            <w:r>
-              <w:rPr>
-                <w:rFonts w:ascii="Times New Roman" w:hAnsi="Times New Roman" w:cs="Times New Roman"/>
-                <w:sz w:val="26"/>
-                <w:szCs w:val="26"/>
-              </w:rPr>
-              <w:t>1</w:t>
-            </w:r>
-          </w:p>
-        </w:tc>
-        <w:tc>
-          <w:tcPr>
-            <w:tcW w:w="1676" w:type="dxa"/>
-            <w:tcBorders>
-              <w:top w:val="single" w:sz="4" w:space="0" w:color="auto"/>
-              <w:left w:val="single" w:sz="4" w:space="0" w:color="auto"/>
-              <w:bottom w:val="single" w:sz="4" w:space="0" w:color="auto"/>
-              <w:right w:val="single" w:sz="4" w:space="0" w:color="auto"/>
-            </w:tcBorders>
-            <w:vAlign w:val="center"/>
-            <w:hideMark/>
-          </w:tcPr>
-          <w:p>
-            <w:pPr>
-              <w:spacing w:line="360" w:lineRule="auto"/>
-              <w:jc w:val="center"/>
-              <w:rPr>
-                <w:rFonts w:ascii="Times New Roman" w:hAnsi="Times New Roman" w:cs="Times New Roman"/>
-                <w:sz w:val="26"/>
-                <w:szCs w:val="26"/>
-              </w:rPr>
-            </w:pPr>
-            <w:r>
-              <w:rPr>
-                <w:rFonts w:ascii="Times New Roman" w:hAnsi="Times New Roman" w:cs="Times New Roman"/>
-                <w:sz w:val="26"/>
-                <w:szCs w:val="26"/>
-              </w:rPr>
-              <w:t>1</w:t>
-            </w:r>
-          </w:p>
-        </w:tc>
-        <w:tc>
-          <w:tcPr>
-            <w:tcW w:w="6741" w:type="dxa"/>
-            <w:tcBorders>
-              <w:top w:val="single" w:sz="4" w:space="0" w:color="auto"/>
-              <w:left w:val="single" w:sz="4" w:space="0" w:color="auto"/>
-              <w:bottom w:val="single" w:sz="4" w:space="0" w:color="auto"/>
-              <w:right w:val="single" w:sz="4" w:space="0" w:color="auto"/>
-            </w:tcBorders>
-            <w:vAlign w:val="center"/>
-            <w:hideMark/>
-          </w:tcPr>
-          <w:p>
-            <w:pPr>
-              <w:spacing w:line="360" w:lineRule="auto"/>
-              <w:ind w:left="0" w:firstLine="0"/>
-              <w:jc w:val="both"/>
-              <w:rPr>
-                <w:rFonts w:ascii="Times New Roman" w:hAnsi="Times New Roman" w:cs="Times New Roman"/>
-                <w:sz w:val="26"/>
-                <w:szCs w:val="26"/>
-              </w:rPr>
-            </w:pPr>
-            <w:r>
-              <w:rPr>
-                <w:rFonts w:ascii="Times New Roman" w:hAnsi="Times New Roman" w:cs="Times New Roman"/>
-                <w:sz w:val="26"/>
-                <w:szCs w:val="26"/>
-              </w:rPr>
-              <w:t xml:space="preserve">Control hiển thị menu báo cáo </w:t>
-            </w:r>
-          </w:p>
-        </w:tc>
-      </w:tr>
-      <w:tr>
-        <w:trPr>
-          <w:jc w:val="center"/>
-        </w:trPr>
-        <w:tc>
-          <w:tcPr>
-            <w:tcW w:w="763" w:type="dxa"/>
-            <w:tcBorders>
-              <w:top w:val="single" w:sz="4" w:space="0" w:color="auto"/>
-              <w:left w:val="single" w:sz="4" w:space="0" w:color="auto"/>
-              <w:bottom w:val="single" w:sz="4" w:space="0" w:color="auto"/>
-              <w:right w:val="single" w:sz="4" w:space="0" w:color="auto"/>
-            </w:tcBorders>
-            <w:vAlign w:val="center"/>
-            <w:hideMark/>
-          </w:tcPr>
-          <w:p>
-            <w:pPr>
-              <w:spacing w:line="360" w:lineRule="auto"/>
-              <w:jc w:val="center"/>
-              <w:rPr>
-                <w:rFonts w:ascii="Times New Roman" w:hAnsi="Times New Roman" w:cs="Times New Roman"/>
-                <w:sz w:val="26"/>
-                <w:szCs w:val="26"/>
-              </w:rPr>
-            </w:pPr>
-            <w:r>
-              <w:rPr>
-                <w:rFonts w:ascii="Times New Roman" w:hAnsi="Times New Roman" w:cs="Times New Roman"/>
-                <w:sz w:val="26"/>
-                <w:szCs w:val="26"/>
-              </w:rPr>
-              <w:t>2</w:t>
-            </w:r>
-          </w:p>
-        </w:tc>
-        <w:tc>
-          <w:tcPr>
-            <w:tcW w:w="1676" w:type="dxa"/>
-            <w:tcBorders>
-              <w:top w:val="single" w:sz="4" w:space="0" w:color="auto"/>
-              <w:left w:val="single" w:sz="4" w:space="0" w:color="auto"/>
-              <w:bottom w:val="single" w:sz="4" w:space="0" w:color="auto"/>
-              <w:right w:val="single" w:sz="4" w:space="0" w:color="auto"/>
-            </w:tcBorders>
-            <w:vAlign w:val="center"/>
-            <w:hideMark/>
-          </w:tcPr>
-          <w:p>
-            <w:pPr>
-              <w:spacing w:line="360" w:lineRule="auto"/>
-              <w:jc w:val="center"/>
-              <w:rPr>
-                <w:rFonts w:ascii="Times New Roman" w:hAnsi="Times New Roman" w:cs="Times New Roman"/>
-                <w:sz w:val="26"/>
-                <w:szCs w:val="26"/>
-              </w:rPr>
-            </w:pPr>
-            <w:r>
-              <w:rPr>
-                <w:rFonts w:ascii="Times New Roman" w:hAnsi="Times New Roman" w:cs="Times New Roman"/>
-                <w:sz w:val="26"/>
-                <w:szCs w:val="26"/>
-              </w:rPr>
-              <w:t>2</w:t>
-            </w:r>
-          </w:p>
-        </w:tc>
-        <w:tc>
-          <w:tcPr>
-            <w:tcW w:w="6741" w:type="dxa"/>
-            <w:tcBorders>
-              <w:top w:val="single" w:sz="4" w:space="0" w:color="auto"/>
-              <w:left w:val="single" w:sz="4" w:space="0" w:color="auto"/>
-              <w:bottom w:val="single" w:sz="4" w:space="0" w:color="auto"/>
-              <w:right w:val="single" w:sz="4" w:space="0" w:color="auto"/>
-            </w:tcBorders>
-            <w:vAlign w:val="center"/>
-            <w:hideMark/>
-          </w:tcPr>
-          <w:p>
-            <w:pPr>
-              <w:pStyle w:val="oancuaDanhsach"/>
-              <w:spacing w:line="360" w:lineRule="auto"/>
-              <w:ind w:left="0" w:firstLine="0"/>
-              <w:jc w:val="both"/>
-              <w:rPr>
-                <w:rFonts w:ascii="Times New Roman" w:hAnsi="Times New Roman" w:cs="Times New Roman"/>
-                <w:sz w:val="26"/>
-                <w:szCs w:val="26"/>
-              </w:rPr>
-            </w:pPr>
-            <w:r>
-              <w:rPr>
-                <w:rFonts w:ascii="Times New Roman" w:hAnsi="Times New Roman" w:cs="Times New Roman"/>
-                <w:sz w:val="26"/>
-                <w:szCs w:val="26"/>
-              </w:rPr>
-              <w:t>Control hiển thị thông tin nhà phân phối</w:t>
-            </w:r>
-          </w:p>
-        </w:tc>
-      </w:tr>
-      <w:tr>
-        <w:trPr>
-          <w:jc w:val="center"/>
-        </w:trPr>
-        <w:tc>
-          <w:tcPr>
-            <w:tcW w:w="763" w:type="dxa"/>
-            <w:tcBorders>
-              <w:top w:val="single" w:sz="4" w:space="0" w:color="auto"/>
-              <w:left w:val="single" w:sz="4" w:space="0" w:color="auto"/>
-              <w:bottom w:val="single" w:sz="4" w:space="0" w:color="auto"/>
-              <w:right w:val="single" w:sz="4" w:space="0" w:color="auto"/>
-            </w:tcBorders>
-            <w:vAlign w:val="center"/>
-          </w:tcPr>
-          <w:p>
-            <w:pPr>
-              <w:spacing w:line="360" w:lineRule="auto"/>
-              <w:jc w:val="center"/>
-              <w:rPr>
-                <w:rFonts w:ascii="Times New Roman" w:hAnsi="Times New Roman" w:cs="Times New Roman"/>
-                <w:sz w:val="26"/>
-                <w:szCs w:val="26"/>
-              </w:rPr>
-            </w:pPr>
-            <w:r>
-              <w:rPr>
-                <w:rFonts w:ascii="Times New Roman" w:hAnsi="Times New Roman" w:cs="Times New Roman"/>
-                <w:sz w:val="26"/>
-                <w:szCs w:val="26"/>
-              </w:rPr>
-              <w:t>3</w:t>
-            </w:r>
-          </w:p>
-        </w:tc>
-        <w:tc>
-          <w:tcPr>
-            <w:tcW w:w="1676" w:type="dxa"/>
-            <w:tcBorders>
-              <w:top w:val="single" w:sz="4" w:space="0" w:color="auto"/>
-              <w:left w:val="single" w:sz="4" w:space="0" w:color="auto"/>
-              <w:bottom w:val="single" w:sz="4" w:space="0" w:color="auto"/>
-              <w:right w:val="single" w:sz="4" w:space="0" w:color="auto"/>
-            </w:tcBorders>
-            <w:vAlign w:val="center"/>
-          </w:tcPr>
-          <w:p>
-            <w:pPr>
-              <w:spacing w:line="360" w:lineRule="auto"/>
-              <w:jc w:val="center"/>
-              <w:rPr>
-                <w:rFonts w:ascii="Times New Roman" w:hAnsi="Times New Roman" w:cs="Times New Roman"/>
-                <w:sz w:val="26"/>
-                <w:szCs w:val="26"/>
-              </w:rPr>
-            </w:pPr>
-            <w:r>
-              <w:rPr>
-                <w:rFonts w:ascii="Times New Roman" w:hAnsi="Times New Roman" w:cs="Times New Roman"/>
-                <w:sz w:val="26"/>
-                <w:szCs w:val="26"/>
-              </w:rPr>
-              <w:t>3</w:t>
-            </w:r>
-          </w:p>
-        </w:tc>
-        <w:tc>
-          <w:tcPr>
-            <w:tcW w:w="6741" w:type="dxa"/>
-            <w:tcBorders>
-              <w:top w:val="single" w:sz="4" w:space="0" w:color="auto"/>
-              <w:left w:val="single" w:sz="4" w:space="0" w:color="auto"/>
-              <w:bottom w:val="single" w:sz="4" w:space="0" w:color="auto"/>
-              <w:right w:val="single" w:sz="4" w:space="0" w:color="auto"/>
-            </w:tcBorders>
-            <w:vAlign w:val="center"/>
-          </w:tcPr>
-          <w:p>
-            <w:pPr>
-              <w:spacing w:line="360" w:lineRule="auto"/>
-              <w:ind w:left="0" w:firstLine="0"/>
-              <w:jc w:val="both"/>
-              <w:rPr>
-                <w:rFonts w:ascii="Times New Roman" w:hAnsi="Times New Roman" w:cs="Times New Roman"/>
-                <w:sz w:val="26"/>
-                <w:szCs w:val="26"/>
-              </w:rPr>
-            </w:pPr>
-            <w:r>
-              <w:rPr>
-                <w:rFonts w:ascii="Times New Roman" w:hAnsi="Times New Roman" w:cs="Times New Roman"/>
-                <w:sz w:val="26"/>
-                <w:szCs w:val="26"/>
-              </w:rPr>
-              <w:t>Danh sách thông tin nhà phân phối, số lượng đề nghị, số lượng thực tế, thành tiền</w:t>
-            </w:r>
-          </w:p>
-        </w:tc>
-      </w:tr>
-      <w:tr>
-        <w:trPr>
-          <w:jc w:val="center"/>
-        </w:trPr>
-        <w:tc>
-          <w:tcPr>
-            <w:tcW w:w="763" w:type="dxa"/>
-            <w:tcBorders>
-              <w:top w:val="single" w:sz="4" w:space="0" w:color="auto"/>
-              <w:left w:val="single" w:sz="4" w:space="0" w:color="auto"/>
-              <w:bottom w:val="single" w:sz="4" w:space="0" w:color="auto"/>
-              <w:right w:val="single" w:sz="4" w:space="0" w:color="auto"/>
-            </w:tcBorders>
-            <w:vAlign w:val="center"/>
-          </w:tcPr>
-          <w:p>
-            <w:pPr>
-              <w:spacing w:line="360" w:lineRule="auto"/>
-              <w:jc w:val="center"/>
-              <w:rPr>
-                <w:rFonts w:ascii="Times New Roman" w:hAnsi="Times New Roman" w:cs="Times New Roman"/>
-                <w:sz w:val="26"/>
-                <w:szCs w:val="26"/>
-              </w:rPr>
-            </w:pPr>
-            <w:r>
-              <w:rPr>
-                <w:rFonts w:ascii="Times New Roman" w:hAnsi="Times New Roman" w:cs="Times New Roman"/>
-                <w:sz w:val="26"/>
-                <w:szCs w:val="26"/>
-              </w:rPr>
-              <w:t>4</w:t>
-            </w:r>
-          </w:p>
-        </w:tc>
-        <w:tc>
-          <w:tcPr>
-            <w:tcW w:w="1676" w:type="dxa"/>
-            <w:tcBorders>
-              <w:top w:val="single" w:sz="4" w:space="0" w:color="auto"/>
-              <w:left w:val="single" w:sz="4" w:space="0" w:color="auto"/>
-              <w:bottom w:val="single" w:sz="4" w:space="0" w:color="auto"/>
-              <w:right w:val="single" w:sz="4" w:space="0" w:color="auto"/>
-            </w:tcBorders>
-            <w:vAlign w:val="center"/>
-          </w:tcPr>
-          <w:p>
-            <w:pPr>
-              <w:spacing w:line="360" w:lineRule="auto"/>
-              <w:jc w:val="center"/>
-              <w:rPr>
-                <w:rFonts w:ascii="Times New Roman" w:hAnsi="Times New Roman" w:cs="Times New Roman"/>
-                <w:sz w:val="26"/>
-                <w:szCs w:val="26"/>
-              </w:rPr>
-            </w:pPr>
-            <w:r>
-              <w:rPr>
-                <w:rFonts w:ascii="Times New Roman" w:hAnsi="Times New Roman" w:cs="Times New Roman"/>
-                <w:sz w:val="26"/>
-                <w:szCs w:val="26"/>
-              </w:rPr>
-              <w:t>4</w:t>
-            </w:r>
-          </w:p>
-        </w:tc>
-        <w:tc>
-          <w:tcPr>
-            <w:tcW w:w="6741" w:type="dxa"/>
-            <w:tcBorders>
-              <w:top w:val="single" w:sz="4" w:space="0" w:color="auto"/>
-              <w:left w:val="single" w:sz="4" w:space="0" w:color="auto"/>
-              <w:bottom w:val="single" w:sz="4" w:space="0" w:color="auto"/>
-              <w:right w:val="single" w:sz="4" w:space="0" w:color="auto"/>
-            </w:tcBorders>
-            <w:vAlign w:val="center"/>
-          </w:tcPr>
-          <w:p>
-            <w:pPr>
-              <w:spacing w:line="360" w:lineRule="auto"/>
-              <w:jc w:val="both"/>
-              <w:rPr>
-                <w:rFonts w:ascii="Times New Roman" w:hAnsi="Times New Roman" w:cs="Times New Roman"/>
-                <w:sz w:val="26"/>
-                <w:szCs w:val="26"/>
-              </w:rPr>
-            </w:pPr>
-            <w:r>
-              <w:rPr>
-                <w:rFonts w:ascii="Times New Roman" w:hAnsi="Times New Roman" w:cs="Times New Roman"/>
-                <w:sz w:val="26"/>
-                <w:szCs w:val="26"/>
-              </w:rPr>
-              <w:t>Control phân trang</w:t>
-            </w:r>
-          </w:p>
-        </w:tc>
-      </w:tr>
-      <w:tr>
-        <w:trPr>
-          <w:jc w:val="center"/>
-        </w:trPr>
-        <w:tc>
-          <w:tcPr>
-            <w:tcW w:w="763" w:type="dxa"/>
-            <w:tcBorders>
-              <w:top w:val="single" w:sz="4" w:space="0" w:color="auto"/>
-              <w:left w:val="single" w:sz="4" w:space="0" w:color="auto"/>
-              <w:bottom w:val="single" w:sz="4" w:space="0" w:color="auto"/>
-              <w:right w:val="single" w:sz="4" w:space="0" w:color="auto"/>
-            </w:tcBorders>
-            <w:vAlign w:val="center"/>
-          </w:tcPr>
-          <w:p>
-            <w:pPr>
-              <w:spacing w:line="360" w:lineRule="auto"/>
-              <w:jc w:val="center"/>
-              <w:rPr>
-                <w:rFonts w:ascii="Times New Roman" w:hAnsi="Times New Roman" w:cs="Times New Roman"/>
-                <w:sz w:val="26"/>
-                <w:szCs w:val="26"/>
-              </w:rPr>
-            </w:pPr>
-            <w:r>
-              <w:rPr>
-                <w:rFonts w:ascii="Times New Roman" w:hAnsi="Times New Roman" w:cs="Times New Roman"/>
-                <w:sz w:val="26"/>
-                <w:szCs w:val="26"/>
-              </w:rPr>
-              <w:t>5</w:t>
-            </w:r>
-          </w:p>
-        </w:tc>
-        <w:tc>
-          <w:tcPr>
-            <w:tcW w:w="1676" w:type="dxa"/>
-            <w:tcBorders>
-              <w:top w:val="single" w:sz="4" w:space="0" w:color="auto"/>
-              <w:left w:val="single" w:sz="4" w:space="0" w:color="auto"/>
-              <w:bottom w:val="single" w:sz="4" w:space="0" w:color="auto"/>
-              <w:right w:val="single" w:sz="4" w:space="0" w:color="auto"/>
-            </w:tcBorders>
-            <w:vAlign w:val="center"/>
-          </w:tcPr>
-          <w:p>
-            <w:pPr>
-              <w:spacing w:line="360" w:lineRule="auto"/>
-              <w:jc w:val="center"/>
-              <w:rPr>
-                <w:rFonts w:ascii="Times New Roman" w:hAnsi="Times New Roman" w:cs="Times New Roman"/>
-                <w:sz w:val="26"/>
-                <w:szCs w:val="26"/>
-              </w:rPr>
-            </w:pPr>
-            <w:r>
-              <w:rPr>
-                <w:rFonts w:ascii="Times New Roman" w:hAnsi="Times New Roman" w:cs="Times New Roman"/>
-                <w:sz w:val="26"/>
-                <w:szCs w:val="26"/>
-              </w:rPr>
-              <w:t>5</w:t>
-            </w:r>
-          </w:p>
-        </w:tc>
-        <w:tc>
-          <w:tcPr>
-            <w:tcW w:w="6741" w:type="dxa"/>
-            <w:tcBorders>
-              <w:top w:val="single" w:sz="4" w:space="0" w:color="auto"/>
-              <w:left w:val="single" w:sz="4" w:space="0" w:color="auto"/>
-              <w:bottom w:val="single" w:sz="4" w:space="0" w:color="auto"/>
-              <w:right w:val="single" w:sz="4" w:space="0" w:color="auto"/>
-            </w:tcBorders>
-            <w:vAlign w:val="center"/>
-          </w:tcPr>
-          <w:p>
-            <w:pPr>
-              <w:spacing w:line="360" w:lineRule="auto"/>
-              <w:jc w:val="both"/>
-              <w:rPr>
-                <w:rFonts w:ascii="Times New Roman" w:hAnsi="Times New Roman" w:cs="Times New Roman"/>
-                <w:sz w:val="26"/>
-                <w:szCs w:val="26"/>
-              </w:rPr>
-            </w:pPr>
-            <w:r>
-              <w:rPr>
-                <w:rFonts w:ascii="Times New Roman" w:hAnsi="Times New Roman" w:cs="Times New Roman"/>
-                <w:sz w:val="26"/>
-                <w:szCs w:val="26"/>
-              </w:rPr>
-              <w:t>Control tính tổng tiền</w:t>
-            </w:r>
-          </w:p>
-        </w:tc>
-      </w:tr>
-      <w:tr>
-        <w:trPr>
-          <w:jc w:val="center"/>
-        </w:trPr>
-        <w:tc>
-          <w:tcPr>
-            <w:tcW w:w="763" w:type="dxa"/>
-            <w:tcBorders>
-              <w:top w:val="single" w:sz="4" w:space="0" w:color="auto"/>
-              <w:left w:val="single" w:sz="4" w:space="0" w:color="auto"/>
-              <w:bottom w:val="single" w:sz="4" w:space="0" w:color="auto"/>
-              <w:right w:val="single" w:sz="4" w:space="0" w:color="auto"/>
-            </w:tcBorders>
-            <w:vAlign w:val="center"/>
-          </w:tcPr>
-          <w:p>
-            <w:pPr>
-              <w:spacing w:line="360" w:lineRule="auto"/>
-              <w:jc w:val="center"/>
-              <w:rPr>
-                <w:rFonts w:ascii="Times New Roman" w:hAnsi="Times New Roman" w:cs="Times New Roman"/>
-                <w:sz w:val="26"/>
-                <w:szCs w:val="26"/>
-              </w:rPr>
-            </w:pPr>
-            <w:r>
-              <w:rPr>
-                <w:rFonts w:ascii="Times New Roman" w:hAnsi="Times New Roman" w:cs="Times New Roman"/>
-                <w:sz w:val="26"/>
-                <w:szCs w:val="26"/>
-              </w:rPr>
-              <w:t>6</w:t>
-            </w:r>
-          </w:p>
-        </w:tc>
-        <w:tc>
-          <w:tcPr>
-            <w:tcW w:w="1676" w:type="dxa"/>
-            <w:tcBorders>
-              <w:top w:val="single" w:sz="4" w:space="0" w:color="auto"/>
-              <w:left w:val="single" w:sz="4" w:space="0" w:color="auto"/>
-              <w:bottom w:val="single" w:sz="4" w:space="0" w:color="auto"/>
-              <w:right w:val="single" w:sz="4" w:space="0" w:color="auto"/>
-            </w:tcBorders>
-            <w:vAlign w:val="center"/>
-          </w:tcPr>
-          <w:p>
-            <w:pPr>
-              <w:spacing w:line="360" w:lineRule="auto"/>
-              <w:jc w:val="center"/>
-              <w:rPr>
-                <w:rFonts w:ascii="Times New Roman" w:hAnsi="Times New Roman" w:cs="Times New Roman"/>
-                <w:sz w:val="26"/>
-                <w:szCs w:val="26"/>
-              </w:rPr>
-            </w:pPr>
-            <w:r>
-              <w:rPr>
-                <w:rFonts w:ascii="Times New Roman" w:hAnsi="Times New Roman" w:cs="Times New Roman"/>
-                <w:sz w:val="26"/>
-                <w:szCs w:val="26"/>
-              </w:rPr>
-              <w:t>6</w:t>
-            </w:r>
-          </w:p>
-        </w:tc>
-        <w:tc>
-          <w:tcPr>
-            <w:tcW w:w="6741" w:type="dxa"/>
-            <w:tcBorders>
-              <w:top w:val="single" w:sz="4" w:space="0" w:color="auto"/>
-              <w:left w:val="single" w:sz="4" w:space="0" w:color="auto"/>
-              <w:bottom w:val="single" w:sz="4" w:space="0" w:color="auto"/>
-              <w:right w:val="single" w:sz="4" w:space="0" w:color="auto"/>
-            </w:tcBorders>
-            <w:vAlign w:val="center"/>
-          </w:tcPr>
-          <w:p>
-            <w:pPr>
-              <w:spacing w:line="360" w:lineRule="auto"/>
-              <w:jc w:val="both"/>
-              <w:rPr>
-                <w:rFonts w:ascii="Times New Roman" w:hAnsi="Times New Roman" w:cs="Times New Roman"/>
-                <w:sz w:val="26"/>
-                <w:szCs w:val="26"/>
-              </w:rPr>
-            </w:pPr>
-            <w:r>
-              <w:rPr>
-                <w:rFonts w:ascii="Times New Roman" w:hAnsi="Times New Roman" w:cs="Times New Roman"/>
-                <w:sz w:val="26"/>
-                <w:szCs w:val="26"/>
-              </w:rPr>
-              <w:t>Control tính số lượng đề nghị</w:t>
-            </w:r>
-          </w:p>
-        </w:tc>
-      </w:tr>
-      <w:tr>
-        <w:trPr>
-          <w:jc w:val="center"/>
-        </w:trPr>
-        <w:tc>
-          <w:tcPr>
-            <w:tcW w:w="763" w:type="dxa"/>
-            <w:tcBorders>
-              <w:top w:val="single" w:sz="4" w:space="0" w:color="auto"/>
-              <w:left w:val="single" w:sz="4" w:space="0" w:color="auto"/>
-              <w:bottom w:val="single" w:sz="4" w:space="0" w:color="auto"/>
-              <w:right w:val="single" w:sz="4" w:space="0" w:color="auto"/>
-            </w:tcBorders>
-            <w:vAlign w:val="center"/>
-          </w:tcPr>
-          <w:p>
-            <w:pPr>
-              <w:spacing w:line="360" w:lineRule="auto"/>
-              <w:jc w:val="center"/>
-              <w:rPr>
-                <w:rFonts w:ascii="Times New Roman" w:hAnsi="Times New Roman" w:cs="Times New Roman"/>
-                <w:sz w:val="26"/>
-                <w:szCs w:val="26"/>
-              </w:rPr>
-            </w:pPr>
-            <w:r>
-              <w:rPr>
-                <w:rFonts w:ascii="Times New Roman" w:hAnsi="Times New Roman" w:cs="Times New Roman"/>
-                <w:sz w:val="26"/>
-                <w:szCs w:val="26"/>
-              </w:rPr>
-              <w:t>7</w:t>
-            </w:r>
-          </w:p>
-        </w:tc>
-        <w:tc>
-          <w:tcPr>
-            <w:tcW w:w="1676" w:type="dxa"/>
-            <w:tcBorders>
-              <w:top w:val="single" w:sz="4" w:space="0" w:color="auto"/>
-              <w:left w:val="single" w:sz="4" w:space="0" w:color="auto"/>
-              <w:bottom w:val="single" w:sz="4" w:space="0" w:color="auto"/>
-              <w:right w:val="single" w:sz="4" w:space="0" w:color="auto"/>
-            </w:tcBorders>
-            <w:vAlign w:val="center"/>
-          </w:tcPr>
-          <w:p>
-            <w:pPr>
-              <w:spacing w:line="360" w:lineRule="auto"/>
-              <w:jc w:val="center"/>
-              <w:rPr>
-                <w:rFonts w:ascii="Times New Roman" w:hAnsi="Times New Roman" w:cs="Times New Roman"/>
-                <w:sz w:val="26"/>
-                <w:szCs w:val="26"/>
-              </w:rPr>
-            </w:pPr>
-            <w:r>
-              <w:rPr>
-                <w:rFonts w:ascii="Times New Roman" w:hAnsi="Times New Roman" w:cs="Times New Roman"/>
-                <w:sz w:val="26"/>
-                <w:szCs w:val="26"/>
-              </w:rPr>
-              <w:t>7</w:t>
-            </w:r>
-          </w:p>
-        </w:tc>
-        <w:tc>
-          <w:tcPr>
-            <w:tcW w:w="6741" w:type="dxa"/>
-            <w:tcBorders>
-              <w:top w:val="single" w:sz="4" w:space="0" w:color="auto"/>
-              <w:left w:val="single" w:sz="4" w:space="0" w:color="auto"/>
-              <w:bottom w:val="single" w:sz="4" w:space="0" w:color="auto"/>
-              <w:right w:val="single" w:sz="4" w:space="0" w:color="auto"/>
-            </w:tcBorders>
-            <w:vAlign w:val="center"/>
-          </w:tcPr>
-          <w:p>
-            <w:pPr>
-              <w:spacing w:line="360" w:lineRule="auto"/>
-              <w:jc w:val="both"/>
-              <w:rPr>
-                <w:rFonts w:ascii="Times New Roman" w:hAnsi="Times New Roman" w:cs="Times New Roman"/>
-                <w:sz w:val="26"/>
-                <w:szCs w:val="26"/>
-              </w:rPr>
-            </w:pPr>
-            <w:r>
-              <w:rPr>
-                <w:rFonts w:ascii="Times New Roman" w:hAnsi="Times New Roman" w:cs="Times New Roman"/>
-                <w:sz w:val="26"/>
-                <w:szCs w:val="26"/>
-              </w:rPr>
-              <w:t>Control tính số lượng thực tế</w:t>
-            </w:r>
-          </w:p>
-        </w:tc>
-      </w:tr>
-    </w:tbl>
     <w:p>
       <w:pPr>
         <w:ind w:left="360"/>
@@ -3658,19 +4900,14 @@
       </w:r>
     </w:p>
     <w:p>
-      <w:pPr>
-        <w:ind w:left="360"/>
-      </w:pPr>
       <w:r>
-        <w:object w:dxaOrig="11100" w:dyaOrig="7006">
-          <v:shape id="_x0000_i1043" type="#_x0000_t75" style="width:468pt;height:295.5pt" o:ole="">
+        <w:object w:dxaOrig="9346" w:dyaOrig="9976">
+          <v:shape id="_x0000_i1078" type="#_x0000_t75" style="width:467.25pt;height:420.75pt" o:ole="">
             <v:imagedata r:id="rId15" o:title=""/>
           </v:shape>
-          <o:OLEObject Type="Embed" ProgID="Visio.Drawing.15" ShapeID="_x0000_i1043" DrawAspect="Content" ObjectID="_1572475432" r:id="rId16"/>
+          <o:OLEObject Type="Embed" ProgID="Visio.Drawing.15" ShapeID="_x0000_i1078" DrawAspect="Content" ObjectID="_1572969445" r:id="rId16"/>
         </w:object>
       </w:r>
-      <w:bookmarkStart w:id="0" w:name="_GoBack"/>
-      <w:bookmarkEnd w:id="0"/>
     </w:p>
     <w:tbl>
       <w:tblPr>
@@ -3922,71 +5159,117 @@
                 <w:sz w:val="26"/>
                 <w:szCs w:val="26"/>
               </w:rPr>
-              <w:t>hiển</w:t>
-            </w:r>
-            <w:proofErr w:type="spellEnd"/>
-            <w:r>
-              <w:rPr>
-                <w:rFonts w:ascii="Times New Roman" w:hAnsi="Times New Roman" w:cs="Times New Roman"/>
-                <w:sz w:val="26"/>
-                <w:szCs w:val="26"/>
-              </w:rPr>
-              <w:t xml:space="preserve"> </w:t>
-            </w:r>
-            <w:proofErr w:type="spellStart"/>
-            <w:r>
-              <w:rPr>
-                <w:rFonts w:ascii="Times New Roman" w:hAnsi="Times New Roman" w:cs="Times New Roman"/>
-                <w:sz w:val="26"/>
-                <w:szCs w:val="26"/>
-              </w:rPr>
-              <w:t>thị</w:t>
-            </w:r>
-            <w:proofErr w:type="spellEnd"/>
-            <w:r>
-              <w:rPr>
-                <w:rFonts w:ascii="Times New Roman" w:hAnsi="Times New Roman" w:cs="Times New Roman"/>
-                <w:sz w:val="26"/>
-                <w:szCs w:val="26"/>
-              </w:rPr>
-              <w:t xml:space="preserve"> menu </w:t>
-            </w:r>
-            <w:proofErr w:type="spellStart"/>
-            <w:r>
-              <w:rPr>
-                <w:rFonts w:ascii="Times New Roman" w:hAnsi="Times New Roman" w:cs="Times New Roman"/>
-                <w:sz w:val="26"/>
-                <w:szCs w:val="26"/>
-              </w:rPr>
-              <w:t>thống</w:t>
-            </w:r>
-            <w:proofErr w:type="spellEnd"/>
-            <w:r>
-              <w:rPr>
-                <w:rFonts w:ascii="Times New Roman" w:hAnsi="Times New Roman" w:cs="Times New Roman"/>
-                <w:sz w:val="26"/>
-                <w:szCs w:val="26"/>
-              </w:rPr>
-              <w:t xml:space="preserve"> </w:t>
-            </w:r>
-            <w:proofErr w:type="spellStart"/>
-            <w:r>
-              <w:rPr>
-                <w:rFonts w:ascii="Times New Roman" w:hAnsi="Times New Roman" w:cs="Times New Roman"/>
-                <w:sz w:val="26"/>
-                <w:szCs w:val="26"/>
-              </w:rPr>
-              <w:t>kê</w:t>
-            </w:r>
-            <w:proofErr w:type="spellEnd"/>
-            <w:r>
-              <w:rPr>
-                <w:rFonts w:ascii="Times New Roman" w:hAnsi="Times New Roman" w:cs="Times New Roman"/>
-                <w:sz w:val="26"/>
-                <w:szCs w:val="26"/>
-              </w:rPr>
-              <w:t xml:space="preserve"> </w:t>
-            </w:r>
+              <w:t>chọn</w:t>
+            </w:r>
+            <w:proofErr w:type="spellEnd"/>
+            <w:r>
+              <w:rPr>
+                <w:rFonts w:ascii="Times New Roman" w:hAnsi="Times New Roman" w:cs="Times New Roman"/>
+                <w:sz w:val="26"/>
+                <w:szCs w:val="26"/>
+              </w:rPr>
+              <w:t xml:space="preserve"> so </w:t>
+            </w:r>
+            <w:proofErr w:type="spellStart"/>
+            <w:r>
+              <w:rPr>
+                <w:rFonts w:ascii="Times New Roman" w:hAnsi="Times New Roman" w:cs="Times New Roman"/>
+                <w:sz w:val="26"/>
+                <w:szCs w:val="26"/>
+              </w:rPr>
+              <w:t>sánh</w:t>
+            </w:r>
+            <w:proofErr w:type="spellEnd"/>
+            <w:r>
+              <w:rPr>
+                <w:rFonts w:ascii="Times New Roman" w:hAnsi="Times New Roman" w:cs="Times New Roman"/>
+                <w:sz w:val="26"/>
+                <w:szCs w:val="26"/>
+              </w:rPr>
+              <w:t xml:space="preserve"> </w:t>
+            </w:r>
+            <w:proofErr w:type="spellStart"/>
+            <w:r>
+              <w:rPr>
+                <w:rFonts w:ascii="Times New Roman" w:hAnsi="Times New Roman" w:cs="Times New Roman"/>
+                <w:sz w:val="26"/>
+                <w:szCs w:val="26"/>
+              </w:rPr>
+              <w:t>theo</w:t>
+            </w:r>
+            <w:proofErr w:type="spellEnd"/>
+            <w:r>
+              <w:rPr>
+                <w:rFonts w:ascii="Times New Roman" w:hAnsi="Times New Roman" w:cs="Times New Roman"/>
+                <w:sz w:val="26"/>
+                <w:szCs w:val="26"/>
+              </w:rPr>
+              <w:t xml:space="preserve"> </w:t>
+            </w:r>
+            <w:proofErr w:type="spellStart"/>
+            <w:r>
+              <w:rPr>
+                <w:rFonts w:ascii="Times New Roman" w:hAnsi="Times New Roman" w:cs="Times New Roman"/>
+                <w:sz w:val="26"/>
+                <w:szCs w:val="26"/>
+              </w:rPr>
+              <w:t>ngày</w:t>
+            </w:r>
+            <w:proofErr w:type="spellEnd"/>
+            <w:r>
+              <w:rPr>
+                <w:rFonts w:ascii="Times New Roman" w:hAnsi="Times New Roman" w:cs="Times New Roman"/>
+                <w:sz w:val="26"/>
+                <w:szCs w:val="26"/>
+              </w:rPr>
+              <w:t xml:space="preserve">, </w:t>
+            </w:r>
+            <w:proofErr w:type="spellStart"/>
+            <w:r>
+              <w:rPr>
+                <w:rFonts w:ascii="Times New Roman" w:hAnsi="Times New Roman" w:cs="Times New Roman"/>
+                <w:sz w:val="26"/>
+                <w:szCs w:val="26"/>
+              </w:rPr>
+              <w:t>tháng</w:t>
+            </w:r>
+            <w:proofErr w:type="spellEnd"/>
+            <w:r>
+              <w:rPr>
+                <w:rFonts w:ascii="Times New Roman" w:hAnsi="Times New Roman" w:cs="Times New Roman"/>
+                <w:sz w:val="26"/>
+                <w:szCs w:val="26"/>
+              </w:rPr>
+              <w:t xml:space="preserve">, </w:t>
+            </w:r>
+            <w:proofErr w:type="spellStart"/>
+            <w:r>
+              <w:rPr>
+                <w:rFonts w:ascii="Times New Roman" w:hAnsi="Times New Roman" w:cs="Times New Roman"/>
+                <w:sz w:val="26"/>
+                <w:szCs w:val="26"/>
+              </w:rPr>
+              <w:t>quý</w:t>
+            </w:r>
+            <w:proofErr w:type="spellEnd"/>
+            <w:r>
+              <w:rPr>
+                <w:rFonts w:ascii="Times New Roman" w:hAnsi="Times New Roman" w:cs="Times New Roman"/>
+                <w:sz w:val="26"/>
+                <w:szCs w:val="26"/>
+              </w:rPr>
+              <w:t xml:space="preserve"> hay </w:t>
+            </w:r>
+            <w:proofErr w:type="spellStart"/>
+            <w:r>
+              <w:rPr>
+                <w:rFonts w:ascii="Times New Roman" w:hAnsi="Times New Roman" w:cs="Times New Roman"/>
+                <w:sz w:val="26"/>
+                <w:szCs w:val="26"/>
+              </w:rPr>
+              <w:t>năm</w:t>
+            </w:r>
+            <w:proofErr w:type="spellEnd"/>
           </w:p>
         </w:tc>
       </w:tr>
@@ -4106,6 +5389,78 @@
                 <w:sz w:val="26"/>
                 <w:szCs w:val="26"/>
               </w:rPr>
+              <w:t xml:space="preserve"> </w:t>
+            </w:r>
+            <w:proofErr w:type="spellStart"/>
+            <w:r>
+              <w:rPr>
+                <w:rFonts w:ascii="Times New Roman" w:hAnsi="Times New Roman" w:cs="Times New Roman"/>
+                <w:sz w:val="26"/>
+                <w:szCs w:val="26"/>
+              </w:rPr>
+              <w:t>ngày</w:t>
+            </w:r>
+            <w:proofErr w:type="spellEnd"/>
+            <w:r>
+              <w:rPr>
+                <w:rFonts w:ascii="Times New Roman" w:hAnsi="Times New Roman" w:cs="Times New Roman"/>
+                <w:sz w:val="26"/>
+                <w:szCs w:val="26"/>
+              </w:rPr>
+              <w:t xml:space="preserve">, </w:t>
+            </w:r>
+            <w:proofErr w:type="spellStart"/>
+            <w:r>
+              <w:rPr>
+                <w:rFonts w:ascii="Times New Roman" w:hAnsi="Times New Roman" w:cs="Times New Roman"/>
+                <w:sz w:val="26"/>
+                <w:szCs w:val="26"/>
+              </w:rPr>
+              <w:t>tháng</w:t>
+            </w:r>
+            <w:proofErr w:type="spellEnd"/>
+            <w:r>
+              <w:rPr>
+                <w:rFonts w:ascii="Times New Roman" w:hAnsi="Times New Roman" w:cs="Times New Roman"/>
+                <w:sz w:val="26"/>
+                <w:szCs w:val="26"/>
+              </w:rPr>
+              <w:t xml:space="preserve">, </w:t>
+            </w:r>
+            <w:proofErr w:type="spellStart"/>
+            <w:r>
+              <w:rPr>
+                <w:rFonts w:ascii="Times New Roman" w:hAnsi="Times New Roman" w:cs="Times New Roman"/>
+                <w:sz w:val="26"/>
+                <w:szCs w:val="26"/>
+              </w:rPr>
+              <w:t>quý</w:t>
+            </w:r>
+            <w:proofErr w:type="spellEnd"/>
+            <w:r>
+              <w:rPr>
+                <w:rFonts w:ascii="Times New Roman" w:hAnsi="Times New Roman" w:cs="Times New Roman"/>
+                <w:sz w:val="26"/>
+                <w:szCs w:val="26"/>
+              </w:rPr>
+              <w:t xml:space="preserve">, </w:t>
+            </w:r>
+            <w:proofErr w:type="spellStart"/>
+            <w:r>
+              <w:rPr>
+                <w:rFonts w:ascii="Times New Roman" w:hAnsi="Times New Roman" w:cs="Times New Roman"/>
+                <w:sz w:val="26"/>
+                <w:szCs w:val="26"/>
+              </w:rPr>
+              <w:t>năm</w:t>
+            </w:r>
+            <w:proofErr w:type="spellEnd"/>
+            <w:r>
+              <w:rPr>
+                <w:rFonts w:ascii="Times New Roman" w:hAnsi="Times New Roman" w:cs="Times New Roman"/>
+                <w:sz w:val="26"/>
+                <w:szCs w:val="26"/>
+              </w:rPr>
               <w:t xml:space="preserve"> so </w:t>
             </w:r>
             <w:proofErr w:type="spellStart"/>
@@ -4118,6 +5473,104 @@
               <w:t>sánh</w:t>
             </w:r>
             <w:proofErr w:type="spellEnd"/>
+            <w:r>
+              <w:rPr>
+                <w:rFonts w:ascii="Times New Roman" w:hAnsi="Times New Roman" w:cs="Times New Roman"/>
+                <w:sz w:val="26"/>
+                <w:szCs w:val="26"/>
+              </w:rPr>
+              <w:t xml:space="preserve"> </w:t>
+            </w:r>
+            <w:proofErr w:type="spellStart"/>
+            <w:r>
+              <w:rPr>
+                <w:rFonts w:ascii="Times New Roman" w:hAnsi="Times New Roman" w:cs="Times New Roman"/>
+                <w:sz w:val="26"/>
+                <w:szCs w:val="26"/>
+              </w:rPr>
+              <w:t>tương</w:t>
+            </w:r>
+            <w:proofErr w:type="spellEnd"/>
+            <w:r>
+              <w:rPr>
+                <w:rFonts w:ascii="Times New Roman" w:hAnsi="Times New Roman" w:cs="Times New Roman"/>
+                <w:sz w:val="26"/>
+                <w:szCs w:val="26"/>
+              </w:rPr>
+              <w:t xml:space="preserve"> </w:t>
+            </w:r>
+            <w:proofErr w:type="spellStart"/>
+            <w:r>
+              <w:rPr>
+                <w:rFonts w:ascii="Times New Roman" w:hAnsi="Times New Roman" w:cs="Times New Roman"/>
+                <w:sz w:val="26"/>
+                <w:szCs w:val="26"/>
+              </w:rPr>
+              <w:t>ứng</w:t>
+            </w:r>
+            <w:proofErr w:type="spellEnd"/>
+            <w:r>
+              <w:rPr>
+                <w:rFonts w:ascii="Times New Roman" w:hAnsi="Times New Roman" w:cs="Times New Roman"/>
+                <w:sz w:val="26"/>
+                <w:szCs w:val="26"/>
+              </w:rPr>
+              <w:t xml:space="preserve"> A </w:t>
+            </w:r>
+            <w:proofErr w:type="spellStart"/>
+            <w:r>
+              <w:rPr>
+                <w:rFonts w:ascii="Times New Roman" w:hAnsi="Times New Roman" w:cs="Times New Roman"/>
+                <w:sz w:val="26"/>
+                <w:szCs w:val="26"/>
+              </w:rPr>
+              <w:t>phải</w:t>
+            </w:r>
+            <w:proofErr w:type="spellEnd"/>
+            <w:r>
+              <w:rPr>
+                <w:rFonts w:ascii="Times New Roman" w:hAnsi="Times New Roman" w:cs="Times New Roman"/>
+                <w:sz w:val="26"/>
+                <w:szCs w:val="26"/>
+              </w:rPr>
+              <w:t xml:space="preserve"> </w:t>
+            </w:r>
+            <w:proofErr w:type="spellStart"/>
+            <w:r>
+              <w:rPr>
+                <w:rFonts w:ascii="Times New Roman" w:hAnsi="Times New Roman" w:cs="Times New Roman"/>
+                <w:sz w:val="26"/>
+                <w:szCs w:val="26"/>
+              </w:rPr>
+              <w:t>lớn</w:t>
+            </w:r>
+            <w:proofErr w:type="spellEnd"/>
+            <w:r>
+              <w:rPr>
+                <w:rFonts w:ascii="Times New Roman" w:hAnsi="Times New Roman" w:cs="Times New Roman"/>
+                <w:sz w:val="26"/>
+                <w:szCs w:val="26"/>
+              </w:rPr>
+              <w:t xml:space="preserve"> </w:t>
+            </w:r>
+            <w:proofErr w:type="spellStart"/>
+            <w:r>
+              <w:rPr>
+                <w:rFonts w:ascii="Times New Roman" w:hAnsi="Times New Roman" w:cs="Times New Roman"/>
+                <w:sz w:val="26"/>
+                <w:szCs w:val="26"/>
+              </w:rPr>
+              <w:t>hơn</w:t>
+            </w:r>
+            <w:proofErr w:type="spellEnd"/>
+            <w:r>
+              <w:rPr>
+                <w:rFonts w:ascii="Times New Roman" w:hAnsi="Times New Roman" w:cs="Times New Roman"/>
+                <w:sz w:val="26"/>
+                <w:szCs w:val="26"/>
+              </w:rPr>
+              <w:t xml:space="preserve"> B</w:t>
+            </w:r>
           </w:p>
         </w:tc>
       </w:tr>
@@ -4224,71 +5677,117 @@
                 <w:sz w:val="26"/>
                 <w:szCs w:val="26"/>
               </w:rPr>
-              <w:t>hiển</w:t>
-            </w:r>
-            <w:proofErr w:type="spellEnd"/>
-            <w:r>
-              <w:rPr>
-                <w:rFonts w:ascii="Times New Roman" w:hAnsi="Times New Roman" w:cs="Times New Roman"/>
-                <w:sz w:val="26"/>
-                <w:szCs w:val="26"/>
-              </w:rPr>
-              <w:t xml:space="preserve"> </w:t>
-            </w:r>
-            <w:proofErr w:type="spellStart"/>
-            <w:r>
-              <w:rPr>
-                <w:rFonts w:ascii="Times New Roman" w:hAnsi="Times New Roman" w:cs="Times New Roman"/>
-                <w:sz w:val="26"/>
-                <w:szCs w:val="26"/>
-              </w:rPr>
-              <w:t>thị</w:t>
-            </w:r>
-            <w:proofErr w:type="spellEnd"/>
-            <w:r>
-              <w:rPr>
-                <w:rFonts w:ascii="Times New Roman" w:hAnsi="Times New Roman" w:cs="Times New Roman"/>
-                <w:sz w:val="26"/>
-                <w:szCs w:val="26"/>
-              </w:rPr>
-              <w:t xml:space="preserve"> so </w:t>
-            </w:r>
-            <w:proofErr w:type="spellStart"/>
-            <w:r>
-              <w:rPr>
-                <w:rFonts w:ascii="Times New Roman" w:hAnsi="Times New Roman" w:cs="Times New Roman"/>
-                <w:sz w:val="26"/>
-                <w:szCs w:val="26"/>
-              </w:rPr>
-              <w:t>sánh</w:t>
-            </w:r>
-            <w:proofErr w:type="spellEnd"/>
-            <w:r>
-              <w:rPr>
-                <w:rFonts w:ascii="Times New Roman" w:hAnsi="Times New Roman" w:cs="Times New Roman"/>
-                <w:sz w:val="26"/>
-                <w:szCs w:val="26"/>
-              </w:rPr>
-              <w:t xml:space="preserve"> </w:t>
-            </w:r>
-            <w:proofErr w:type="spellStart"/>
-            <w:r>
-              <w:rPr>
-                <w:rFonts w:ascii="Times New Roman" w:hAnsi="Times New Roman" w:cs="Times New Roman"/>
-                <w:sz w:val="26"/>
-                <w:szCs w:val="26"/>
-              </w:rPr>
-              <w:t>ngày</w:t>
-            </w:r>
-            <w:proofErr w:type="spellEnd"/>
-            <w:r>
-              <w:rPr>
-                <w:rFonts w:ascii="Times New Roman" w:hAnsi="Times New Roman" w:cs="Times New Roman"/>
-                <w:sz w:val="26"/>
-                <w:szCs w:val="26"/>
-              </w:rPr>
-              <w:t xml:space="preserve"> A&gt;B</w:t>
-            </w:r>
+              <w:t>Lập</w:t>
+            </w:r>
+            <w:proofErr w:type="spellEnd"/>
+            <w:r>
+              <w:rPr>
+                <w:rFonts w:ascii="Times New Roman" w:hAnsi="Times New Roman" w:cs="Times New Roman"/>
+                <w:sz w:val="26"/>
+                <w:szCs w:val="26"/>
+              </w:rPr>
+              <w:t xml:space="preserve"> </w:t>
+            </w:r>
+            <w:proofErr w:type="spellStart"/>
+            <w:r>
+              <w:rPr>
+                <w:rFonts w:ascii="Times New Roman" w:hAnsi="Times New Roman" w:cs="Times New Roman"/>
+                <w:sz w:val="26"/>
+                <w:szCs w:val="26"/>
+              </w:rPr>
+              <w:t>biểu</w:t>
+            </w:r>
+            <w:proofErr w:type="spellEnd"/>
+            <w:r>
+              <w:rPr>
+                <w:rFonts w:ascii="Times New Roman" w:hAnsi="Times New Roman" w:cs="Times New Roman"/>
+                <w:sz w:val="26"/>
+                <w:szCs w:val="26"/>
+              </w:rPr>
+              <w:t xml:space="preserve"> </w:t>
+            </w:r>
+            <w:proofErr w:type="spellStart"/>
+            <w:r>
+              <w:rPr>
+                <w:rFonts w:ascii="Times New Roman" w:hAnsi="Times New Roman" w:cs="Times New Roman"/>
+                <w:sz w:val="26"/>
+                <w:szCs w:val="26"/>
+              </w:rPr>
+              <w:t>đồ</w:t>
+            </w:r>
+            <w:proofErr w:type="spellEnd"/>
+            <w:r>
+              <w:rPr>
+                <w:rFonts w:ascii="Times New Roman" w:hAnsi="Times New Roman" w:cs="Times New Roman"/>
+                <w:sz w:val="26"/>
+                <w:szCs w:val="26"/>
+              </w:rPr>
+              <w:t xml:space="preserve"> </w:t>
+            </w:r>
+            <w:proofErr w:type="spellStart"/>
+            <w:r>
+              <w:rPr>
+                <w:rFonts w:ascii="Times New Roman" w:hAnsi="Times New Roman" w:cs="Times New Roman"/>
+                <w:sz w:val="26"/>
+                <w:szCs w:val="26"/>
+              </w:rPr>
+              <w:t>để</w:t>
+            </w:r>
+            <w:proofErr w:type="spellEnd"/>
+            <w:r>
+              <w:rPr>
+                <w:rFonts w:ascii="Times New Roman" w:hAnsi="Times New Roman" w:cs="Times New Roman"/>
+                <w:sz w:val="26"/>
+                <w:szCs w:val="26"/>
+              </w:rPr>
+              <w:t xml:space="preserve"> </w:t>
+            </w:r>
+            <w:proofErr w:type="spellStart"/>
+            <w:r>
+              <w:rPr>
+                <w:rFonts w:ascii="Times New Roman" w:hAnsi="Times New Roman" w:cs="Times New Roman"/>
+                <w:sz w:val="26"/>
+                <w:szCs w:val="26"/>
+              </w:rPr>
+              <w:t>vẽ</w:t>
+            </w:r>
+            <w:proofErr w:type="spellEnd"/>
+            <w:r>
+              <w:rPr>
+                <w:rFonts w:ascii="Times New Roman" w:hAnsi="Times New Roman" w:cs="Times New Roman"/>
+                <w:sz w:val="26"/>
+                <w:szCs w:val="26"/>
+              </w:rPr>
+              <w:t xml:space="preserve"> </w:t>
+            </w:r>
+            <w:proofErr w:type="spellStart"/>
+            <w:r>
+              <w:rPr>
+                <w:rFonts w:ascii="Times New Roman" w:hAnsi="Times New Roman" w:cs="Times New Roman"/>
+                <w:sz w:val="26"/>
+                <w:szCs w:val="26"/>
+              </w:rPr>
+              <w:t>biểu</w:t>
+            </w:r>
+            <w:proofErr w:type="spellEnd"/>
+            <w:r>
+              <w:rPr>
+                <w:rFonts w:ascii="Times New Roman" w:hAnsi="Times New Roman" w:cs="Times New Roman"/>
+                <w:sz w:val="26"/>
+                <w:szCs w:val="26"/>
+              </w:rPr>
+              <w:t xml:space="preserve"> </w:t>
+            </w:r>
+            <w:proofErr w:type="spellStart"/>
+            <w:r>
+              <w:rPr>
+                <w:rFonts w:ascii="Times New Roman" w:hAnsi="Times New Roman" w:cs="Times New Roman"/>
+                <w:sz w:val="26"/>
+                <w:szCs w:val="26"/>
+              </w:rPr>
+              <w:t>đồ</w:t>
+            </w:r>
+            <w:proofErr w:type="spellEnd"/>
           </w:p>
         </w:tc>
       </w:tr>
@@ -4797,36 +6296,6 @@
         </w:tc>
       </w:tr>
     </w:tbl>
-    <w:p>
-      <w:pPr>
-        <w:ind w:left="360"/>
-      </w:pPr>
-    </w:p>
-    <w:p>
-      <w:pPr>
-        <w:ind w:left="360"/>
-      </w:pPr>
-    </w:p>
-    <w:p>
-      <w:pPr>
-        <w:ind w:left="360"/>
-      </w:pPr>
-    </w:p>
-    <w:p>
-      <w:pPr>
-        <w:ind w:left="360"/>
-      </w:pPr>
-    </w:p>
-    <w:p>
-      <w:pPr>
-        <w:ind w:left="360"/>
-      </w:pPr>
-    </w:p>
-    <w:p>
-      <w:pPr>
-        <w:ind w:left="360"/>
-      </w:pPr>
-    </w:p>
     <w:p>
       <w:pPr>
         <w:ind w:left="360"/>
@@ -4920,15 +6389,12 @@
       <w:proofErr w:type="spellEnd"/>
     </w:p>
     <w:p>
-      <w:pPr>
-        <w:ind w:left="360"/>
-      </w:pPr>
       <w:r>
-        <w:object w:dxaOrig="10740" w:dyaOrig="7006">
-          <v:shape id="_x0000_i1040" type="#_x0000_t75" style="width:468pt;height:305.25pt" o:ole="">
+        <w:object w:dxaOrig="10471" w:dyaOrig="10471">
+          <v:shape id="_x0000_i1082" type="#_x0000_t75" style="width:467.25pt;height:467.25pt" o:ole="">
             <v:imagedata r:id="rId17" o:title=""/>
           </v:shape>
-          <o:OLEObject Type="Embed" ProgID="Visio.Drawing.15" ShapeID="_x0000_i1040" DrawAspect="Content" ObjectID="_1572475433" r:id="rId18"/>
+          <o:OLEObject Type="Embed" ProgID="Visio.Drawing.15" ShapeID="_x0000_i1082" DrawAspect="Content" ObjectID="_1572969446" r:id="rId18"/>
         </w:object>
       </w:r>
     </w:p>
@@ -5182,61 +6648,97 @@
                 <w:sz w:val="26"/>
                 <w:szCs w:val="26"/>
               </w:rPr>
-              <w:t>hiển</w:t>
-            </w:r>
-            <w:proofErr w:type="spellEnd"/>
-            <w:r>
-              <w:rPr>
-                <w:rFonts w:ascii="Times New Roman" w:hAnsi="Times New Roman" w:cs="Times New Roman"/>
-                <w:sz w:val="26"/>
-                <w:szCs w:val="26"/>
-              </w:rPr>
-              <w:t xml:space="preserve"> </w:t>
-            </w:r>
-            <w:proofErr w:type="spellStart"/>
-            <w:r>
-              <w:rPr>
-                <w:rFonts w:ascii="Times New Roman" w:hAnsi="Times New Roman" w:cs="Times New Roman"/>
-                <w:sz w:val="26"/>
-                <w:szCs w:val="26"/>
-              </w:rPr>
-              <w:t>thị</w:t>
-            </w:r>
-            <w:proofErr w:type="spellEnd"/>
-            <w:r>
-              <w:rPr>
-                <w:rFonts w:ascii="Times New Roman" w:hAnsi="Times New Roman" w:cs="Times New Roman"/>
-                <w:sz w:val="26"/>
-                <w:szCs w:val="26"/>
-              </w:rPr>
-              <w:t xml:space="preserve"> menu </w:t>
-            </w:r>
-            <w:proofErr w:type="spellStart"/>
-            <w:r>
-              <w:rPr>
-                <w:rFonts w:ascii="Times New Roman" w:hAnsi="Times New Roman" w:cs="Times New Roman"/>
-                <w:sz w:val="26"/>
-                <w:szCs w:val="26"/>
-              </w:rPr>
-              <w:t>thống</w:t>
-            </w:r>
-            <w:proofErr w:type="spellEnd"/>
-            <w:r>
-              <w:rPr>
-                <w:rFonts w:ascii="Times New Roman" w:hAnsi="Times New Roman" w:cs="Times New Roman"/>
-                <w:sz w:val="26"/>
-                <w:szCs w:val="26"/>
-              </w:rPr>
-              <w:t xml:space="preserve"> </w:t>
-            </w:r>
-            <w:proofErr w:type="spellStart"/>
-            <w:r>
-              <w:rPr>
-                <w:rFonts w:ascii="Times New Roman" w:hAnsi="Times New Roman" w:cs="Times New Roman"/>
-                <w:sz w:val="26"/>
-                <w:szCs w:val="26"/>
-              </w:rPr>
-              <w:t>kê</w:t>
+              <w:t>Tùy</w:t>
+            </w:r>
+            <w:proofErr w:type="spellEnd"/>
+            <w:r>
+              <w:rPr>
+                <w:rFonts w:ascii="Times New Roman" w:hAnsi="Times New Roman" w:cs="Times New Roman"/>
+                <w:sz w:val="26"/>
+                <w:szCs w:val="26"/>
+              </w:rPr>
+              <w:t xml:space="preserve"> </w:t>
+            </w:r>
+            <w:proofErr w:type="spellStart"/>
+            <w:r>
+              <w:rPr>
+                <w:rFonts w:ascii="Times New Roman" w:hAnsi="Times New Roman" w:cs="Times New Roman"/>
+                <w:sz w:val="26"/>
+                <w:szCs w:val="26"/>
+              </w:rPr>
+              <w:t>chọn</w:t>
+            </w:r>
+            <w:proofErr w:type="spellEnd"/>
+            <w:r>
+              <w:rPr>
+                <w:rFonts w:ascii="Times New Roman" w:hAnsi="Times New Roman" w:cs="Times New Roman"/>
+                <w:sz w:val="26"/>
+                <w:szCs w:val="26"/>
+              </w:rPr>
+              <w:t xml:space="preserve"> </w:t>
+            </w:r>
+            <w:proofErr w:type="spellStart"/>
+            <w:r>
+              <w:rPr>
+                <w:rFonts w:ascii="Times New Roman" w:hAnsi="Times New Roman" w:cs="Times New Roman"/>
+                <w:sz w:val="26"/>
+                <w:szCs w:val="26"/>
+              </w:rPr>
+              <w:t>theo</w:t>
+            </w:r>
+            <w:proofErr w:type="spellEnd"/>
+            <w:r>
+              <w:rPr>
+                <w:rFonts w:ascii="Times New Roman" w:hAnsi="Times New Roman" w:cs="Times New Roman"/>
+                <w:sz w:val="26"/>
+                <w:szCs w:val="26"/>
+              </w:rPr>
+              <w:t xml:space="preserve"> </w:t>
+            </w:r>
+            <w:proofErr w:type="spellStart"/>
+            <w:r>
+              <w:rPr>
+                <w:rFonts w:ascii="Times New Roman" w:hAnsi="Times New Roman" w:cs="Times New Roman"/>
+                <w:sz w:val="26"/>
+                <w:szCs w:val="26"/>
+              </w:rPr>
+              <w:t>tháng</w:t>
+            </w:r>
+            <w:proofErr w:type="spellEnd"/>
+            <w:r>
+              <w:rPr>
+                <w:rFonts w:ascii="Times New Roman" w:hAnsi="Times New Roman" w:cs="Times New Roman"/>
+                <w:sz w:val="26"/>
+                <w:szCs w:val="26"/>
+              </w:rPr>
+              <w:t xml:space="preserve"> </w:t>
+            </w:r>
+            <w:proofErr w:type="spellStart"/>
+            <w:r>
+              <w:rPr>
+                <w:rFonts w:ascii="Times New Roman" w:hAnsi="Times New Roman" w:cs="Times New Roman"/>
+                <w:sz w:val="26"/>
+                <w:szCs w:val="26"/>
+              </w:rPr>
+              <w:t>hoặc</w:t>
+            </w:r>
+            <w:proofErr w:type="spellEnd"/>
+            <w:r>
+              <w:rPr>
+                <w:rFonts w:ascii="Times New Roman" w:hAnsi="Times New Roman" w:cs="Times New Roman"/>
+                <w:sz w:val="26"/>
+                <w:szCs w:val="26"/>
+              </w:rPr>
+              <w:t xml:space="preserve"> </w:t>
+            </w:r>
+            <w:proofErr w:type="spellStart"/>
+            <w:r>
+              <w:rPr>
+                <w:rFonts w:ascii="Times New Roman" w:hAnsi="Times New Roman" w:cs="Times New Roman"/>
+                <w:sz w:val="26"/>
+                <w:szCs w:val="26"/>
+              </w:rPr>
+              <w:t>quý</w:t>
             </w:r>
             <w:proofErr w:type="spellEnd"/>
             <w:r>
@@ -5375,7 +6877,43 @@
                 <w:sz w:val="26"/>
                 <w:szCs w:val="26"/>
               </w:rPr>
-              <w:t>liệt</w:t>
+              <w:t>năm</w:t>
+            </w:r>
+            <w:proofErr w:type="spellEnd"/>
+            <w:r>
+              <w:rPr>
+                <w:rFonts w:ascii="Times New Roman" w:hAnsi="Times New Roman" w:cs="Times New Roman"/>
+                <w:sz w:val="26"/>
+                <w:szCs w:val="26"/>
+              </w:rPr>
+              <w:t xml:space="preserve"> </w:t>
+            </w:r>
+            <w:proofErr w:type="spellStart"/>
+            <w:r>
+              <w:rPr>
+                <w:rFonts w:ascii="Times New Roman" w:hAnsi="Times New Roman" w:cs="Times New Roman"/>
+                <w:sz w:val="26"/>
+                <w:szCs w:val="26"/>
+              </w:rPr>
+              <w:t>cần</w:t>
+            </w:r>
+            <w:proofErr w:type="spellEnd"/>
+            <w:r>
+              <w:rPr>
+                <w:rFonts w:ascii="Times New Roman" w:hAnsi="Times New Roman" w:cs="Times New Roman"/>
+                <w:sz w:val="26"/>
+                <w:szCs w:val="26"/>
+              </w:rPr>
+              <w:t xml:space="preserve"> </w:t>
+            </w:r>
+            <w:proofErr w:type="spellStart"/>
+            <w:r>
+              <w:rPr>
+                <w:rFonts w:ascii="Times New Roman" w:hAnsi="Times New Roman" w:cs="Times New Roman"/>
+                <w:sz w:val="26"/>
+                <w:szCs w:val="26"/>
+              </w:rPr>
+              <w:t>thống</w:t>
             </w:r>
             <w:proofErr w:type="spellEnd"/>
             <w:r>
@@ -5502,115 +7040,43 @@
                 <w:sz w:val="26"/>
                 <w:szCs w:val="26"/>
               </w:rPr>
-              <w:t>hiển</w:t>
-            </w:r>
-            <w:proofErr w:type="spellEnd"/>
-            <w:r>
-              <w:rPr>
-                <w:rFonts w:ascii="Times New Roman" w:hAnsi="Times New Roman" w:cs="Times New Roman"/>
-                <w:sz w:val="26"/>
-                <w:szCs w:val="26"/>
-              </w:rPr>
-              <w:t xml:space="preserve"> </w:t>
-            </w:r>
-            <w:proofErr w:type="spellStart"/>
-            <w:r>
-              <w:rPr>
-                <w:rFonts w:ascii="Times New Roman" w:hAnsi="Times New Roman" w:cs="Times New Roman"/>
-                <w:sz w:val="26"/>
-                <w:szCs w:val="26"/>
-              </w:rPr>
-              <w:t>thị</w:t>
-            </w:r>
-            <w:proofErr w:type="spellEnd"/>
-            <w:r>
-              <w:rPr>
-                <w:rFonts w:ascii="Times New Roman" w:hAnsi="Times New Roman" w:cs="Times New Roman"/>
-                <w:sz w:val="26"/>
-                <w:szCs w:val="26"/>
-              </w:rPr>
-              <w:t xml:space="preserve"> </w:t>
-            </w:r>
-            <w:proofErr w:type="spellStart"/>
-            <w:r>
-              <w:rPr>
-                <w:rFonts w:ascii="Times New Roman" w:hAnsi="Times New Roman" w:cs="Times New Roman"/>
-                <w:sz w:val="26"/>
-                <w:szCs w:val="26"/>
-              </w:rPr>
-              <w:t>chọn</w:t>
-            </w:r>
-            <w:proofErr w:type="spellEnd"/>
-            <w:r>
-              <w:rPr>
-                <w:rFonts w:ascii="Times New Roman" w:hAnsi="Times New Roman" w:cs="Times New Roman"/>
-                <w:sz w:val="26"/>
-                <w:szCs w:val="26"/>
-              </w:rPr>
-              <w:t xml:space="preserve"> </w:t>
-            </w:r>
-            <w:proofErr w:type="spellStart"/>
-            <w:r>
-              <w:rPr>
-                <w:rFonts w:ascii="Times New Roman" w:hAnsi="Times New Roman" w:cs="Times New Roman"/>
-                <w:sz w:val="26"/>
-                <w:szCs w:val="26"/>
-              </w:rPr>
-              <w:t>tháng</w:t>
-            </w:r>
-            <w:proofErr w:type="spellEnd"/>
-            <w:r>
-              <w:rPr>
-                <w:rFonts w:ascii="Times New Roman" w:hAnsi="Times New Roman" w:cs="Times New Roman"/>
-                <w:sz w:val="26"/>
-                <w:szCs w:val="26"/>
-              </w:rPr>
-              <w:t>/</w:t>
-            </w:r>
-            <w:proofErr w:type="spellStart"/>
-            <w:r>
-              <w:rPr>
-                <w:rFonts w:ascii="Times New Roman" w:hAnsi="Times New Roman" w:cs="Times New Roman"/>
-                <w:sz w:val="26"/>
-                <w:szCs w:val="26"/>
-              </w:rPr>
-              <w:t>quý</w:t>
-            </w:r>
-            <w:proofErr w:type="spellEnd"/>
-            <w:r>
-              <w:rPr>
-                <w:rFonts w:ascii="Times New Roman" w:hAnsi="Times New Roman" w:cs="Times New Roman"/>
-                <w:sz w:val="26"/>
-                <w:szCs w:val="26"/>
-              </w:rPr>
-              <w:t xml:space="preserve"> </w:t>
-            </w:r>
-            <w:proofErr w:type="spellStart"/>
-            <w:r>
-              <w:rPr>
-                <w:rFonts w:ascii="Times New Roman" w:hAnsi="Times New Roman" w:cs="Times New Roman"/>
-                <w:sz w:val="26"/>
-                <w:szCs w:val="26"/>
-              </w:rPr>
-              <w:t>của</w:t>
-            </w:r>
-            <w:proofErr w:type="spellEnd"/>
-            <w:r>
-              <w:rPr>
-                <w:rFonts w:ascii="Times New Roman" w:hAnsi="Times New Roman" w:cs="Times New Roman"/>
-                <w:sz w:val="26"/>
-                <w:szCs w:val="26"/>
-              </w:rPr>
-              <w:t xml:space="preserve"> </w:t>
-            </w:r>
-            <w:proofErr w:type="spellStart"/>
-            <w:r>
-              <w:rPr>
-                <w:rFonts w:ascii="Times New Roman" w:hAnsi="Times New Roman" w:cs="Times New Roman"/>
-                <w:sz w:val="26"/>
-                <w:szCs w:val="26"/>
-              </w:rPr>
-              <w:t>năm</w:t>
+              <w:t>Lập</w:t>
+            </w:r>
+            <w:proofErr w:type="spellEnd"/>
+            <w:r>
+              <w:rPr>
+                <w:rFonts w:ascii="Times New Roman" w:hAnsi="Times New Roman" w:cs="Times New Roman"/>
+                <w:sz w:val="26"/>
+                <w:szCs w:val="26"/>
+              </w:rPr>
+              <w:t xml:space="preserve"> </w:t>
+            </w:r>
+            <w:proofErr w:type="spellStart"/>
+            <w:r>
+              <w:rPr>
+                <w:rFonts w:ascii="Times New Roman" w:hAnsi="Times New Roman" w:cs="Times New Roman"/>
+                <w:sz w:val="26"/>
+                <w:szCs w:val="26"/>
+              </w:rPr>
+              <w:t>biểu</w:t>
+            </w:r>
+            <w:proofErr w:type="spellEnd"/>
+            <w:r>
+              <w:rPr>
+                <w:rFonts w:ascii="Times New Roman" w:hAnsi="Times New Roman" w:cs="Times New Roman"/>
+                <w:sz w:val="26"/>
+                <w:szCs w:val="26"/>
+              </w:rPr>
+              <w:t xml:space="preserve"> </w:t>
+            </w:r>
+            <w:proofErr w:type="spellStart"/>
+            <w:r>
+              <w:rPr>
+                <w:rFonts w:ascii="Times New Roman" w:hAnsi="Times New Roman" w:cs="Times New Roman"/>
+                <w:sz w:val="26"/>
+                <w:szCs w:val="26"/>
+              </w:rPr>
+              <w:t>đồ</w:t>
             </w:r>
             <w:proofErr w:type="spellEnd"/>
           </w:p>
@@ -5710,25 +7176,25 @@
                 <w:sz w:val="26"/>
                 <w:szCs w:val="26"/>
               </w:rPr>
-              <w:t>Buttun</w:t>
-            </w:r>
-            <w:proofErr w:type="spellEnd"/>
-            <w:r>
-              <w:rPr>
-                <w:rFonts w:ascii="Times New Roman" w:hAnsi="Times New Roman" w:cs="Times New Roman"/>
-                <w:sz w:val="26"/>
-                <w:szCs w:val="26"/>
-              </w:rPr>
-              <w:t xml:space="preserve"> </w:t>
-            </w:r>
-            <w:proofErr w:type="spellStart"/>
-            <w:r>
-              <w:rPr>
-                <w:rFonts w:ascii="Times New Roman" w:hAnsi="Times New Roman" w:cs="Times New Roman"/>
-                <w:sz w:val="26"/>
-                <w:szCs w:val="26"/>
-              </w:rPr>
-              <w:t>vẽ</w:t>
+              <w:t>Hiển</w:t>
+            </w:r>
+            <w:proofErr w:type="spellEnd"/>
+            <w:r>
+              <w:rPr>
+                <w:rFonts w:ascii="Times New Roman" w:hAnsi="Times New Roman" w:cs="Times New Roman"/>
+                <w:sz w:val="26"/>
+                <w:szCs w:val="26"/>
+              </w:rPr>
+              <w:t xml:space="preserve"> </w:t>
+            </w:r>
+            <w:proofErr w:type="spellStart"/>
+            <w:r>
+              <w:rPr>
+                <w:rFonts w:ascii="Times New Roman" w:hAnsi="Times New Roman" w:cs="Times New Roman"/>
+                <w:sz w:val="26"/>
+                <w:szCs w:val="26"/>
+              </w:rPr>
+              <w:t>thị</w:t>
             </w:r>
             <w:proofErr w:type="spellEnd"/>
             <w:r>
@@ -5765,6 +7231,186 @@
                 <w:szCs w:val="26"/>
               </w:rPr>
               <w:t>đồ</w:t>
+            </w:r>
+            <w:proofErr w:type="spellEnd"/>
+            <w:r>
+              <w:rPr>
+                <w:rFonts w:ascii="Times New Roman" w:hAnsi="Times New Roman" w:cs="Times New Roman"/>
+                <w:sz w:val="26"/>
+                <w:szCs w:val="26"/>
+              </w:rPr>
+              <w:t xml:space="preserve"> </w:t>
+            </w:r>
+            <w:proofErr w:type="spellStart"/>
+            <w:r>
+              <w:rPr>
+                <w:rFonts w:ascii="Times New Roman" w:hAnsi="Times New Roman" w:cs="Times New Roman"/>
+                <w:sz w:val="26"/>
+                <w:szCs w:val="26"/>
+              </w:rPr>
+              <w:t>cột</w:t>
+            </w:r>
+            <w:proofErr w:type="spellEnd"/>
+            <w:r>
+              <w:rPr>
+                <w:rFonts w:ascii="Times New Roman" w:hAnsi="Times New Roman" w:cs="Times New Roman"/>
+                <w:sz w:val="26"/>
+                <w:szCs w:val="26"/>
+              </w:rPr>
+              <w:t xml:space="preserve"> </w:t>
+            </w:r>
+            <w:proofErr w:type="spellStart"/>
+            <w:r>
+              <w:rPr>
+                <w:rFonts w:ascii="Times New Roman" w:hAnsi="Times New Roman" w:cs="Times New Roman"/>
+                <w:sz w:val="26"/>
+                <w:szCs w:val="26"/>
+              </w:rPr>
+              <w:t>số</w:t>
+            </w:r>
+            <w:proofErr w:type="spellEnd"/>
+            <w:r>
+              <w:rPr>
+                <w:rFonts w:ascii="Times New Roman" w:hAnsi="Times New Roman" w:cs="Times New Roman"/>
+                <w:sz w:val="26"/>
+                <w:szCs w:val="26"/>
+              </w:rPr>
+              <w:t xml:space="preserve"> </w:t>
+            </w:r>
+            <w:proofErr w:type="spellStart"/>
+            <w:r>
+              <w:rPr>
+                <w:rFonts w:ascii="Times New Roman" w:hAnsi="Times New Roman" w:cs="Times New Roman"/>
+                <w:sz w:val="26"/>
+                <w:szCs w:val="26"/>
+              </w:rPr>
+              <w:t>lượng</w:t>
+            </w:r>
+            <w:proofErr w:type="spellEnd"/>
+            <w:r>
+              <w:rPr>
+                <w:rFonts w:ascii="Times New Roman" w:hAnsi="Times New Roman" w:cs="Times New Roman"/>
+                <w:sz w:val="26"/>
+                <w:szCs w:val="26"/>
+              </w:rPr>
+              <w:t xml:space="preserve"> </w:t>
+            </w:r>
+            <w:proofErr w:type="spellStart"/>
+            <w:r>
+              <w:rPr>
+                <w:rFonts w:ascii="Times New Roman" w:hAnsi="Times New Roman" w:cs="Times New Roman"/>
+                <w:sz w:val="26"/>
+                <w:szCs w:val="26"/>
+              </w:rPr>
+              <w:t>hàng</w:t>
+            </w:r>
+            <w:proofErr w:type="spellEnd"/>
+            <w:r>
+              <w:rPr>
+                <w:rFonts w:ascii="Times New Roman" w:hAnsi="Times New Roman" w:cs="Times New Roman"/>
+                <w:sz w:val="26"/>
+                <w:szCs w:val="26"/>
+              </w:rPr>
+              <w:t xml:space="preserve"> </w:t>
+            </w:r>
+            <w:proofErr w:type="spellStart"/>
+            <w:r>
+              <w:rPr>
+                <w:rFonts w:ascii="Times New Roman" w:hAnsi="Times New Roman" w:cs="Times New Roman"/>
+                <w:sz w:val="26"/>
+                <w:szCs w:val="26"/>
+              </w:rPr>
+              <w:t>hóa</w:t>
+            </w:r>
+            <w:proofErr w:type="spellEnd"/>
+            <w:r>
+              <w:rPr>
+                <w:rFonts w:ascii="Times New Roman" w:hAnsi="Times New Roman" w:cs="Times New Roman"/>
+                <w:sz w:val="26"/>
+                <w:szCs w:val="26"/>
+              </w:rPr>
+              <w:t xml:space="preserve"> </w:t>
+            </w:r>
+            <w:proofErr w:type="spellStart"/>
+            <w:r>
+              <w:rPr>
+                <w:rFonts w:ascii="Times New Roman" w:hAnsi="Times New Roman" w:cs="Times New Roman"/>
+                <w:sz w:val="26"/>
+                <w:szCs w:val="26"/>
+              </w:rPr>
+              <w:t>các</w:t>
+            </w:r>
+            <w:proofErr w:type="spellEnd"/>
+            <w:r>
+              <w:rPr>
+                <w:rFonts w:ascii="Times New Roman" w:hAnsi="Times New Roman" w:cs="Times New Roman"/>
+                <w:sz w:val="26"/>
+                <w:szCs w:val="26"/>
+              </w:rPr>
+              <w:t xml:space="preserve"> </w:t>
+            </w:r>
+            <w:proofErr w:type="spellStart"/>
+            <w:r>
+              <w:rPr>
+                <w:rFonts w:ascii="Times New Roman" w:hAnsi="Times New Roman" w:cs="Times New Roman"/>
+                <w:sz w:val="26"/>
+                <w:szCs w:val="26"/>
+              </w:rPr>
+              <w:t>tháng</w:t>
+            </w:r>
+            <w:proofErr w:type="spellEnd"/>
+            <w:r>
+              <w:rPr>
+                <w:rFonts w:ascii="Times New Roman" w:hAnsi="Times New Roman" w:cs="Times New Roman"/>
+                <w:sz w:val="26"/>
+                <w:szCs w:val="26"/>
+              </w:rPr>
+              <w:t>/</w:t>
+            </w:r>
+            <w:proofErr w:type="spellStart"/>
+            <w:r>
+              <w:rPr>
+                <w:rFonts w:ascii="Times New Roman" w:hAnsi="Times New Roman" w:cs="Times New Roman"/>
+                <w:sz w:val="26"/>
+                <w:szCs w:val="26"/>
+              </w:rPr>
+              <w:t>quý</w:t>
+            </w:r>
+            <w:proofErr w:type="spellEnd"/>
+            <w:r>
+              <w:rPr>
+                <w:rFonts w:ascii="Times New Roman" w:hAnsi="Times New Roman" w:cs="Times New Roman"/>
+                <w:sz w:val="26"/>
+                <w:szCs w:val="26"/>
+              </w:rPr>
+              <w:t xml:space="preserve"> </w:t>
+            </w:r>
+            <w:proofErr w:type="spellStart"/>
+            <w:r>
+              <w:rPr>
+                <w:rFonts w:ascii="Times New Roman" w:hAnsi="Times New Roman" w:cs="Times New Roman"/>
+                <w:sz w:val="26"/>
+                <w:szCs w:val="26"/>
+              </w:rPr>
+              <w:t>trong</w:t>
+            </w:r>
+            <w:proofErr w:type="spellEnd"/>
+            <w:r>
+              <w:rPr>
+                <w:rFonts w:ascii="Times New Roman" w:hAnsi="Times New Roman" w:cs="Times New Roman"/>
+                <w:sz w:val="26"/>
+                <w:szCs w:val="26"/>
+              </w:rPr>
+              <w:t xml:space="preserve"> </w:t>
+            </w:r>
+            <w:proofErr w:type="spellStart"/>
+            <w:r>
+              <w:rPr>
+                <w:rFonts w:ascii="Times New Roman" w:hAnsi="Times New Roman" w:cs="Times New Roman"/>
+                <w:sz w:val="26"/>
+                <w:szCs w:val="26"/>
+              </w:rPr>
+              <w:t>năm</w:t>
             </w:r>
             <w:proofErr w:type="spellEnd"/>
           </w:p>
@@ -5954,340 +7600,6 @@
                 <w:sz w:val="26"/>
                 <w:szCs w:val="26"/>
               </w:rPr>
-              <w:t>số</w:t>
-            </w:r>
-            <w:proofErr w:type="spellEnd"/>
-            <w:r>
-              <w:rPr>
-                <w:rFonts w:ascii="Times New Roman" w:hAnsi="Times New Roman" w:cs="Times New Roman"/>
-                <w:sz w:val="26"/>
-                <w:szCs w:val="26"/>
-              </w:rPr>
-              <w:t xml:space="preserve"> </w:t>
-            </w:r>
-            <w:proofErr w:type="spellStart"/>
-            <w:r>
-              <w:rPr>
-                <w:rFonts w:ascii="Times New Roman" w:hAnsi="Times New Roman" w:cs="Times New Roman"/>
-                <w:sz w:val="26"/>
-                <w:szCs w:val="26"/>
-              </w:rPr>
-              <w:t>lượng</w:t>
-            </w:r>
-            <w:proofErr w:type="spellEnd"/>
-            <w:r>
-              <w:rPr>
-                <w:rFonts w:ascii="Times New Roman" w:hAnsi="Times New Roman" w:cs="Times New Roman"/>
-                <w:sz w:val="26"/>
-                <w:szCs w:val="26"/>
-              </w:rPr>
-              <w:t xml:space="preserve"> </w:t>
-            </w:r>
-            <w:proofErr w:type="spellStart"/>
-            <w:r>
-              <w:rPr>
-                <w:rFonts w:ascii="Times New Roman" w:hAnsi="Times New Roman" w:cs="Times New Roman"/>
-                <w:sz w:val="26"/>
-                <w:szCs w:val="26"/>
-              </w:rPr>
-              <w:t>hàng</w:t>
-            </w:r>
-            <w:proofErr w:type="spellEnd"/>
-            <w:r>
-              <w:rPr>
-                <w:rFonts w:ascii="Times New Roman" w:hAnsi="Times New Roman" w:cs="Times New Roman"/>
-                <w:sz w:val="26"/>
-                <w:szCs w:val="26"/>
-              </w:rPr>
-              <w:t xml:space="preserve"> </w:t>
-            </w:r>
-            <w:proofErr w:type="spellStart"/>
-            <w:r>
-              <w:rPr>
-                <w:rFonts w:ascii="Times New Roman" w:hAnsi="Times New Roman" w:cs="Times New Roman"/>
-                <w:sz w:val="26"/>
-                <w:szCs w:val="26"/>
-              </w:rPr>
-              <w:t>hóa</w:t>
-            </w:r>
-            <w:proofErr w:type="spellEnd"/>
-            <w:r>
-              <w:rPr>
-                <w:rFonts w:ascii="Times New Roman" w:hAnsi="Times New Roman" w:cs="Times New Roman"/>
-                <w:sz w:val="26"/>
-                <w:szCs w:val="26"/>
-              </w:rPr>
-              <w:t xml:space="preserve"> </w:t>
-            </w:r>
-            <w:proofErr w:type="spellStart"/>
-            <w:r>
-              <w:rPr>
-                <w:rFonts w:ascii="Times New Roman" w:hAnsi="Times New Roman" w:cs="Times New Roman"/>
-                <w:sz w:val="26"/>
-                <w:szCs w:val="26"/>
-              </w:rPr>
-              <w:t>các</w:t>
-            </w:r>
-            <w:proofErr w:type="spellEnd"/>
-            <w:r>
-              <w:rPr>
-                <w:rFonts w:ascii="Times New Roman" w:hAnsi="Times New Roman" w:cs="Times New Roman"/>
-                <w:sz w:val="26"/>
-                <w:szCs w:val="26"/>
-              </w:rPr>
-              <w:t xml:space="preserve"> </w:t>
-            </w:r>
-            <w:proofErr w:type="spellStart"/>
-            <w:r>
-              <w:rPr>
-                <w:rFonts w:ascii="Times New Roman" w:hAnsi="Times New Roman" w:cs="Times New Roman"/>
-                <w:sz w:val="26"/>
-                <w:szCs w:val="26"/>
-              </w:rPr>
-              <w:t>tháng</w:t>
-            </w:r>
-            <w:proofErr w:type="spellEnd"/>
-            <w:r>
-              <w:rPr>
-                <w:rFonts w:ascii="Times New Roman" w:hAnsi="Times New Roman" w:cs="Times New Roman"/>
-                <w:sz w:val="26"/>
-                <w:szCs w:val="26"/>
-              </w:rPr>
-              <w:t>/</w:t>
-            </w:r>
-            <w:proofErr w:type="spellStart"/>
-            <w:r>
-              <w:rPr>
-                <w:rFonts w:ascii="Times New Roman" w:hAnsi="Times New Roman" w:cs="Times New Roman"/>
-                <w:sz w:val="26"/>
-                <w:szCs w:val="26"/>
-              </w:rPr>
-              <w:t>quý</w:t>
-            </w:r>
-            <w:proofErr w:type="spellEnd"/>
-            <w:r>
-              <w:rPr>
-                <w:rFonts w:ascii="Times New Roman" w:hAnsi="Times New Roman" w:cs="Times New Roman"/>
-                <w:sz w:val="26"/>
-                <w:szCs w:val="26"/>
-              </w:rPr>
-              <w:t xml:space="preserve"> </w:t>
-            </w:r>
-            <w:proofErr w:type="spellStart"/>
-            <w:r>
-              <w:rPr>
-                <w:rFonts w:ascii="Times New Roman" w:hAnsi="Times New Roman" w:cs="Times New Roman"/>
-                <w:sz w:val="26"/>
-                <w:szCs w:val="26"/>
-              </w:rPr>
-              <w:t>trong</w:t>
-            </w:r>
-            <w:proofErr w:type="spellEnd"/>
-            <w:r>
-              <w:rPr>
-                <w:rFonts w:ascii="Times New Roman" w:hAnsi="Times New Roman" w:cs="Times New Roman"/>
-                <w:sz w:val="26"/>
-                <w:szCs w:val="26"/>
-              </w:rPr>
-              <w:t xml:space="preserve"> </w:t>
-            </w:r>
-            <w:proofErr w:type="spellStart"/>
-            <w:r>
-              <w:rPr>
-                <w:rFonts w:ascii="Times New Roman" w:hAnsi="Times New Roman" w:cs="Times New Roman"/>
-                <w:sz w:val="26"/>
-                <w:szCs w:val="26"/>
-              </w:rPr>
-              <w:t>năm</w:t>
-            </w:r>
-            <w:proofErr w:type="spellEnd"/>
-          </w:p>
-        </w:tc>
-      </w:tr>
-      <w:tr>
-        <w:trPr>
-          <w:jc w:val="center"/>
-        </w:trPr>
-        <w:tc>
-          <w:tcPr>
-            <w:tcW w:w="763" w:type="dxa"/>
-            <w:tcBorders>
-              <w:top w:val="single" w:sz="4" w:space="0" w:color="auto"/>
-              <w:left w:val="single" w:sz="4" w:space="0" w:color="auto"/>
-              <w:bottom w:val="single" w:sz="4" w:space="0" w:color="auto"/>
-              <w:right w:val="single" w:sz="4" w:space="0" w:color="auto"/>
-            </w:tcBorders>
-            <w:vAlign w:val="center"/>
-          </w:tcPr>
-          <w:p>
-            <w:pPr>
-              <w:spacing w:line="360" w:lineRule="auto"/>
-              <w:jc w:val="center"/>
-              <w:rPr>
-                <w:rFonts w:ascii="Times New Roman" w:hAnsi="Times New Roman" w:cs="Times New Roman"/>
-                <w:sz w:val="26"/>
-                <w:szCs w:val="26"/>
-              </w:rPr>
-            </w:pPr>
-            <w:r>
-              <w:rPr>
-                <w:rFonts w:ascii="Times New Roman" w:hAnsi="Times New Roman" w:cs="Times New Roman"/>
-                <w:sz w:val="26"/>
-                <w:szCs w:val="26"/>
-              </w:rPr>
-              <w:t>6</w:t>
-            </w:r>
-          </w:p>
-        </w:tc>
-        <w:tc>
-          <w:tcPr>
-            <w:tcW w:w="1676" w:type="dxa"/>
-            <w:tcBorders>
-              <w:top w:val="single" w:sz="4" w:space="0" w:color="auto"/>
-              <w:left w:val="single" w:sz="4" w:space="0" w:color="auto"/>
-              <w:bottom w:val="single" w:sz="4" w:space="0" w:color="auto"/>
-              <w:right w:val="single" w:sz="4" w:space="0" w:color="auto"/>
-            </w:tcBorders>
-            <w:vAlign w:val="center"/>
-          </w:tcPr>
-          <w:p>
-            <w:pPr>
-              <w:spacing w:line="360" w:lineRule="auto"/>
-              <w:jc w:val="center"/>
-              <w:rPr>
-                <w:rFonts w:ascii="Times New Roman" w:hAnsi="Times New Roman" w:cs="Times New Roman"/>
-                <w:sz w:val="26"/>
-                <w:szCs w:val="26"/>
-              </w:rPr>
-            </w:pPr>
-            <w:r>
-              <w:rPr>
-                <w:rFonts w:ascii="Times New Roman" w:hAnsi="Times New Roman" w:cs="Times New Roman"/>
-                <w:sz w:val="26"/>
-                <w:szCs w:val="26"/>
-              </w:rPr>
-              <w:t>6</w:t>
-            </w:r>
-          </w:p>
-        </w:tc>
-        <w:tc>
-          <w:tcPr>
-            <w:tcW w:w="6741" w:type="dxa"/>
-            <w:tcBorders>
-              <w:top w:val="single" w:sz="4" w:space="0" w:color="auto"/>
-              <w:left w:val="single" w:sz="4" w:space="0" w:color="auto"/>
-              <w:bottom w:val="single" w:sz="4" w:space="0" w:color="auto"/>
-              <w:right w:val="single" w:sz="4" w:space="0" w:color="auto"/>
-            </w:tcBorders>
-            <w:vAlign w:val="center"/>
-          </w:tcPr>
-          <w:p>
-            <w:pPr>
-              <w:spacing w:line="360" w:lineRule="auto"/>
-              <w:jc w:val="both"/>
-              <w:rPr>
-                <w:rFonts w:ascii="Times New Roman" w:hAnsi="Times New Roman" w:cs="Times New Roman"/>
-                <w:sz w:val="26"/>
-                <w:szCs w:val="26"/>
-              </w:rPr>
-            </w:pPr>
-            <w:proofErr w:type="spellStart"/>
-            <w:r>
-              <w:rPr>
-                <w:rFonts w:ascii="Times New Roman" w:hAnsi="Times New Roman" w:cs="Times New Roman"/>
-                <w:sz w:val="26"/>
-                <w:szCs w:val="26"/>
-              </w:rPr>
-              <w:t>Hiển</w:t>
-            </w:r>
-            <w:proofErr w:type="spellEnd"/>
-            <w:r>
-              <w:rPr>
-                <w:rFonts w:ascii="Times New Roman" w:hAnsi="Times New Roman" w:cs="Times New Roman"/>
-                <w:sz w:val="26"/>
-                <w:szCs w:val="26"/>
-              </w:rPr>
-              <w:t xml:space="preserve"> </w:t>
-            </w:r>
-            <w:proofErr w:type="spellStart"/>
-            <w:r>
-              <w:rPr>
-                <w:rFonts w:ascii="Times New Roman" w:hAnsi="Times New Roman" w:cs="Times New Roman"/>
-                <w:sz w:val="26"/>
-                <w:szCs w:val="26"/>
-              </w:rPr>
-              <w:t>thị</w:t>
-            </w:r>
-            <w:proofErr w:type="spellEnd"/>
-            <w:r>
-              <w:rPr>
-                <w:rFonts w:ascii="Times New Roman" w:hAnsi="Times New Roman" w:cs="Times New Roman"/>
-                <w:sz w:val="26"/>
-                <w:szCs w:val="26"/>
-              </w:rPr>
-              <w:t xml:space="preserve"> </w:t>
-            </w:r>
-            <w:proofErr w:type="spellStart"/>
-            <w:r>
-              <w:rPr>
-                <w:rFonts w:ascii="Times New Roman" w:hAnsi="Times New Roman" w:cs="Times New Roman"/>
-                <w:sz w:val="26"/>
-                <w:szCs w:val="26"/>
-              </w:rPr>
-              <w:t>biểu</w:t>
-            </w:r>
-            <w:proofErr w:type="spellEnd"/>
-            <w:r>
-              <w:rPr>
-                <w:rFonts w:ascii="Times New Roman" w:hAnsi="Times New Roman" w:cs="Times New Roman"/>
-                <w:sz w:val="26"/>
-                <w:szCs w:val="26"/>
-              </w:rPr>
-              <w:t xml:space="preserve"> </w:t>
-            </w:r>
-            <w:proofErr w:type="spellStart"/>
-            <w:r>
-              <w:rPr>
-                <w:rFonts w:ascii="Times New Roman" w:hAnsi="Times New Roman" w:cs="Times New Roman"/>
-                <w:sz w:val="26"/>
-                <w:szCs w:val="26"/>
-              </w:rPr>
-              <w:t>đồ</w:t>
-            </w:r>
-            <w:proofErr w:type="spellEnd"/>
-            <w:r>
-              <w:rPr>
-                <w:rFonts w:ascii="Times New Roman" w:hAnsi="Times New Roman" w:cs="Times New Roman"/>
-                <w:sz w:val="26"/>
-                <w:szCs w:val="26"/>
-              </w:rPr>
-              <w:t xml:space="preserve"> </w:t>
-            </w:r>
-            <w:proofErr w:type="spellStart"/>
-            <w:r>
-              <w:rPr>
-                <w:rFonts w:ascii="Times New Roman" w:hAnsi="Times New Roman" w:cs="Times New Roman"/>
-                <w:sz w:val="26"/>
-                <w:szCs w:val="26"/>
-              </w:rPr>
-              <w:t>cột</w:t>
-            </w:r>
-            <w:proofErr w:type="spellEnd"/>
-            <w:r>
-              <w:rPr>
-                <w:rFonts w:ascii="Times New Roman" w:hAnsi="Times New Roman" w:cs="Times New Roman"/>
-                <w:sz w:val="26"/>
-                <w:szCs w:val="26"/>
-              </w:rPr>
-              <w:t xml:space="preserve"> </w:t>
-            </w:r>
-            <w:proofErr w:type="spellStart"/>
-            <w:r>
-              <w:rPr>
-                <w:rFonts w:ascii="Times New Roman" w:hAnsi="Times New Roman" w:cs="Times New Roman"/>
-                <w:sz w:val="26"/>
-                <w:szCs w:val="26"/>
-              </w:rPr>
               <w:t>tổng</w:t>
             </w:r>
             <w:proofErr w:type="spellEnd"/>
@@ -6404,9 +7716,8 @@
       </w:tr>
     </w:tbl>
     <w:p>
-      <w:pPr>
-        <w:ind w:left="360"/>
-      </w:pPr>
+      <w:bookmarkStart w:id="0" w:name="_GoBack"/>
+      <w:bookmarkEnd w:id="0"/>
     </w:p>
     <w:sectPr>
       <w:pgSz w:w="12240" w:h="15840"/>

</xml_diff>